<commit_message>
Rapport : explication de la stéréo
</commit_message>
<xml_diff>
--- a/Radio logicielle.docx
+++ b/Radio logicielle.docx
@@ -1,6 +1,6 @@
 
 <file path=word/document.xml><?xml version="1.0" encoding="utf-8"?>
-<w:document xmlns:wpc="http://schemas.microsoft.com/office/word/2010/wordprocessingCanvas" xmlns:mc="http://schemas.openxmlformats.org/markup-compatibility/2006" xmlns:o="urn:schemas-microsoft-com:office:office" xmlns:r="http://schemas.openxmlformats.org/officeDocument/2006/relationships" xmlns:m="http://schemas.openxmlformats.org/officeDocument/2006/math" xmlns:v="urn:schemas-microsoft-com:vml" xmlns:wp14="http://schemas.microsoft.com/office/word/2010/wordprocessingDrawing" xmlns:wp="http://schemas.openxmlformats.org/drawingml/2006/wordprocessingDrawing" xmlns:w10="urn:schemas-microsoft-com:office:word" xmlns:w="http://schemas.openxmlformats.org/wordprocessingml/2006/main" xmlns:w14="http://schemas.microsoft.com/office/word/2010/wordml" xmlns:wpg="http://schemas.microsoft.com/office/word/2010/wordprocessingGroup" xmlns:wpi="http://schemas.microsoft.com/office/word/2010/wordprocessingInk" xmlns:wne="http://schemas.microsoft.com/office/word/2006/wordml" xmlns:wps="http://schemas.microsoft.com/office/word/2010/wordprocessingShape" mc:Ignorable="w14 wp14">
+<w:document xmlns:ve="http://schemas.openxmlformats.org/markup-compatibility/2006" xmlns:o="urn:schemas-microsoft-com:office:office" xmlns:r="http://schemas.openxmlformats.org/officeDocument/2006/relationships" xmlns:m="http://schemas.openxmlformats.org/officeDocument/2006/math" xmlns:v="urn:schemas-microsoft-com:vml" xmlns:wp="http://schemas.openxmlformats.org/drawingml/2006/wordprocessingDrawing" xmlns:w10="urn:schemas-microsoft-com:office:word" xmlns:w="http://schemas.openxmlformats.org/wordprocessingml/2006/main" xmlns:wne="http://schemas.microsoft.com/office/word/2006/wordml">
   <w:body>
     <w:p>
       <w:pPr>
@@ -20,7 +20,7 @@
           <w:szCs w:val="28"/>
         </w:rPr>
         <w:drawing>
-          <wp:anchor distT="0" distB="0" distL="114300" distR="114300" simplePos="0" relativeHeight="251660288" behindDoc="0" locked="0" layoutInCell="1" allowOverlap="1" wp14:anchorId="1FFF1C9B" wp14:editId="18F92840">
+          <wp:anchor distT="0" distB="0" distL="114300" distR="114300" simplePos="0" relativeHeight="251660288" behindDoc="0" locked="0" layoutInCell="1" allowOverlap="1">
             <wp:simplePos x="0" y="0"/>
             <wp:positionH relativeFrom="column">
               <wp:posOffset>-518795</wp:posOffset>
@@ -45,10 +45,10 @@
                     </pic:cNvPicPr>
                   </pic:nvPicPr>
                   <pic:blipFill rotWithShape="1">
-                    <a:blip r:embed="rId9">
+                    <a:blip r:embed="rId8" cstate="print">
                       <a:extLst>
                         <a:ext uri="{28A0092B-C50C-407E-A947-70E740481C1C}">
-                          <a14:useLocalDpi xmlns:a14="http://schemas.microsoft.com/office/drawing/2010/main" val="0"/>
+                          <a14:useLocalDpi xmlns="" xmlns:wpc="http://schemas.microsoft.com/office/word/2010/wordprocessingCanvas" xmlns:mc="http://schemas.openxmlformats.org/markup-compatibility/2006" xmlns:o="urn:schemas-microsoft-com:office:office" xmlns:v="urn:schemas-microsoft-com:vml" xmlns:wp14="http://schemas.microsoft.com/office/word/2010/wordprocessingDrawing" xmlns:w10="urn:schemas-microsoft-com:office:word" xmlns:w="http://schemas.openxmlformats.org/wordprocessingml/2006/main" xmlns:w14="http://schemas.microsoft.com/office/word/2010/wordml" xmlns:wpg="http://schemas.microsoft.com/office/word/2010/wordprocessingGroup" xmlns:wpi="http://schemas.microsoft.com/office/word/2010/wordprocessingInk" xmlns:wps="http://schemas.microsoft.com/office/word/2010/wordprocessingShape" xmlns:a14="http://schemas.microsoft.com/office/drawing/2010/main" val="0"/>
                         </a:ext>
                       </a:extLst>
                     </a:blip>
@@ -69,19 +69,13 @@
                     </a:ln>
                     <a:extLst>
                       <a:ext uri="{53640926-AAD7-44D8-BBD7-CCE9431645EC}">
-                        <a14:shadowObscured xmlns:a14="http://schemas.microsoft.com/office/drawing/2010/main"/>
+                        <a14:shadowObscured xmlns="" xmlns:wpc="http://schemas.microsoft.com/office/word/2010/wordprocessingCanvas" xmlns:mc="http://schemas.openxmlformats.org/markup-compatibility/2006" xmlns:o="urn:schemas-microsoft-com:office:office" xmlns:v="urn:schemas-microsoft-com:vml" xmlns:wp14="http://schemas.microsoft.com/office/word/2010/wordprocessingDrawing" xmlns:w10="urn:schemas-microsoft-com:office:word" xmlns:w="http://schemas.openxmlformats.org/wordprocessingml/2006/main" xmlns:w14="http://schemas.microsoft.com/office/word/2010/wordml" xmlns:wpg="http://schemas.microsoft.com/office/word/2010/wordprocessingGroup" xmlns:wpi="http://schemas.microsoft.com/office/word/2010/wordprocessingInk" xmlns:wps="http://schemas.microsoft.com/office/word/2010/wordprocessingShape" xmlns:a14="http://schemas.microsoft.com/office/drawing/2010/main"/>
                       </a:ext>
                     </a:extLst>
                   </pic:spPr>
                 </pic:pic>
               </a:graphicData>
             </a:graphic>
-            <wp14:sizeRelH relativeFrom="page">
-              <wp14:pctWidth>0</wp14:pctWidth>
-            </wp14:sizeRelH>
-            <wp14:sizeRelV relativeFrom="page">
-              <wp14:pctHeight>0</wp14:pctHeight>
-            </wp14:sizeRelV>
           </wp:anchor>
         </w:drawing>
       </w:r>
@@ -115,528 +109,231 @@
           <w:sz w:val="18"/>
           <w:szCs w:val="18"/>
         </w:rPr>
-        <mc:AlternateContent>
-          <mc:Choice Requires="wps">
-            <w:drawing>
-              <wp:anchor distT="0" distB="0" distL="114300" distR="114300" simplePos="0" relativeHeight="251662336" behindDoc="0" locked="0" layoutInCell="1" allowOverlap="1" wp14:anchorId="18633BAA" wp14:editId="31F49903">
-                <wp:simplePos x="0" y="0"/>
-                <wp:positionH relativeFrom="column">
-                  <wp:posOffset>-518795</wp:posOffset>
-                </wp:positionH>
-                <wp:positionV relativeFrom="paragraph">
-                  <wp:posOffset>20955</wp:posOffset>
-                </wp:positionV>
-                <wp:extent cx="3705225" cy="1403985"/>
-                <wp:effectExtent l="0" t="0" r="28575" b="24130"/>
-                <wp:wrapNone/>
-                <wp:docPr id="3" name="Zone de texte 2"/>
-                <wp:cNvGraphicFramePr>
-                  <a:graphicFrameLocks xmlns:a="http://schemas.openxmlformats.org/drawingml/2006/main"/>
-                </wp:cNvGraphicFramePr>
-                <a:graphic xmlns:a="http://schemas.openxmlformats.org/drawingml/2006/main">
-                  <a:graphicData uri="http://schemas.microsoft.com/office/word/2010/wordprocessingShape">
-                    <wps:wsp>
-                      <wps:cNvSpPr txBox="1">
-                        <a:spLocks noChangeArrowheads="1"/>
-                      </wps:cNvSpPr>
-                      <wps:spPr bwMode="auto">
-                        <a:xfrm>
-                          <a:off x="0" y="0"/>
-                          <a:ext cx="3705225" cy="1403985"/>
-                        </a:xfrm>
-                        <a:prstGeom prst="rect">
-                          <a:avLst/>
-                        </a:prstGeom>
-                        <a:solidFill>
-                          <a:srgbClr val="FFFFFF"/>
-                        </a:solidFill>
-                        <a:ln w="9525">
-                          <a:solidFill>
-                            <a:schemeClr val="bg1"/>
-                          </a:solidFill>
-                          <a:miter lim="800000"/>
-                          <a:headEnd/>
-                          <a:tailEnd/>
-                        </a:ln>
-                      </wps:spPr>
-                      <wps:txbx>
-                        <w:txbxContent>
-                          <w:p>
-                            <w:pPr>
-                              <w:pStyle w:val="Sansinterligne"/>
-                              <w:rPr>
-                                <w:sz w:val="28"/>
-                                <w:szCs w:val="28"/>
-                              </w:rPr>
-                            </w:pPr>
-                            <w:r>
-                              <w:rPr>
-                                <w:b/>
-                                <w:sz w:val="28"/>
-                                <w:szCs w:val="28"/>
-                              </w:rPr>
-                              <w:t>I</w:t>
-                            </w:r>
-                            <w:r>
-                              <w:rPr>
-                                <w:sz w:val="28"/>
-                                <w:szCs w:val="28"/>
-                              </w:rPr>
-                              <w:t xml:space="preserve">nstitut </w:t>
-                            </w:r>
-                            <w:r>
-                              <w:rPr>
-                                <w:b/>
-                                <w:sz w:val="28"/>
-                                <w:szCs w:val="28"/>
-                              </w:rPr>
-                              <w:t>S</w:t>
-                            </w:r>
-                            <w:r>
-                              <w:rPr>
-                                <w:sz w:val="28"/>
-                                <w:szCs w:val="28"/>
-                              </w:rPr>
-                              <w:t>upérieur d’</w:t>
-                            </w:r>
-                            <w:r>
-                              <w:rPr>
-                                <w:b/>
-                                <w:sz w:val="28"/>
-                                <w:szCs w:val="28"/>
-                              </w:rPr>
-                              <w:t>I</w:t>
-                            </w:r>
-                            <w:r>
-                              <w:rPr>
-                                <w:sz w:val="28"/>
-                                <w:szCs w:val="28"/>
-                              </w:rPr>
-                              <w:t>nformatique</w:t>
-                            </w:r>
-                          </w:p>
-                          <w:p>
-                            <w:pPr>
-                              <w:pStyle w:val="Sansinterligne"/>
-                              <w:rPr>
-                                <w:sz w:val="28"/>
-                                <w:szCs w:val="28"/>
-                              </w:rPr>
-                            </w:pPr>
-                            <w:r>
-                              <w:rPr>
-                                <w:b/>
-                                <w:sz w:val="28"/>
-                                <w:szCs w:val="28"/>
-                              </w:rPr>
-                              <w:t>M</w:t>
-                            </w:r>
-                            <w:r>
-                              <w:rPr>
-                                <w:sz w:val="28"/>
-                                <w:szCs w:val="28"/>
-                              </w:rPr>
-                              <w:t xml:space="preserve">odélisation et de leurs </w:t>
-                            </w:r>
-                            <w:r>
-                              <w:rPr>
-                                <w:b/>
-                                <w:sz w:val="28"/>
-                                <w:szCs w:val="28"/>
-                              </w:rPr>
-                              <w:t>A</w:t>
-                            </w:r>
-                            <w:r>
-                              <w:rPr>
-                                <w:sz w:val="28"/>
-                                <w:szCs w:val="28"/>
-                              </w:rPr>
-                              <w:t>pplications</w:t>
-                            </w:r>
-                          </w:p>
-                          <w:p>
-                            <w:pPr>
-                              <w:pStyle w:val="Sansinterligne"/>
-                              <w:rPr>
-                                <w:sz w:val="24"/>
-                                <w:szCs w:val="24"/>
-                              </w:rPr>
-                            </w:pPr>
-                          </w:p>
-                          <w:p>
-                            <w:pPr>
-                              <w:pStyle w:val="Sansinterligne"/>
-                              <w:rPr>
-                                <w:sz w:val="24"/>
-                                <w:szCs w:val="24"/>
-                              </w:rPr>
-                            </w:pPr>
-                            <w:r>
-                              <w:rPr>
-                                <w:sz w:val="24"/>
-                                <w:szCs w:val="24"/>
-                              </w:rPr>
-                              <w:t xml:space="preserve">1, Rue de la </w:t>
-                            </w:r>
-                            <w:proofErr w:type="spellStart"/>
-                            <w:r>
-                              <w:rPr>
-                                <w:sz w:val="24"/>
-                                <w:szCs w:val="24"/>
-                              </w:rPr>
-                              <w:t>Chebarde</w:t>
-                            </w:r>
-                            <w:proofErr w:type="spellEnd"/>
-                            <w:r>
-                              <w:rPr>
-                                <w:sz w:val="24"/>
-                                <w:szCs w:val="24"/>
-                              </w:rPr>
-                              <w:tab/>
-                            </w:r>
-                          </w:p>
-                          <w:p>
-                            <w:pPr>
-                              <w:pStyle w:val="Sansinterligne"/>
-                              <w:rPr>
-                                <w:sz w:val="24"/>
-                                <w:szCs w:val="24"/>
-                              </w:rPr>
-                            </w:pPr>
-                            <w:proofErr w:type="spellStart"/>
-                            <w:r>
-                              <w:rPr>
-                                <w:sz w:val="24"/>
-                                <w:szCs w:val="24"/>
-                              </w:rPr>
-                              <w:t>TSA</w:t>
-                            </w:r>
-                            <w:proofErr w:type="spellEnd"/>
-                            <w:r>
-                              <w:rPr>
-                                <w:sz w:val="24"/>
-                                <w:szCs w:val="24"/>
-                              </w:rPr>
-                              <w:t xml:space="preserve"> 60125 </w:t>
-                            </w:r>
-                            <w:r>
-                              <w:rPr>
-                                <w:sz w:val="24"/>
-                                <w:szCs w:val="24"/>
-                              </w:rPr>
-                              <w:t xml:space="preserve">        </w:t>
-                            </w:r>
-                          </w:p>
-                          <w:p>
-                            <w:pPr>
-                              <w:pStyle w:val="Sansinterligne"/>
-                              <w:rPr>
-                                <w:sz w:val="24"/>
-                                <w:szCs w:val="24"/>
-                              </w:rPr>
-                            </w:pPr>
-                            <w:r>
-                              <w:rPr>
-                                <w:sz w:val="24"/>
-                                <w:szCs w:val="24"/>
-                              </w:rPr>
-                              <w:t xml:space="preserve">CS 60026 </w:t>
-                            </w:r>
-                            <w:r>
-                              <w:rPr>
-                                <w:sz w:val="24"/>
-                                <w:szCs w:val="24"/>
-                              </w:rPr>
-                              <w:t xml:space="preserve">        </w:t>
-                            </w:r>
-                          </w:p>
-                          <w:p>
-                            <w:pPr>
-                              <w:pStyle w:val="Sansinterligne"/>
-                              <w:rPr>
-                                <w:sz w:val="24"/>
-                                <w:szCs w:val="24"/>
-                              </w:rPr>
-                            </w:pPr>
-                            <w:r>
-                              <w:rPr>
-                                <w:sz w:val="24"/>
-                                <w:szCs w:val="24"/>
-                              </w:rPr>
-                              <w:t xml:space="preserve">63178 Aubière Cedex                        </w:t>
-                            </w:r>
-                          </w:p>
-                          <w:p>
-                            <w:pPr>
-                              <w:pStyle w:val="Sansinterligne"/>
-                              <w:rPr>
-                                <w:sz w:val="24"/>
-                                <w:szCs w:val="24"/>
-                              </w:rPr>
-                            </w:pPr>
-                            <w:r>
-                              <w:rPr>
-                                <w:sz w:val="24"/>
-                                <w:szCs w:val="24"/>
-                              </w:rPr>
-                              <w:t>France</w:t>
-                            </w:r>
-                          </w:p>
-                          <w:p/>
-                        </w:txbxContent>
-                      </wps:txbx>
-                      <wps:bodyPr rot="0" vert="horz" wrap="square" lIns="91440" tIns="45720" rIns="91440" bIns="45720" anchor="t" anchorCtr="0">
-                        <a:spAutoFit/>
-                      </wps:bodyPr>
-                    </wps:wsp>
-                  </a:graphicData>
-                </a:graphic>
-                <wp14:sizeRelH relativeFrom="margin">
-                  <wp14:pctWidth>0</wp14:pctWidth>
-                </wp14:sizeRelH>
-                <wp14:sizeRelV relativeFrom="margin">
-                  <wp14:pctHeight>20000</wp14:pctHeight>
-                </wp14:sizeRelV>
-              </wp:anchor>
-            </w:drawing>
-          </mc:Choice>
-          <mc:Fallback>
-            <w:pict>
-              <v:shapetype id="_x0000_t202" coordsize="21600,21600" o:spt="202" path="m,l,21600r21600,l21600,xe">
-                <v:stroke joinstyle="miter"/>
-                <v:path gradientshapeok="t" o:connecttype="rect"/>
-              </v:shapetype>
-              <v:shape id="Zone de texte 2" o:spid="_x0000_s1026" type="#_x0000_t202" style="position:absolute;left:0;text-align:left;margin-left:-40.85pt;margin-top:1.65pt;width:291.75pt;height:110.55pt;z-index:251662336;visibility:visible;mso-wrap-style:square;mso-width-percent:0;mso-height-percent:200;mso-wrap-distance-left:9pt;mso-wrap-distance-top:0;mso-wrap-distance-right:9pt;mso-wrap-distance-bottom:0;mso-position-horizontal:absolute;mso-position-horizontal-relative:text;mso-position-vertical:absolute;mso-position-vertical-relative:text;mso-width-percent:0;mso-height-percent:200;mso-width-relative:margin;mso-height-relative:margin;v-text-anchor:top" o:gfxdata="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" strokecolor="white [3212]">
-                <v:textbox style="mso-fit-shape-to-text:t">
-                  <w:txbxContent>
-                    <w:p>
-                      <w:pPr>
-                        <w:pStyle w:val="Sansinterligne"/>
-                        <w:rPr>
-                          <w:sz w:val="28"/>
-                          <w:szCs w:val="28"/>
-                        </w:rPr>
-                      </w:pPr>
-                      <w:r>
-                        <w:rPr>
-                          <w:b/>
-                          <w:sz w:val="28"/>
-                          <w:szCs w:val="28"/>
-                        </w:rPr>
-                        <w:t>I</w:t>
-                      </w:r>
-                      <w:r>
-                        <w:rPr>
-                          <w:sz w:val="28"/>
-                          <w:szCs w:val="28"/>
-                        </w:rPr>
-                        <w:t xml:space="preserve">nstitut </w:t>
-                      </w:r>
-                      <w:r>
-                        <w:rPr>
-                          <w:b/>
-                          <w:sz w:val="28"/>
-                          <w:szCs w:val="28"/>
-                        </w:rPr>
-                        <w:t>S</w:t>
-                      </w:r>
-                      <w:r>
-                        <w:rPr>
-                          <w:sz w:val="28"/>
-                          <w:szCs w:val="28"/>
-                        </w:rPr>
-                        <w:t>upérieur d’</w:t>
-                      </w:r>
-                      <w:r>
-                        <w:rPr>
-                          <w:b/>
-                          <w:sz w:val="28"/>
-                          <w:szCs w:val="28"/>
-                        </w:rPr>
-                        <w:t>I</w:t>
-                      </w:r>
-                      <w:r>
-                        <w:rPr>
-                          <w:sz w:val="28"/>
-                          <w:szCs w:val="28"/>
-                        </w:rPr>
-                        <w:t>nformatique</w:t>
-                      </w:r>
-                    </w:p>
-                    <w:p>
-                      <w:pPr>
-                        <w:pStyle w:val="Sansinterligne"/>
-                        <w:rPr>
-                          <w:sz w:val="28"/>
-                          <w:szCs w:val="28"/>
-                        </w:rPr>
-                      </w:pPr>
-                      <w:r>
-                        <w:rPr>
-                          <w:b/>
-                          <w:sz w:val="28"/>
-                          <w:szCs w:val="28"/>
-                        </w:rPr>
-                        <w:t>M</w:t>
-                      </w:r>
-                      <w:r>
-                        <w:rPr>
-                          <w:sz w:val="28"/>
-                          <w:szCs w:val="28"/>
-                        </w:rPr>
-                        <w:t xml:space="preserve">odélisation et de leurs </w:t>
-                      </w:r>
-                      <w:r>
-                        <w:rPr>
-                          <w:b/>
-                          <w:sz w:val="28"/>
-                          <w:szCs w:val="28"/>
-                        </w:rPr>
-                        <w:t>A</w:t>
-                      </w:r>
-                      <w:r>
-                        <w:rPr>
-                          <w:sz w:val="28"/>
-                          <w:szCs w:val="28"/>
-                        </w:rPr>
-                        <w:t>pplications</w:t>
-                      </w:r>
-                    </w:p>
-                    <w:p>
-                      <w:pPr>
-                        <w:pStyle w:val="Sansinterligne"/>
-                        <w:rPr>
-                          <w:sz w:val="24"/>
-                          <w:szCs w:val="24"/>
-                        </w:rPr>
-                      </w:pPr>
-                    </w:p>
-                    <w:p>
-                      <w:pPr>
-                        <w:pStyle w:val="Sansinterligne"/>
-                        <w:rPr>
-                          <w:sz w:val="24"/>
-                          <w:szCs w:val="24"/>
-                        </w:rPr>
-                      </w:pPr>
-                      <w:r>
-                        <w:rPr>
-                          <w:sz w:val="24"/>
-                          <w:szCs w:val="24"/>
-                        </w:rPr>
-                        <w:t xml:space="preserve">1, Rue de la </w:t>
-                      </w:r>
-                      <w:proofErr w:type="spellStart"/>
-                      <w:r>
-                        <w:rPr>
-                          <w:sz w:val="24"/>
-                          <w:szCs w:val="24"/>
-                        </w:rPr>
-                        <w:t>Chebarde</w:t>
-                      </w:r>
-                      <w:proofErr w:type="spellEnd"/>
-                      <w:r>
-                        <w:rPr>
-                          <w:sz w:val="24"/>
-                          <w:szCs w:val="24"/>
-                        </w:rPr>
-                        <w:tab/>
-                      </w:r>
-                    </w:p>
-                    <w:p>
-                      <w:pPr>
-                        <w:pStyle w:val="Sansinterligne"/>
-                        <w:rPr>
-                          <w:sz w:val="24"/>
-                          <w:szCs w:val="24"/>
-                        </w:rPr>
-                      </w:pPr>
-                      <w:proofErr w:type="spellStart"/>
-                      <w:r>
-                        <w:rPr>
-                          <w:sz w:val="24"/>
-                          <w:szCs w:val="24"/>
-                        </w:rPr>
-                        <w:t>TSA</w:t>
-                      </w:r>
-                      <w:proofErr w:type="spellEnd"/>
-                      <w:r>
-                        <w:rPr>
-                          <w:sz w:val="24"/>
-                          <w:szCs w:val="24"/>
-                        </w:rPr>
-                        <w:t xml:space="preserve"> 60125 </w:t>
-                      </w:r>
-                      <w:r>
-                        <w:rPr>
-                          <w:sz w:val="24"/>
-                          <w:szCs w:val="24"/>
-                        </w:rPr>
-                        <w:t xml:space="preserve">        </w:t>
-                      </w:r>
-                    </w:p>
-                    <w:p>
-                      <w:pPr>
-                        <w:pStyle w:val="Sansinterligne"/>
-                        <w:rPr>
-                          <w:sz w:val="24"/>
-                          <w:szCs w:val="24"/>
-                        </w:rPr>
-                      </w:pPr>
-                      <w:r>
-                        <w:rPr>
-                          <w:sz w:val="24"/>
-                          <w:szCs w:val="24"/>
-                        </w:rPr>
-                        <w:t xml:space="preserve">CS 60026 </w:t>
-                      </w:r>
-                      <w:r>
-                        <w:rPr>
-                          <w:sz w:val="24"/>
-                          <w:szCs w:val="24"/>
-                        </w:rPr>
-                        <w:t xml:space="preserve">        </w:t>
-                      </w:r>
-                    </w:p>
-                    <w:p>
-                      <w:pPr>
-                        <w:pStyle w:val="Sansinterligne"/>
-                        <w:rPr>
-                          <w:sz w:val="24"/>
-                          <w:szCs w:val="24"/>
-                        </w:rPr>
-                      </w:pPr>
-                      <w:r>
-                        <w:rPr>
-                          <w:sz w:val="24"/>
-                          <w:szCs w:val="24"/>
-                        </w:rPr>
-                        <w:t xml:space="preserve">63178 Aubière Cedex                        </w:t>
-                      </w:r>
-                    </w:p>
-                    <w:p>
-                      <w:pPr>
-                        <w:pStyle w:val="Sansinterligne"/>
-                        <w:rPr>
-                          <w:sz w:val="24"/>
-                          <w:szCs w:val="24"/>
-                        </w:rPr>
-                      </w:pPr>
-                      <w:r>
-                        <w:rPr>
-                          <w:sz w:val="24"/>
-                          <w:szCs w:val="24"/>
-                        </w:rPr>
-                        <w:t>France</w:t>
-                      </w:r>
-                    </w:p>
-                    <w:p/>
-                  </w:txbxContent>
-                </v:textbox>
-              </v:shape>
-            </w:pict>
-          </mc:Fallback>
-        </mc:AlternateContent>
+        <w:pict>
+          <v:shapetype id="_x0000_t202" coordsize="21600,21600" o:spt="202" path="m,l,21600r21600,l21600,xe">
+            <v:stroke joinstyle="miter"/>
+            <v:path gradientshapeok="t" o:connecttype="rect"/>
+          </v:shapetype>
+          <v:shape id="Zone de texte 2" o:spid="_x0000_s1026" type="#_x0000_t202" style="position:absolute;left:0;text-align:left;margin-left:-40.85pt;margin-top:1.65pt;width:291.75pt;height:110.55pt;z-index:251662336;visibility:visible;mso-height-percent:200;mso-height-percent:200;mso-width-relative:margin;mso-height-relative:margin" o:gfxdata="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" strokecolor="white [3212]">
+            <v:textbox style="mso-fit-shape-to-text:t">
+              <w:txbxContent>
+                <w:p>
+                  <w:pPr>
+                    <w:pStyle w:val="Sansinterligne"/>
+                    <w:rPr>
+                      <w:sz w:val="28"/>
+                      <w:szCs w:val="28"/>
+                    </w:rPr>
+                  </w:pPr>
+                  <w:r>
+                    <w:rPr>
+                      <w:b/>
+                      <w:sz w:val="28"/>
+                      <w:szCs w:val="28"/>
+                    </w:rPr>
+                    <w:t>I</w:t>
+                  </w:r>
+                  <w:r>
+                    <w:rPr>
+                      <w:sz w:val="28"/>
+                      <w:szCs w:val="28"/>
+                    </w:rPr>
+                    <w:t xml:space="preserve">nstitut </w:t>
+                  </w:r>
+                  <w:r>
+                    <w:rPr>
+                      <w:b/>
+                      <w:sz w:val="28"/>
+                      <w:szCs w:val="28"/>
+                    </w:rPr>
+                    <w:t>S</w:t>
+                  </w:r>
+                  <w:r>
+                    <w:rPr>
+                      <w:sz w:val="28"/>
+                      <w:szCs w:val="28"/>
+                    </w:rPr>
+                    <w:t>upérieur d’</w:t>
+                  </w:r>
+                  <w:r>
+                    <w:rPr>
+                      <w:b/>
+                      <w:sz w:val="28"/>
+                      <w:szCs w:val="28"/>
+                    </w:rPr>
+                    <w:t>I</w:t>
+                  </w:r>
+                  <w:r>
+                    <w:rPr>
+                      <w:sz w:val="28"/>
+                      <w:szCs w:val="28"/>
+                    </w:rPr>
+                    <w:t>nformatique</w:t>
+                  </w:r>
+                </w:p>
+                <w:p>
+                  <w:pPr>
+                    <w:pStyle w:val="Sansinterligne"/>
+                    <w:rPr>
+                      <w:sz w:val="28"/>
+                      <w:szCs w:val="28"/>
+                    </w:rPr>
+                  </w:pPr>
+                  <w:r>
+                    <w:rPr>
+                      <w:b/>
+                      <w:sz w:val="28"/>
+                      <w:szCs w:val="28"/>
+                    </w:rPr>
+                    <w:t>M</w:t>
+                  </w:r>
+                  <w:r>
+                    <w:rPr>
+                      <w:sz w:val="28"/>
+                      <w:szCs w:val="28"/>
+                    </w:rPr>
+                    <w:t xml:space="preserve">odélisation et de leurs </w:t>
+                  </w:r>
+                  <w:r>
+                    <w:rPr>
+                      <w:b/>
+                      <w:sz w:val="28"/>
+                      <w:szCs w:val="28"/>
+                    </w:rPr>
+                    <w:t>A</w:t>
+                  </w:r>
+                  <w:r>
+                    <w:rPr>
+                      <w:sz w:val="28"/>
+                      <w:szCs w:val="28"/>
+                    </w:rPr>
+                    <w:t>pplications</w:t>
+                  </w:r>
+                </w:p>
+                <w:p>
+                  <w:pPr>
+                    <w:pStyle w:val="Sansinterligne"/>
+                    <w:rPr>
+                      <w:sz w:val="24"/>
+                      <w:szCs w:val="24"/>
+                    </w:rPr>
+                  </w:pPr>
+                </w:p>
+                <w:p>
+                  <w:pPr>
+                    <w:pStyle w:val="Sansinterligne"/>
+                    <w:rPr>
+                      <w:sz w:val="24"/>
+                      <w:szCs w:val="24"/>
+                    </w:rPr>
+                  </w:pPr>
+                  <w:r>
+                    <w:rPr>
+                      <w:sz w:val="24"/>
+                      <w:szCs w:val="24"/>
+                    </w:rPr>
+                    <w:t xml:space="preserve">1, Rue de la </w:t>
+                  </w:r>
+                  <w:proofErr w:type="spellStart"/>
+                  <w:r>
+                    <w:rPr>
+                      <w:sz w:val="24"/>
+                      <w:szCs w:val="24"/>
+                    </w:rPr>
+                    <w:t>Chebarde</w:t>
+                  </w:r>
+                  <w:proofErr w:type="spellEnd"/>
+                  <w:r>
+                    <w:rPr>
+                      <w:sz w:val="24"/>
+                      <w:szCs w:val="24"/>
+                    </w:rPr>
+                    <w:tab/>
+                  </w:r>
+                </w:p>
+                <w:p>
+                  <w:pPr>
+                    <w:pStyle w:val="Sansinterligne"/>
+                    <w:rPr>
+                      <w:sz w:val="24"/>
+                      <w:szCs w:val="24"/>
+                    </w:rPr>
+                  </w:pPr>
+                  <w:r>
+                    <w:rPr>
+                      <w:sz w:val="24"/>
+                      <w:szCs w:val="24"/>
+                    </w:rPr>
+                    <w:t xml:space="preserve">TSA 60125 </w:t>
+                  </w:r>
+                  <w:r>
+                    <w:rPr>
+                      <w:sz w:val="24"/>
+                      <w:szCs w:val="24"/>
+                    </w:rPr>
+                    <w:t xml:space="preserve">        </w:t>
+                  </w:r>
+                </w:p>
+                <w:p>
+                  <w:pPr>
+                    <w:pStyle w:val="Sansinterligne"/>
+                    <w:rPr>
+                      <w:sz w:val="24"/>
+                      <w:szCs w:val="24"/>
+                    </w:rPr>
+                  </w:pPr>
+                  <w:r>
+                    <w:rPr>
+                      <w:sz w:val="24"/>
+                      <w:szCs w:val="24"/>
+                    </w:rPr>
+                    <w:t xml:space="preserve">CS 60026 </w:t>
+                  </w:r>
+                  <w:r>
+                    <w:rPr>
+                      <w:sz w:val="24"/>
+                      <w:szCs w:val="24"/>
+                    </w:rPr>
+                    <w:t xml:space="preserve">        </w:t>
+                  </w:r>
+                </w:p>
+                <w:p>
+                  <w:pPr>
+                    <w:pStyle w:val="Sansinterligne"/>
+                    <w:rPr>
+                      <w:sz w:val="24"/>
+                      <w:szCs w:val="24"/>
+                    </w:rPr>
+                  </w:pPr>
+                  <w:r>
+                    <w:rPr>
+                      <w:sz w:val="24"/>
+                      <w:szCs w:val="24"/>
+                    </w:rPr>
+                    <w:t xml:space="preserve">63178 Aubière Cedex                        </w:t>
+                  </w:r>
+                </w:p>
+                <w:p>
+                  <w:pPr>
+                    <w:pStyle w:val="Sansinterligne"/>
+                    <w:rPr>
+                      <w:sz w:val="24"/>
+                      <w:szCs w:val="24"/>
+                    </w:rPr>
+                  </w:pPr>
+                  <w:r>
+                    <w:rPr>
+                      <w:sz w:val="24"/>
+                      <w:szCs w:val="24"/>
+                    </w:rPr>
+                    <w:t>France</w:t>
+                  </w:r>
+                </w:p>
+                <w:p/>
+              </w:txbxContent>
+            </v:textbox>
+          </v:shape>
+        </w:pict>
       </w:r>
     </w:p>
     <w:p>
@@ -767,7 +464,7 @@
       <w:pPr>
         <w:pStyle w:val="Sansinterligne"/>
         <w:spacing w:line="276" w:lineRule="auto"/>
-        <w:jc w:val="both"/>
+        <w:jc w:val="center"/>
         <w:rPr>
           <w:i/>
           <w:sz w:val="32"/>
@@ -798,7 +495,7 @@
       <w:pPr>
         <w:pStyle w:val="Sansinterligne"/>
         <w:spacing w:line="276" w:lineRule="auto"/>
-        <w:jc w:val="both"/>
+        <w:jc w:val="center"/>
         <w:rPr>
           <w:i/>
           <w:sz w:val="32"/>
@@ -839,7 +536,7 @@
       <w:pPr>
         <w:pStyle w:val="Sansinterligne"/>
         <w:spacing w:line="276" w:lineRule="auto"/>
-        <w:jc w:val="both"/>
+        <w:jc w:val="center"/>
         <w:rPr>
           <w:i/>
           <w:sz w:val="32"/>
@@ -870,7 +567,7 @@
       <w:pPr>
         <w:pStyle w:val="Sansinterligne"/>
         <w:spacing w:line="276" w:lineRule="auto"/>
-        <w:jc w:val="both"/>
+        <w:jc w:val="center"/>
         <w:rPr>
           <w:sz w:val="32"/>
           <w:szCs w:val="32"/>
@@ -914,7 +611,7 @@
       <w:pPr>
         <w:pStyle w:val="Sansinterligne"/>
         <w:spacing w:line="276" w:lineRule="auto"/>
-        <w:jc w:val="both"/>
+        <w:jc w:val="center"/>
         <w:rPr>
           <w:sz w:val="44"/>
           <w:szCs w:val="44"/>
@@ -948,7 +645,7 @@
           <w:szCs w:val="48"/>
         </w:rPr>
         <w:drawing>
-          <wp:anchor distT="0" distB="0" distL="114300" distR="114300" simplePos="0" relativeHeight="251663360" behindDoc="0" locked="0" layoutInCell="1" allowOverlap="1" wp14:anchorId="6C3E2C82" wp14:editId="2F3F884C">
+          <wp:anchor distT="0" distB="0" distL="114300" distR="114300" simplePos="0" relativeHeight="251663360" behindDoc="0" locked="0" layoutInCell="1" allowOverlap="1">
             <wp:simplePos x="0" y="0"/>
             <wp:positionH relativeFrom="column">
               <wp:posOffset>1252855</wp:posOffset>
@@ -973,10 +670,10 @@
                     </pic:cNvPicPr>
                   </pic:nvPicPr>
                   <pic:blipFill>
-                    <a:blip r:embed="rId10">
+                    <a:blip r:embed="rId9" cstate="print">
                       <a:extLst>
                         <a:ext uri="{28A0092B-C50C-407E-A947-70E740481C1C}">
-                          <a14:useLocalDpi xmlns:a14="http://schemas.microsoft.com/office/drawing/2010/main" val="0"/>
+                          <a14:useLocalDpi xmlns="" xmlns:wpc="http://schemas.microsoft.com/office/word/2010/wordprocessingCanvas" xmlns:mc="http://schemas.openxmlformats.org/markup-compatibility/2006" xmlns:o="urn:schemas-microsoft-com:office:office" xmlns:v="urn:schemas-microsoft-com:vml" xmlns:wp14="http://schemas.microsoft.com/office/word/2010/wordprocessingDrawing" xmlns:w10="urn:schemas-microsoft-com:office:word" xmlns:w="http://schemas.openxmlformats.org/wordprocessingml/2006/main" xmlns:w14="http://schemas.microsoft.com/office/word/2010/wordml" xmlns:wpg="http://schemas.microsoft.com/office/word/2010/wordprocessingGroup" xmlns:wpi="http://schemas.microsoft.com/office/word/2010/wordprocessingInk" xmlns:wps="http://schemas.microsoft.com/office/word/2010/wordprocessingShape" xmlns:a14="http://schemas.microsoft.com/office/drawing/2010/main" val="0"/>
                         </a:ext>
                       </a:extLst>
                     </a:blip>
@@ -1001,12 +698,6 @@
                 </pic:pic>
               </a:graphicData>
             </a:graphic>
-            <wp14:sizeRelH relativeFrom="page">
-              <wp14:pctWidth>0</wp14:pctWidth>
-            </wp14:sizeRelH>
-            <wp14:sizeRelV relativeFrom="page">
-              <wp14:pctHeight>0</wp14:pctHeight>
-            </wp14:sizeRelV>
           </wp:anchor>
         </w:drawing>
       </w:r>
@@ -1147,7 +838,6 @@
       <w:pPr>
         <w:pStyle w:val="Sansinterligne"/>
         <w:spacing w:line="276" w:lineRule="auto"/>
-        <w:jc w:val="both"/>
         <w:rPr>
           <w:sz w:val="28"/>
           <w:szCs w:val="28"/>
@@ -1170,36 +860,25 @@
         </w:rPr>
         <w:t xml:space="preserve"> : </w:t>
       </w:r>
-      <w:proofErr w:type="spellStart"/>
       <w:r>
         <w:rPr>
           <w:sz w:val="28"/>
           <w:szCs w:val="28"/>
           <w:lang w:val="fr-BE"/>
         </w:rPr>
-        <w:t>TILMANT</w:t>
-      </w:r>
-      <w:proofErr w:type="spellEnd"/>
-      <w:r>
+        <w:t>TILMANT Christophe</w:t>
+      </w:r>
+    </w:p>
+    <w:p>
+      <w:pPr>
         <w:rPr>
           <w:sz w:val="28"/>
           <w:szCs w:val="28"/>
           <w:lang w:val="fr-BE"/>
         </w:rPr>
-        <w:t xml:space="preserve"> Christophe</w:t>
-      </w:r>
-    </w:p>
-    <w:p>
-      <w:pPr>
-        <w:jc w:val="both"/>
-        <w:rPr>
-          <w:sz w:val="28"/>
-          <w:szCs w:val="28"/>
-          <w:lang w:val="fr-BE"/>
-        </w:rPr>
         <w:sectPr>
-          <w:headerReference w:type="default" r:id="rId11"/>
-          <w:footerReference w:type="default" r:id="rId12"/>
+          <w:headerReference w:type="default" r:id="rId10"/>
+          <w:footerReference w:type="default" r:id="rId11"/>
           <w:pgSz w:w="11906" w:h="16838"/>
           <w:pgMar w:top="1417" w:right="1417" w:bottom="1417" w:left="1417" w:header="737" w:footer="708" w:gutter="0"/>
           <w:pgNumType w:fmt="lowerRoman" w:start="2"/>
@@ -1216,6 +895,14 @@
         </w:rPr>
         <w:t>Enseignant Référent : CHEMINAT Miche</w:t>
       </w:r>
+      <w:r>
+        <w:rPr>
+          <w:sz w:val="28"/>
+          <w:szCs w:val="28"/>
+          <w:lang w:val="fr-BE"/>
+        </w:rPr>
+        <w:t>l</w:t>
+      </w:r>
     </w:p>
     <w:p>
       <w:pPr>
@@ -1373,15 +1060,7 @@
       </w:r>
       <w:proofErr w:type="spellEnd"/>
       <w:r>
-        <w:t xml:space="preserve">, afin de représenter la filière </w:t>
-      </w:r>
-      <w:proofErr w:type="spellStart"/>
-      <w:r>
-        <w:t>F5</w:t>
-      </w:r>
-      <w:proofErr w:type="spellEnd"/>
-      <w:r>
-        <w:t>, Réseaux et sécurité, nous devions présenter une application de radio logicielle.</w:t>
+        <w:t>, afin de représenter la filière F5, Réseaux et sécurité, nous devions présenter une application de radio logicielle.</w:t>
       </w:r>
     </w:p>
     <w:p>
@@ -1392,15 +1071,7 @@
         <w:t>Ce projet a pour but de</w:t>
       </w:r>
       <w:r>
-        <w:t xml:space="preserve"> mettre en avant la filière </w:t>
-      </w:r>
-      <w:proofErr w:type="spellStart"/>
-      <w:r>
-        <w:t>F5</w:t>
-      </w:r>
-      <w:proofErr w:type="spellEnd"/>
-      <w:r>
-        <w:t xml:space="preserve"> aux portes ouvertes de l’</w:t>
+        <w:t xml:space="preserve"> mettre en avant la filière F5 aux portes ouvertes de l’</w:t>
       </w:r>
       <w:proofErr w:type="spellStart"/>
       <w:r>
@@ -1489,7 +1160,7 @@
           <w:lang w:eastAsia="fr-FR"/>
         </w:rPr>
         <w:drawing>
-          <wp:inline distT="0" distB="0" distL="0" distR="0" wp14:anchorId="65DB0B0D" wp14:editId="55B59AFB">
+          <wp:inline distT="0" distB="0" distL="0" distR="0">
             <wp:extent cx="3275983" cy="3105150"/>
             <wp:effectExtent l="0" t="0" r="635" b="0"/>
             <wp:docPr id="8" name="Image 8" descr="Afficher l'image d'origine"/>
@@ -1506,10 +1177,10 @@
                     </pic:cNvPicPr>
                   </pic:nvPicPr>
                   <pic:blipFill rotWithShape="1">
-                    <a:blip r:embed="rId13" cstate="print">
+                    <a:blip r:embed="rId12" cstate="print">
                       <a:extLst>
                         <a:ext uri="{28A0092B-C50C-407E-A947-70E740481C1C}">
-                          <a14:useLocalDpi xmlns:a14="http://schemas.microsoft.com/office/drawing/2010/main" val="0"/>
+                          <a14:useLocalDpi xmlns="" xmlns:wpc="http://schemas.microsoft.com/office/word/2010/wordprocessingCanvas" xmlns:mc="http://schemas.openxmlformats.org/markup-compatibility/2006" xmlns:o="urn:schemas-microsoft-com:office:office" xmlns:v="urn:schemas-microsoft-com:vml" xmlns:wp14="http://schemas.microsoft.com/office/word/2010/wordprocessingDrawing" xmlns:w10="urn:schemas-microsoft-com:office:word" xmlns:w="http://schemas.openxmlformats.org/wordprocessingml/2006/main" xmlns:w14="http://schemas.microsoft.com/office/word/2010/wordml" xmlns:wpg="http://schemas.microsoft.com/office/word/2010/wordprocessingGroup" xmlns:wpi="http://schemas.microsoft.com/office/word/2010/wordprocessingInk" xmlns:wps="http://schemas.microsoft.com/office/word/2010/wordprocessingShape" xmlns:a14="http://schemas.microsoft.com/office/drawing/2010/main" val="0"/>
                         </a:ext>
                       </a:extLst>
                     </a:blip>
@@ -1530,7 +1201,7 @@
                     </a:ln>
                     <a:extLst>
                       <a:ext uri="{53640926-AAD7-44D8-BBD7-CCE9431645EC}">
-                        <a14:shadowObscured xmlns:a14="http://schemas.microsoft.com/office/drawing/2010/main"/>
+                        <a14:shadowObscured xmlns="" xmlns:wpc="http://schemas.microsoft.com/office/word/2010/wordprocessingCanvas" xmlns:mc="http://schemas.openxmlformats.org/markup-compatibility/2006" xmlns:o="urn:schemas-microsoft-com:office:office" xmlns:v="urn:schemas-microsoft-com:vml" xmlns:wp14="http://schemas.microsoft.com/office/word/2010/wordprocessingDrawing" xmlns:w10="urn:schemas-microsoft-com:office:word" xmlns:w="http://schemas.openxmlformats.org/wordprocessingml/2006/main" xmlns:w14="http://schemas.microsoft.com/office/word/2010/wordml" xmlns:wpg="http://schemas.microsoft.com/office/word/2010/wordprocessingGroup" xmlns:wpi="http://schemas.microsoft.com/office/word/2010/wordprocessingInk" xmlns:wps="http://schemas.microsoft.com/office/word/2010/wordprocessingShape" xmlns:a14="http://schemas.microsoft.com/office/drawing/2010/main"/>
                       </a:ext>
                     </a:extLst>
                   </pic:spPr>
@@ -1581,7 +1252,7 @@
           <w:lang w:eastAsia="fr-FR"/>
         </w:rPr>
         <w:drawing>
-          <wp:inline distT="0" distB="0" distL="0" distR="0" wp14:anchorId="23397E26" wp14:editId="24E71DE5">
+          <wp:inline distT="0" distB="0" distL="0" distR="0">
             <wp:extent cx="4210050" cy="2631281"/>
             <wp:effectExtent l="0" t="0" r="0" b="0"/>
             <wp:docPr id="9" name="Image 9" descr="Afficher l'image d'origine"/>
@@ -1598,10 +1269,10 @@
                     </pic:cNvPicPr>
                   </pic:nvPicPr>
                   <pic:blipFill>
-                    <a:blip r:embed="rId14">
+                    <a:blip r:embed="rId13" cstate="print">
                       <a:extLst>
                         <a:ext uri="{28A0092B-C50C-407E-A947-70E740481C1C}">
-                          <a14:useLocalDpi xmlns:a14="http://schemas.microsoft.com/office/drawing/2010/main" val="0"/>
+                          <a14:useLocalDpi xmlns="" xmlns:wpc="http://schemas.microsoft.com/office/word/2010/wordprocessingCanvas" xmlns:mc="http://schemas.openxmlformats.org/markup-compatibility/2006" xmlns:o="urn:schemas-microsoft-com:office:office" xmlns:v="urn:schemas-microsoft-com:vml" xmlns:wp14="http://schemas.microsoft.com/office/word/2010/wordprocessingDrawing" xmlns:w10="urn:schemas-microsoft-com:office:word" xmlns:w="http://schemas.openxmlformats.org/wordprocessingml/2006/main" xmlns:w14="http://schemas.microsoft.com/office/word/2010/wordml" xmlns:wpg="http://schemas.microsoft.com/office/word/2010/wordprocessingGroup" xmlns:wpi="http://schemas.microsoft.com/office/word/2010/wordprocessingInk" xmlns:wps="http://schemas.microsoft.com/office/word/2010/wordprocessingShape" xmlns:a14="http://schemas.microsoft.com/office/drawing/2010/main" val="0"/>
                         </a:ext>
                       </a:extLst>
                     </a:blip>
@@ -1647,11 +1318,8 @@
     </w:p>
     <w:p>
       <w:pPr>
-        <w:pStyle w:val="Titre2"/>
-        <w:numPr>
-          <w:ilvl w:val="0"/>
-          <w:numId w:val="3"/>
-        </w:numPr>
+        <w:spacing w:after="0"/>
+        <w:jc w:val="both"/>
       </w:pPr>
       <w:r>
         <w:lastRenderedPageBreak/>
@@ -1702,7 +1370,7 @@
           <w:lang w:eastAsia="fr-FR"/>
         </w:rPr>
         <w:drawing>
-          <wp:inline distT="0" distB="0" distL="0" distR="0" wp14:anchorId="44D6BCC0" wp14:editId="0DF4B725">
+          <wp:inline distT="0" distB="0" distL="0" distR="0">
             <wp:extent cx="5648325" cy="2638425"/>
             <wp:effectExtent l="0" t="0" r="9525" b="9525"/>
             <wp:docPr id="11" name="Image 11" descr="Afficher l'image d'origine"/>
@@ -1719,10 +1387,10 @@
                     </pic:cNvPicPr>
                   </pic:nvPicPr>
                   <pic:blipFill rotWithShape="1">
-                    <a:blip r:embed="rId15">
+                    <a:blip r:embed="rId14" cstate="print">
                       <a:extLst>
                         <a:ext uri="{28A0092B-C50C-407E-A947-70E740481C1C}">
-                          <a14:useLocalDpi xmlns:a14="http://schemas.microsoft.com/office/drawing/2010/main" val="0"/>
+                          <a14:useLocalDpi xmlns="" xmlns:wpc="http://schemas.microsoft.com/office/word/2010/wordprocessingCanvas" xmlns:mc="http://schemas.openxmlformats.org/markup-compatibility/2006" xmlns:o="urn:schemas-microsoft-com:office:office" xmlns:v="urn:schemas-microsoft-com:vml" xmlns:wp14="http://schemas.microsoft.com/office/word/2010/wordprocessingDrawing" xmlns:w10="urn:schemas-microsoft-com:office:word" xmlns:w="http://schemas.openxmlformats.org/wordprocessingml/2006/main" xmlns:w14="http://schemas.microsoft.com/office/word/2010/wordml" xmlns:wpg="http://schemas.microsoft.com/office/word/2010/wordprocessingGroup" xmlns:wpi="http://schemas.microsoft.com/office/word/2010/wordprocessingInk" xmlns:wps="http://schemas.microsoft.com/office/word/2010/wordprocessingShape" xmlns:a14="http://schemas.microsoft.com/office/drawing/2010/main" val="0"/>
                         </a:ext>
                       </a:extLst>
                     </a:blip>
@@ -1743,7 +1411,7 @@
                     </a:ln>
                     <a:extLst>
                       <a:ext uri="{53640926-AAD7-44D8-BBD7-CCE9431645EC}">
-                        <a14:shadowObscured xmlns:a14="http://schemas.microsoft.com/office/drawing/2010/main"/>
+                        <a14:shadowObscured xmlns="" xmlns:wpc="http://schemas.microsoft.com/office/word/2010/wordprocessingCanvas" xmlns:mc="http://schemas.openxmlformats.org/markup-compatibility/2006" xmlns:o="urn:schemas-microsoft-com:office:office" xmlns:v="urn:schemas-microsoft-com:vml" xmlns:wp14="http://schemas.microsoft.com/office/word/2010/wordprocessingDrawing" xmlns:w10="urn:schemas-microsoft-com:office:word" xmlns:w="http://schemas.openxmlformats.org/wordprocessingml/2006/main" xmlns:w14="http://schemas.microsoft.com/office/word/2010/wordml" xmlns:wpg="http://schemas.microsoft.com/office/word/2010/wordprocessingGroup" xmlns:wpi="http://schemas.microsoft.com/office/word/2010/wordprocessingInk" xmlns:wps="http://schemas.microsoft.com/office/word/2010/wordprocessingShape" xmlns:a14="http://schemas.microsoft.com/office/drawing/2010/main"/>
                       </a:ext>
                     </a:extLst>
                   </pic:spPr>
@@ -1811,7 +1479,7 @@
           <w:lang w:eastAsia="fr-FR"/>
         </w:rPr>
         <w:drawing>
-          <wp:inline distT="0" distB="0" distL="0" distR="0" wp14:anchorId="4E071833" wp14:editId="429BE0E4">
+          <wp:inline distT="0" distB="0" distL="0" distR="0">
             <wp:extent cx="4591050" cy="2578194"/>
             <wp:effectExtent l="0" t="0" r="0" b="0"/>
             <wp:docPr id="12" name="Image 12" descr="Afficher l'image d'origine"/>
@@ -1828,10 +1496,10 @@
                     </pic:cNvPicPr>
                   </pic:nvPicPr>
                   <pic:blipFill>
-                    <a:blip r:embed="rId16" cstate="print">
+                    <a:blip r:embed="rId15" cstate="print">
                       <a:extLst>
                         <a:ext uri="{28A0092B-C50C-407E-A947-70E740481C1C}">
-                          <a14:useLocalDpi xmlns:a14="http://schemas.microsoft.com/office/drawing/2010/main" val="0"/>
+                          <a14:useLocalDpi xmlns="" xmlns:wpc="http://schemas.microsoft.com/office/word/2010/wordprocessingCanvas" xmlns:mc="http://schemas.openxmlformats.org/markup-compatibility/2006" xmlns:o="urn:schemas-microsoft-com:office:office" xmlns:v="urn:schemas-microsoft-com:vml" xmlns:wp14="http://schemas.microsoft.com/office/word/2010/wordprocessingDrawing" xmlns:w10="urn:schemas-microsoft-com:office:word" xmlns:w="http://schemas.openxmlformats.org/wordprocessingml/2006/main" xmlns:w14="http://schemas.microsoft.com/office/word/2010/wordml" xmlns:wpg="http://schemas.microsoft.com/office/word/2010/wordprocessingGroup" xmlns:wpi="http://schemas.microsoft.com/office/word/2010/wordprocessingInk" xmlns:wps="http://schemas.microsoft.com/office/word/2010/wordprocessingShape" xmlns:a14="http://schemas.microsoft.com/office/drawing/2010/main" val="0"/>
                         </a:ext>
                       </a:extLst>
                     </a:blip>
@@ -1927,6 +1595,12 @@
     </w:p>
     <w:p>
       <w:pPr>
+        <w:spacing w:after="0"/>
+        <w:jc w:val="both"/>
+      </w:pPr>
+    </w:p>
+    <w:p>
+      <w:pPr>
         <w:pStyle w:val="Titre2"/>
         <w:numPr>
           <w:ilvl w:val="0"/>
@@ -1973,9 +1647,25 @@
     </w:p>
     <w:p>
       <w:pPr>
+        <w:rPr>
+          <w:rFonts w:asciiTheme="majorHAnsi" w:eastAsiaTheme="majorEastAsia" w:hAnsiTheme="majorHAnsi" w:cstheme="majorBidi"/>
+          <w:b/>
+          <w:bCs/>
+          <w:color w:val="2E74B5" w:themeColor="accent1" w:themeShade="BF"/>
+          <w:sz w:val="28"/>
+          <w:szCs w:val="28"/>
+        </w:rPr>
+      </w:pPr>
+      <w:r>
+        <w:br w:type="page"/>
+      </w:r>
+    </w:p>
+    <w:p>
+      <w:pPr>
         <w:pStyle w:val="Titre1"/>
       </w:pPr>
       <w:r>
+        <w:lastRenderedPageBreak/>
         <w:t xml:space="preserve">III - </w:t>
       </w:r>
       <w:r>
@@ -2020,7 +1710,7 @@
         <w:jc w:val="both"/>
       </w:pPr>
       <w:r>
-        <w:t>Chaine de diffusion:</w:t>
+        <w:t xml:space="preserve">Au départ, la radiodiffusion consistait à moduler en fréquence la porteuse par un signal audio monophonique, d’une largeur de 15kHz. Avec l’arrivé de la stéréophonie et d’autres services, tels que le RDS (Radio Data System), le signal est devenu un signal multiplexe. </w:t>
       </w:r>
     </w:p>
     <w:p>
@@ -2031,49 +1721,121 @@
     </w:p>
     <w:p>
       <w:pPr>
-        <w:pStyle w:val="Paragraphedeliste"/>
-        <w:numPr>
-          <w:ilvl w:val="0"/>
-          <w:numId w:val="1"/>
-        </w:numPr>
         <w:spacing w:after="0"/>
         <w:jc w:val="both"/>
-        <w:rPr>
-          <w:rFonts w:eastAsiaTheme="minorEastAsia"/>
-        </w:rPr>
-      </w:pPr>
-      <w:r>
-        <w:t xml:space="preserve">Diffusion de la musique </w:t>
-      </w:r>
-      <w:proofErr w:type="gramStart"/>
-      <w:r>
-        <w:t>:</w:t>
-      </w:r>
-      <w:proofErr w:type="gramEnd"/>
-      <w:r>
-        <w:br/>
-      </w:r>
-      <w:r>
-        <w:br/>
-        <w:t xml:space="preserve">Dans les émissions en stéréo </w:t>
-      </w:r>
-    </w:p>
-    <w:p>
-      <w:pPr>
-        <w:pStyle w:val="Paragraphedeliste"/>
-        <w:numPr>
-          <w:ilvl w:val="0"/>
-          <w:numId w:val="1"/>
-        </w:numPr>
+      </w:pPr>
+      <w:r>
+        <w:t>Pour garder la compatibilité avec les récepteurs monophoniques, un signal est émis sans modulation de 30H</w:t>
+      </w:r>
+      <w:r>
+        <w:t xml:space="preserve">z à 15kHz. Dans les </w:t>
+      </w:r>
+      <w:r>
+        <w:t xml:space="preserve">émissions en stéréo, </w:t>
+      </w:r>
+      <w:r>
+        <w:t xml:space="preserve">ce signal monophonique représente en réalité des deux canaux stéréo gauche et droite (G+D). </w:t>
+      </w:r>
+      <w:r>
+        <w:t>De cette façon un récepteur monophonique dispose bien de l’ensemble des sons émis. En stéréo, la différence des voies (G – D) est en plus transmise en modulant une sous-porteuse à 38kHz. Un signal pilote à 19kHz est ajouté au signal pour indiquer la présence de la stéréo et permettre le décodage de sous-porteuse sans risque de déphasage du son. Pour obtenir les voies gauche ou droite, le récepteur stéréophonique effectue respectivement la somme ou la différe</w:t>
+      </w:r>
+      <w:r>
+        <w:t>nce des deux signaux G+D et G-D. La somme permet d’obtenir le résultat 2G et la différence 2D.</w:t>
+      </w:r>
+    </w:p>
+    <w:p>
+      <w:pPr>
         <w:spacing w:after="0"/>
         <w:jc w:val="both"/>
-        <w:rPr>
-          <w:rFonts w:eastAsiaTheme="minorEastAsia"/>
-        </w:rPr>
-      </w:pPr>
-      <w:r>
-        <w:t>Envoie des messages :</w:t>
-      </w:r>
+      </w:pPr>
+    </w:p>
+    <w:p>
+      <w:pPr>
+        <w:spacing w:after="0"/>
+        <w:jc w:val="both"/>
+      </w:pPr>
+      <w:r>
+        <w:t>Les informations du RDS sont transmises sous forme numérique, via une sous porteuse à 57kHz.</w:t>
+      </w:r>
+    </w:p>
+    <w:p>
+      <w:pPr>
+        <w:spacing w:after="0"/>
+        <w:jc w:val="both"/>
+      </w:pPr>
+    </w:p>
+    <w:p>
+      <w:pPr>
+        <w:spacing w:after="0"/>
+        <w:jc w:val="center"/>
+      </w:pPr>
+      <w:r>
+        <w:rPr>
+          <w:noProof/>
+          <w:color w:val="0000FF"/>
+          <w:lang w:eastAsia="fr-FR"/>
+        </w:rPr>
+        <w:drawing>
+          <wp:inline distT="0" distB="0" distL="0" distR="0">
+            <wp:extent cx="4805916" cy="3361038"/>
+            <wp:effectExtent l="0" t="0" r="0" b="0"/>
+            <wp:docPr id="2" name="Image 1" descr="https://upload.wikimedia.org/wikipedia/commons/thumb/4/48/Modulation_radiodiffusion_FM.svg/330px-Modulation_radiodiffusion_FM.svg.png">
+              <a:hlinkClick xmlns:a="http://schemas.openxmlformats.org/drawingml/2006/main" r:id="rId16"/>
+            </wp:docPr>
+            <wp:cNvGraphicFramePr>
+              <a:graphicFrameLocks xmlns:a="http://schemas.openxmlformats.org/drawingml/2006/main" noChangeAspect="1"/>
+            </wp:cNvGraphicFramePr>
+            <a:graphic xmlns:a="http://schemas.openxmlformats.org/drawingml/2006/main">
+              <a:graphicData uri="http://schemas.openxmlformats.org/drawingml/2006/picture">
+                <pic:pic xmlns:pic="http://schemas.openxmlformats.org/drawingml/2006/picture">
+                  <pic:nvPicPr>
+                    <pic:cNvPr id="0" name="Picture 1" descr="https://upload.wikimedia.org/wikipedia/commons/thumb/4/48/Modulation_radiodiffusion_FM.svg/330px-Modulation_radiodiffusion_FM.svg.png">
+                      <a:hlinkClick r:id="rId16"/>
+                    </pic:cNvPr>
+                    <pic:cNvPicPr>
+                      <a:picLocks noChangeAspect="1" noChangeArrowheads="1"/>
+                    </pic:cNvPicPr>
+                  </pic:nvPicPr>
+                  <pic:blipFill>
+                    <a:blip r:embed="rId17" cstate="print"/>
+                    <a:srcRect/>
+                    <a:stretch>
+                      <a:fillRect/>
+                    </a:stretch>
+                  </pic:blipFill>
+                  <pic:spPr bwMode="auto">
+                    <a:xfrm>
+                      <a:off x="0" y="0"/>
+                      <a:ext cx="4805850" cy="3360992"/>
+                    </a:xfrm>
+                    <a:prstGeom prst="rect">
+                      <a:avLst/>
+                    </a:prstGeom>
+                    <a:noFill/>
+                    <a:ln w="9525">
+                      <a:noFill/>
+                      <a:miter lim="800000"/>
+                      <a:headEnd/>
+                      <a:tailEnd/>
+                    </a:ln>
+                  </pic:spPr>
+                </pic:pic>
+              </a:graphicData>
+            </a:graphic>
+          </wp:inline>
+        </w:drawing>
+      </w:r>
+    </w:p>
+    <w:p>
+      <w:pPr>
+        <w:spacing w:after="0"/>
+        <w:jc w:val="center"/>
+      </w:pPr>
+    </w:p>
+    <w:p>
+      <w:pPr>
+        <w:spacing w:after="0"/>
+      </w:pPr>
     </w:p>
     <w:sectPr>
       <w:pgSz w:w="11906" w:h="16838"/>
@@ -2086,7 +1848,7 @@
 </file>
 
 <file path=word/endnotes.xml><?xml version="1.0" encoding="utf-8"?>
-<w:endnotes xmlns:wpc="http://schemas.microsoft.com/office/word/2010/wordprocessingCanvas" xmlns:mc="http://schemas.openxmlformats.org/markup-compatibility/2006" xmlns:o="urn:schemas-microsoft-com:office:office" xmlns:r="http://schemas.openxmlformats.org/officeDocument/2006/relationships" xmlns:m="http://schemas.openxmlformats.org/officeDocument/2006/math" xmlns:v="urn:schemas-microsoft-com:vml" xmlns:wp14="http://schemas.microsoft.com/office/word/2010/wordprocessingDrawing" xmlns:wp="http://schemas.openxmlformats.org/drawingml/2006/wordprocessingDrawing" xmlns:w10="urn:schemas-microsoft-com:office:word" xmlns:w="http://schemas.openxmlformats.org/wordprocessingml/2006/main" xmlns:w14="http://schemas.microsoft.com/office/word/2010/wordml" xmlns:wpg="http://schemas.microsoft.com/office/word/2010/wordprocessingGroup" xmlns:wpi="http://schemas.microsoft.com/office/word/2010/wordprocessingInk" xmlns:wne="http://schemas.microsoft.com/office/word/2006/wordml" xmlns:wps="http://schemas.microsoft.com/office/word/2010/wordprocessingShape" mc:Ignorable="w14 wp14">
+<w:endnotes xmlns:ve="http://schemas.openxmlformats.org/markup-compatibility/2006" xmlns:o="urn:schemas-microsoft-com:office:office" xmlns:r="http://schemas.openxmlformats.org/officeDocument/2006/relationships" xmlns:m="http://schemas.openxmlformats.org/officeDocument/2006/math" xmlns:v="urn:schemas-microsoft-com:vml" xmlns:wp="http://schemas.openxmlformats.org/drawingml/2006/wordprocessingDrawing" xmlns:w10="urn:schemas-microsoft-com:office:word" xmlns:w="http://schemas.openxmlformats.org/wordprocessingml/2006/main" xmlns:wne="http://schemas.microsoft.com/office/word/2006/wordml">
   <w:endnote w:type="separator" w:id="-1">
     <w:p>
       <w:pPr>
@@ -2111,7 +1873,7 @@
 </file>
 
 <file path=word/footer1.xml><?xml version="1.0" encoding="utf-8"?>
-<w:ftr xmlns:wpc="http://schemas.microsoft.com/office/word/2010/wordprocessingCanvas" xmlns:mc="http://schemas.openxmlformats.org/markup-compatibility/2006" xmlns:o="urn:schemas-microsoft-com:office:office" xmlns:r="http://schemas.openxmlformats.org/officeDocument/2006/relationships" xmlns:m="http://schemas.openxmlformats.org/officeDocument/2006/math" xmlns:v="urn:schemas-microsoft-com:vml" xmlns:wp14="http://schemas.microsoft.com/office/word/2010/wordprocessingDrawing" xmlns:wp="http://schemas.openxmlformats.org/drawingml/2006/wordprocessingDrawing" xmlns:w10="urn:schemas-microsoft-com:office:word" xmlns:w="http://schemas.openxmlformats.org/wordprocessingml/2006/main" xmlns:w14="http://schemas.microsoft.com/office/word/2010/wordml" xmlns:wpg="http://schemas.microsoft.com/office/word/2010/wordprocessingGroup" xmlns:wpi="http://schemas.microsoft.com/office/word/2010/wordprocessingInk" xmlns:wne="http://schemas.microsoft.com/office/word/2006/wordml" xmlns:wps="http://schemas.microsoft.com/office/word/2010/wordprocessingShape" mc:Ignorable="w14 wp14">
+<w:ftr xmlns:ve="http://schemas.openxmlformats.org/markup-compatibility/2006" xmlns:o="urn:schemas-microsoft-com:office:office" xmlns:r="http://schemas.openxmlformats.org/officeDocument/2006/relationships" xmlns:m="http://schemas.openxmlformats.org/officeDocument/2006/math" xmlns:v="urn:schemas-microsoft-com:vml" xmlns:wp="http://schemas.openxmlformats.org/drawingml/2006/wordprocessingDrawing" xmlns:w10="urn:schemas-microsoft-com:office:word" xmlns:w="http://schemas.openxmlformats.org/wordprocessingml/2006/main" xmlns:wne="http://schemas.microsoft.com/office/word/2006/wordml">
   <w:tbl>
     <w:tblPr>
       <w:tblW w:w="4992" w:type="pct"/>
@@ -2122,7 +1884,7 @@
         <w:bottom w:w="144" w:type="dxa"/>
         <w:right w:w="115" w:type="dxa"/>
       </w:tblCellMar>
-      <w:tblLook w:val="04A0" w:firstRow="1" w:lastRow="0" w:firstColumn="1" w:lastColumn="0" w:noHBand="0" w:noVBand="1"/>
+      <w:tblLook w:val="04A0"/>
     </w:tblPr>
     <w:tblGrid>
       <w:gridCol w:w="4621"/>
@@ -2226,7 +1988,7 @@
               <w:sz w:val="18"/>
               <w:szCs w:val="18"/>
             </w:rPr>
-            <w:t>11</w:t>
+            <w:t>12</w:t>
           </w:r>
           <w:r>
             <w:rPr>
@@ -2267,7 +2029,7 @@
 </file>
 
 <file path=word/footnotes.xml><?xml version="1.0" encoding="utf-8"?>
-<w:footnotes xmlns:wpc="http://schemas.microsoft.com/office/word/2010/wordprocessingCanvas" xmlns:mc="http://schemas.openxmlformats.org/markup-compatibility/2006" xmlns:o="urn:schemas-microsoft-com:office:office" xmlns:r="http://schemas.openxmlformats.org/officeDocument/2006/relationships" xmlns:m="http://schemas.openxmlformats.org/officeDocument/2006/math" xmlns:v="urn:schemas-microsoft-com:vml" xmlns:wp14="http://schemas.microsoft.com/office/word/2010/wordprocessingDrawing" xmlns:wp="http://schemas.openxmlformats.org/drawingml/2006/wordprocessingDrawing" xmlns:w10="urn:schemas-microsoft-com:office:word" xmlns:w="http://schemas.openxmlformats.org/wordprocessingml/2006/main" xmlns:w14="http://schemas.microsoft.com/office/word/2010/wordml" xmlns:wpg="http://schemas.microsoft.com/office/word/2010/wordprocessingGroup" xmlns:wpi="http://schemas.microsoft.com/office/word/2010/wordprocessingInk" xmlns:wne="http://schemas.microsoft.com/office/word/2006/wordml" xmlns:wps="http://schemas.microsoft.com/office/word/2010/wordprocessingShape" mc:Ignorable="w14 wp14">
+<w:footnotes xmlns:ve="http://schemas.openxmlformats.org/markup-compatibility/2006" xmlns:o="urn:schemas-microsoft-com:office:office" xmlns:r="http://schemas.openxmlformats.org/officeDocument/2006/relationships" xmlns:m="http://schemas.openxmlformats.org/officeDocument/2006/math" xmlns:v="urn:schemas-microsoft-com:vml" xmlns:wp="http://schemas.openxmlformats.org/drawingml/2006/wordprocessingDrawing" xmlns:w10="urn:schemas-microsoft-com:office:word" xmlns:w="http://schemas.openxmlformats.org/wordprocessingml/2006/main" xmlns:wne="http://schemas.microsoft.com/office/word/2006/wordml">
   <w:footnote w:type="separator" w:id="-1">
     <w:p>
       <w:pPr>
@@ -2292,7 +2054,7 @@
 </file>
 
 <file path=word/header1.xml><?xml version="1.0" encoding="utf-8"?>
-<w:hdr xmlns:wpc="http://schemas.microsoft.com/office/word/2010/wordprocessingCanvas" xmlns:mc="http://schemas.openxmlformats.org/markup-compatibility/2006" xmlns:o="urn:schemas-microsoft-com:office:office" xmlns:r="http://schemas.openxmlformats.org/officeDocument/2006/relationships" xmlns:m="http://schemas.openxmlformats.org/officeDocument/2006/math" xmlns:v="urn:schemas-microsoft-com:vml" xmlns:wp14="http://schemas.microsoft.com/office/word/2010/wordprocessingDrawing" xmlns:wp="http://schemas.openxmlformats.org/drawingml/2006/wordprocessingDrawing" xmlns:w10="urn:schemas-microsoft-com:office:word" xmlns:w="http://schemas.openxmlformats.org/wordprocessingml/2006/main" xmlns:w14="http://schemas.microsoft.com/office/word/2010/wordml" xmlns:wpg="http://schemas.microsoft.com/office/word/2010/wordprocessingGroup" xmlns:wpi="http://schemas.microsoft.com/office/word/2010/wordprocessingInk" xmlns:wne="http://schemas.microsoft.com/office/word/2006/wordml" xmlns:wps="http://schemas.microsoft.com/office/word/2010/wordprocessingShape" mc:Ignorable="w14 wp14">
+<w:hdr xmlns:ve="http://schemas.openxmlformats.org/markup-compatibility/2006" xmlns:o="urn:schemas-microsoft-com:office:office" xmlns:r="http://schemas.openxmlformats.org/officeDocument/2006/relationships" xmlns:m="http://schemas.openxmlformats.org/officeDocument/2006/math" xmlns:v="urn:schemas-microsoft-com:vml" xmlns:wp="http://schemas.openxmlformats.org/drawingml/2006/wordprocessingDrawing" xmlns:w10="urn:schemas-microsoft-com:office:word" xmlns:w="http://schemas.openxmlformats.org/wordprocessingml/2006/main" xmlns:wne="http://schemas.microsoft.com/office/word/2006/wordml">
   <w:p>
     <w:pPr>
       <w:pStyle w:val="Titreentte"/>
@@ -2304,7 +2066,7 @@
         <w:lang w:eastAsia="fr-FR"/>
       </w:rPr>
       <w:drawing>
-        <wp:anchor distT="0" distB="0" distL="114300" distR="114300" simplePos="0" relativeHeight="251658240" behindDoc="0" locked="0" layoutInCell="1" allowOverlap="1" wp14:anchorId="2DCA7B56" wp14:editId="086CFB44">
+        <wp:anchor distT="0" distB="0" distL="114300" distR="114300" simplePos="0" relativeHeight="251658240" behindDoc="0" locked="0" layoutInCell="1" allowOverlap="1">
           <wp:simplePos x="0" y="0"/>
           <wp:positionH relativeFrom="column">
             <wp:posOffset>4352925</wp:posOffset>
@@ -2332,7 +2094,7 @@
                   <a:blip r:embed="rId1" cstate="print">
                     <a:extLst>
                       <a:ext uri="{28A0092B-C50C-407E-A947-70E740481C1C}">
-                        <a14:useLocalDpi xmlns:a14="http://schemas.microsoft.com/office/drawing/2010/main" val="0"/>
+                        <a14:useLocalDpi xmlns="" xmlns:wpc="http://schemas.microsoft.com/office/word/2010/wordprocessingCanvas" xmlns:mc="http://schemas.openxmlformats.org/markup-compatibility/2006" xmlns:o="urn:schemas-microsoft-com:office:office" xmlns:v="urn:schemas-microsoft-com:vml" xmlns:wp14="http://schemas.microsoft.com/office/word/2010/wordprocessingDrawing" xmlns:w10="urn:schemas-microsoft-com:office:word" xmlns:w="http://schemas.openxmlformats.org/wordprocessingml/2006/main" xmlns:w14="http://schemas.microsoft.com/office/word/2010/wordml" xmlns:wpg="http://schemas.microsoft.com/office/word/2010/wordprocessingGroup" xmlns:wpi="http://schemas.microsoft.com/office/word/2010/wordprocessingInk" xmlns:wps="http://schemas.microsoft.com/office/word/2010/wordprocessingShape" xmlns:a14="http://schemas.microsoft.com/office/drawing/2010/main" val="0"/>
                       </a:ext>
                     </a:extLst>
                   </a:blip>
@@ -2357,12 +2119,6 @@
               </pic:pic>
             </a:graphicData>
           </a:graphic>
-          <wp14:sizeRelH relativeFrom="page">
-            <wp14:pctWidth>0</wp14:pctWidth>
-          </wp14:sizeRelH>
-          <wp14:sizeRelV relativeFrom="page">
-            <wp14:pctHeight>0</wp14:pctHeight>
-          </wp14:sizeRelV>
         </wp:anchor>
       </w:drawing>
     </w:r>
@@ -2374,11 +2130,10 @@
         </w:rPr>
         <w:alias w:val="Titre "/>
         <w:tag w:val=""/>
-        <w:id w:val="1482582358"/>
+        <w:id w:val="6909657"/>
         <w:dataBinding w:prefixMappings="xmlns:ns0='http://purl.org/dc/elements/1.1/' xmlns:ns1='http://schemas.openxmlformats.org/package/2006/metadata/core-properties' " w:xpath="/ns1:coreProperties[1]/ns0:title[1]" w:storeItemID="{6C3C8BC8-F283-45AE-878A-BAB7291924A1}"/>
         <w:text/>
       </w:sdtPr>
-      <w:sdtEndPr/>
       <w:sdtContent>
         <w:r>
           <w:rPr>
@@ -2406,7 +2161,7 @@
 </file>
 
 <file path=word/numbering.xml><?xml version="1.0" encoding="utf-8"?>
-<w:numbering xmlns:wpc="http://schemas.microsoft.com/office/word/2010/wordprocessingCanvas" xmlns:mc="http://schemas.openxmlformats.org/markup-compatibility/2006" xmlns:o="urn:schemas-microsoft-com:office:office" xmlns:r="http://schemas.openxmlformats.org/officeDocument/2006/relationships" xmlns:m="http://schemas.openxmlformats.org/officeDocument/2006/math" xmlns:v="urn:schemas-microsoft-com:vml" xmlns:wp14="http://schemas.microsoft.com/office/word/2010/wordprocessingDrawing" xmlns:wp="http://schemas.openxmlformats.org/drawingml/2006/wordprocessingDrawing" xmlns:w10="urn:schemas-microsoft-com:office:word" xmlns:w="http://schemas.openxmlformats.org/wordprocessingml/2006/main" xmlns:w14="http://schemas.microsoft.com/office/word/2010/wordml" xmlns:wpg="http://schemas.microsoft.com/office/word/2010/wordprocessingGroup" xmlns:wpi="http://schemas.microsoft.com/office/word/2010/wordprocessingInk" xmlns:wne="http://schemas.microsoft.com/office/word/2006/wordml" xmlns:wps="http://schemas.microsoft.com/office/word/2010/wordprocessingShape" mc:Ignorable="w14 wp14">
+<w:numbering xmlns:ve="http://schemas.openxmlformats.org/markup-compatibility/2006" xmlns:o="urn:schemas-microsoft-com:office:office" xmlns:r="http://schemas.openxmlformats.org/officeDocument/2006/relationships" xmlns:m="http://schemas.openxmlformats.org/officeDocument/2006/math" xmlns:v="urn:schemas-microsoft-com:vml" xmlns:wp="http://schemas.openxmlformats.org/drawingml/2006/wordprocessingDrawing" xmlns:w10="urn:schemas-microsoft-com:office:word" xmlns:w="http://schemas.openxmlformats.org/wordprocessingml/2006/main" xmlns:wne="http://schemas.microsoft.com/office/word/2006/wordml">
   <w:abstractNum w:abstractNumId="0">
     <w:nsid w:val="01EB3A2F"/>
     <w:multiLevelType w:val="hybridMultilevel"/>
@@ -2897,7 +2652,7 @@
 </file>
 
 <file path=word/styles.xml><?xml version="1.0" encoding="utf-8"?>
-<w:styles xmlns:mc="http://schemas.openxmlformats.org/markup-compatibility/2006" xmlns:r="http://schemas.openxmlformats.org/officeDocument/2006/relationships" xmlns:w="http://schemas.openxmlformats.org/wordprocessingml/2006/main" xmlns:w14="http://schemas.microsoft.com/office/word/2010/wordml" mc:Ignorable="w14">
+<w:styles xmlns:r="http://schemas.openxmlformats.org/officeDocument/2006/relationships" xmlns:w="http://schemas.openxmlformats.org/wordprocessingml/2006/main">
   <w:docDefaults>
     <w:rPrDefault>
       <w:rPr>
@@ -3055,6 +2810,7 @@
   <w:style w:type="paragraph" w:default="1" w:styleId="Normal">
     <w:name w:val="Normal"/>
     <w:qFormat/>
+    <w:rsid w:val="00CE4CA9"/>
   </w:style>
   <w:style w:type="paragraph" w:styleId="Titre1">
     <w:name w:val="heading 1"/>
@@ -3136,6 +2892,7 @@
     <w:uiPriority w:val="99"/>
     <w:semiHidden/>
     <w:unhideWhenUsed/>
+    <w:qFormat/>
     <w:tblPr>
       <w:tblInd w:w="0" w:type="dxa"/>
       <w:tblCellMar>
@@ -3157,6 +2914,7 @@
     <w:basedOn w:val="Normal"/>
     <w:uiPriority w:val="34"/>
     <w:qFormat/>
+    <w:rsid w:val="00CE4CA9"/>
     <w:pPr>
       <w:ind w:left="720"/>
       <w:contextualSpacing/>
@@ -3886,536 +3644,6 @@
 </w:styles>
 </file>
 
-<file path=word/glossary/document.xml><?xml version="1.0" encoding="utf-8"?>
-<w:glossaryDocument xmlns:wpc="http://schemas.microsoft.com/office/word/2010/wordprocessingCanvas" xmlns:mc="http://schemas.openxmlformats.org/markup-compatibility/2006" xmlns:o="urn:schemas-microsoft-com:office:office" xmlns:r="http://schemas.openxmlformats.org/officeDocument/2006/relationships" xmlns:m="http://schemas.openxmlformats.org/officeDocument/2006/math" xmlns:v="urn:schemas-microsoft-com:vml" xmlns:wp14="http://schemas.microsoft.com/office/word/2010/wordprocessingDrawing" xmlns:wp="http://schemas.openxmlformats.org/drawingml/2006/wordprocessingDrawing" xmlns:w10="urn:schemas-microsoft-com:office:word" xmlns:w="http://schemas.openxmlformats.org/wordprocessingml/2006/main" xmlns:w14="http://schemas.microsoft.com/office/word/2010/wordml" xmlns:wpg="http://schemas.microsoft.com/office/word/2010/wordprocessingGroup" xmlns:wpi="http://schemas.microsoft.com/office/word/2010/wordprocessingInk" xmlns:wne="http://schemas.microsoft.com/office/word/2006/wordml" xmlns:wps="http://schemas.microsoft.com/office/word/2010/wordprocessingShape" mc:Ignorable="w14 wp14"/>
-</file>
-
-<file path=word/glossary/fontTable.xml><?xml version="1.0" encoding="utf-8"?>
-<w:fonts xmlns:mc="http://schemas.openxmlformats.org/markup-compatibility/2006" xmlns:r="http://schemas.openxmlformats.org/officeDocument/2006/relationships" xmlns:w="http://schemas.openxmlformats.org/wordprocessingml/2006/main" xmlns:w14="http://schemas.microsoft.com/office/word/2010/wordml" mc:Ignorable="w14">
-  <w:font w:name="Times New Roman">
-    <w:panose1 w:val="02020603050405020304"/>
-    <w:charset w:val="00"/>
-    <w:family w:val="roman"/>
-    <w:pitch w:val="variable"/>
-    <w:sig w:usb0="E0002EFF" w:usb1="C0007843" w:usb2="00000009" w:usb3="00000000" w:csb0="000001FF" w:csb1="00000000"/>
-  </w:font>
-  <w:font w:name="Symbol">
-    <w:panose1 w:val="05050102010706020507"/>
-    <w:charset w:val="02"/>
-    <w:family w:val="roman"/>
-    <w:pitch w:val="variable"/>
-    <w:sig w:usb0="00000000" w:usb1="10000000" w:usb2="00000000" w:usb3="00000000" w:csb0="80000000" w:csb1="00000000"/>
-  </w:font>
-  <w:font w:name="Courier New">
-    <w:panose1 w:val="02070309020205020404"/>
-    <w:charset w:val="00"/>
-    <w:family w:val="modern"/>
-    <w:pitch w:val="fixed"/>
-    <w:sig w:usb0="E0002AFF" w:usb1="C0007843" w:usb2="00000009" w:usb3="00000000" w:csb0="000001FF" w:csb1="00000000"/>
-  </w:font>
-  <w:font w:name="Wingdings">
-    <w:panose1 w:val="05000000000000000000"/>
-    <w:charset w:val="02"/>
-    <w:family w:val="auto"/>
-    <w:pitch w:val="variable"/>
-    <w:sig w:usb0="00000000" w:usb1="10000000" w:usb2="00000000" w:usb3="00000000" w:csb0="80000000" w:csb1="00000000"/>
-  </w:font>
-  <w:font w:name="Calibri">
-    <w:panose1 w:val="020F0502020204030204"/>
-    <w:charset w:val="00"/>
-    <w:family w:val="swiss"/>
-    <w:pitch w:val="variable"/>
-    <w:sig w:usb0="E00002FF" w:usb1="4000ACFF" w:usb2="00000001" w:usb3="00000000" w:csb0="0000019F" w:csb1="00000000"/>
-  </w:font>
-  <w:font w:name="Calibri Light">
-    <w:panose1 w:val="020F0302020204030204"/>
-    <w:charset w:val="00"/>
-    <w:family w:val="swiss"/>
-    <w:pitch w:val="variable"/>
-    <w:sig w:usb0="A00002EF" w:usb1="4000207B" w:usb2="00000000" w:usb3="00000000" w:csb0="0000019F" w:csb1="00000000"/>
-  </w:font>
-  <w:font w:name="Tahoma">
-    <w:panose1 w:val="020B0604030504040204"/>
-    <w:charset w:val="00"/>
-    <w:family w:val="swiss"/>
-    <w:pitch w:val="variable"/>
-    <w:sig w:usb0="E1002EFF" w:usb1="C000605B" w:usb2="00000029" w:usb3="00000000" w:csb0="000101FF" w:csb1="00000000"/>
-  </w:font>
-  <w:font w:name="Cambria">
-    <w:panose1 w:val="02040503050406030204"/>
-    <w:charset w:val="00"/>
-    <w:family w:val="roman"/>
-    <w:pitch w:val="variable"/>
-    <w:sig w:usb0="E00002FF" w:usb1="400004FF" w:usb2="00000000" w:usb3="00000000" w:csb0="0000019F" w:csb1="00000000"/>
-  </w:font>
-</w:fonts>
-</file>
-
-<file path=word/glossary/settings.xml><?xml version="1.0" encoding="utf-8"?>
-<w:settings xmlns:mc="http://schemas.openxmlformats.org/markup-compatibility/2006" xmlns:o="urn:schemas-microsoft-com:office:office" xmlns:r="http://schemas.openxmlformats.org/officeDocument/2006/relationships" xmlns:m="http://schemas.openxmlformats.org/officeDocument/2006/math" xmlns:v="urn:schemas-microsoft-com:vml" xmlns:w10="urn:schemas-microsoft-com:office:word" xmlns:w="http://schemas.openxmlformats.org/wordprocessingml/2006/main" xmlns:w14="http://schemas.microsoft.com/office/word/2010/wordml" xmlns:sl="http://schemas.openxmlformats.org/schemaLibrary/2006/main" mc:Ignorable="w14">
-  <w:view w:val="normal"/>
-  <w:defaultTabStop w:val="708"/>
-  <w:hyphenationZone w:val="425"/>
-  <w:characterSpacingControl w:val="doNotCompress"/>
-  <w:compat>
-    <w:useFELayout/>
-    <w:compatSetting w:name="compatibilityMode" w:uri="http://schemas.microsoft.com/office/word" w:val="14"/>
-    <w:compatSetting w:name="overrideTableStyleFontSizeAndJustification" w:uri="http://schemas.microsoft.com/office/word" w:val="1"/>
-    <w:compatSetting w:name="enableOpenTypeFeatures" w:uri="http://schemas.microsoft.com/office/word" w:val="1"/>
-    <w:compatSetting w:name="doNotFlipMirrorIndents" w:uri="http://schemas.microsoft.com/office/word" w:val="1"/>
-  </w:compat>
-  <w:rsids>
-    <w:rsidRoot w:val="00A82A49"/>
-    <w:rsid w:val="00A82A49"/>
-    <w:rsid w:val="00B97A4B"/>
-  </w:rsids>
-  <m:mathPr>
-    <m:mathFont m:val="Cambria Math"/>
-    <m:brkBin m:val="before"/>
-    <m:brkBinSub m:val="--"/>
-    <m:smallFrac m:val="0"/>
-    <m:dispDef/>
-    <m:lMargin m:val="0"/>
-    <m:rMargin m:val="0"/>
-    <m:defJc m:val="centerGroup"/>
-    <m:wrapIndent m:val="1440"/>
-    <m:intLim m:val="subSup"/>
-    <m:naryLim m:val="undOvr"/>
-  </m:mathPr>
-  <w:themeFontLang w:val="fr-FR"/>
-  <w:clrSchemeMapping w:bg1="light1" w:t1="dark1" w:bg2="light2" w:t2="dark2" w:accent1="accent1" w:accent2="accent2" w:accent3="accent3" w:accent4="accent4" w:accent5="accent5" w:accent6="accent6" w:hyperlink="hyperlink" w:followedHyperlink="followedHyperlink"/>
-  <w:decimalSymbol w:val=","/>
-  <w:listSeparator w:val=";"/>
-</w:settings>
-</file>
-
-<file path=word/glossary/styles.xml><?xml version="1.0" encoding="utf-8"?>
-<w:styles xmlns:mc="http://schemas.openxmlformats.org/markup-compatibility/2006" xmlns:r="http://schemas.openxmlformats.org/officeDocument/2006/relationships" xmlns:w="http://schemas.openxmlformats.org/wordprocessingml/2006/main" xmlns:w14="http://schemas.microsoft.com/office/word/2010/wordml" mc:Ignorable="w14">
-  <w:docDefaults>
-    <w:rPrDefault>
-      <w:rPr>
-        <w:rFonts w:asciiTheme="minorHAnsi" w:eastAsiaTheme="minorEastAsia" w:hAnsiTheme="minorHAnsi" w:cstheme="minorBidi"/>
-        <w:sz w:val="22"/>
-        <w:szCs w:val="22"/>
-        <w:lang w:val="fr-FR" w:eastAsia="fr-FR" w:bidi="ar-SA"/>
-      </w:rPr>
-    </w:rPrDefault>
-    <w:pPrDefault>
-      <w:pPr>
-        <w:spacing w:after="200" w:line="276" w:lineRule="auto"/>
-      </w:pPr>
-    </w:pPrDefault>
-  </w:docDefaults>
-  <w:latentStyles w:defLockedState="0" w:defUIPriority="99" w:defSemiHidden="1" w:defUnhideWhenUsed="1" w:defQFormat="0" w:count="267">
-    <w:lsdException w:name="Normal" w:semiHidden="0" w:uiPriority="0" w:unhideWhenUsed="0" w:qFormat="1"/>
-    <w:lsdException w:name="heading 1" w:semiHidden="0" w:uiPriority="9" w:unhideWhenUsed="0" w:qFormat="1"/>
-    <w:lsdException w:name="heading 2" w:uiPriority="9" w:qFormat="1"/>
-    <w:lsdException w:name="heading 3" w:uiPriority="9" w:qFormat="1"/>
-    <w:lsdException w:name="heading 4" w:uiPriority="9" w:qFormat="1"/>
-    <w:lsdException w:name="heading 5" w:uiPriority="9" w:qFormat="1"/>
-    <w:lsdException w:name="heading 6" w:uiPriority="9" w:qFormat="1"/>
-    <w:lsdException w:name="heading 7" w:uiPriority="9" w:qFormat="1"/>
-    <w:lsdException w:name="heading 8" w:uiPriority="9" w:qFormat="1"/>
-    <w:lsdException w:name="heading 9" w:uiPriority="9" w:qFormat="1"/>
-    <w:lsdException w:name="toc 1" w:uiPriority="39"/>
-    <w:lsdException w:name="toc 2" w:uiPriority="39"/>
-    <w:lsdException w:name="toc 3" w:uiPriority="39"/>
-    <w:lsdException w:name="toc 4" w:uiPriority="39"/>
-    <w:lsdException w:name="toc 5" w:uiPriority="39"/>
-    <w:lsdException w:name="toc 6" w:uiPriority="39"/>
-    <w:lsdException w:name="toc 7" w:uiPriority="39"/>
-    <w:lsdException w:name="toc 8" w:uiPriority="39"/>
-    <w:lsdException w:name="toc 9" w:uiPriority="39"/>
-    <w:lsdException w:name="caption" w:uiPriority="35" w:qFormat="1"/>
-    <w:lsdException w:name="Title" w:semiHidden="0" w:uiPriority="10" w:unhideWhenUsed="0" w:qFormat="1"/>
-    <w:lsdException w:name="Default Paragraph Font" w:uiPriority="1"/>
-    <w:lsdException w:name="Subtitle" w:semiHidden="0" w:uiPriority="11" w:unhideWhenUsed="0" w:qFormat="1"/>
-    <w:lsdException w:name="Strong" w:semiHidden="0" w:uiPriority="22" w:unhideWhenUsed="0" w:qFormat="1"/>
-    <w:lsdException w:name="Emphasis" w:semiHidden="0" w:uiPriority="20" w:unhideWhenUsed="0" w:qFormat="1"/>
-    <w:lsdException w:name="Table Grid" w:semiHidden="0" w:uiPriority="59" w:unhideWhenUsed="0"/>
-    <w:lsdException w:name="Placeholder Text" w:unhideWhenUsed="0"/>
-    <w:lsdException w:name="No Spacing" w:semiHidden="0" w:uiPriority="1" w:unhideWhenUsed="0" w:qFormat="1"/>
-    <w:lsdException w:name="Light Shading" w:semiHidden="0" w:uiPriority="60" w:unhideWhenUsed="0"/>
-    <w:lsdException w:name="Light List" w:semiHidden="0" w:uiPriority="61" w:unhideWhenUsed="0"/>
-    <w:lsdException w:name="Light Grid" w:semiHidden="0" w:uiPriority="62" w:unhideWhenUsed="0"/>
-    <w:lsdException w:name="Medium Shading 1" w:semiHidden="0" w:uiPriority="63" w:unhideWhenUsed="0"/>
-    <w:lsdException w:name="Medium Shading 2" w:semiHidden="0" w:uiPriority="64" w:unhideWhenUsed="0"/>
-    <w:lsdException w:name="Medium List 1" w:semiHidden="0" w:uiPriority="65" w:unhideWhenUsed="0"/>
-    <w:lsdException w:name="Medium List 2" w:semiHidden="0" w:uiPriority="66" w:unhideWhenUsed="0"/>
-    <w:lsdException w:name="Medium Grid 1" w:semiHidden="0" w:uiPriority="67" w:unhideWhenUsed="0"/>
-    <w:lsdException w:name="Medium Grid 2" w:semiHidden="0" w:uiPriority="68" w:unhideWhenUsed="0"/>
-    <w:lsdException w:name="Medium Grid 3" w:semiHidden="0" w:uiPriority="69" w:unhideWhenUsed="0"/>
-    <w:lsdException w:name="Dark List" w:semiHidden="0" w:uiPriority="70" w:unhideWhenUsed="0"/>
-    <w:lsdException w:name="Colorful Shading" w:semiHidden="0" w:uiPriority="71" w:unhideWhenUsed="0"/>
-    <w:lsdException w:name="Colorful List" w:semiHidden="0" w:uiPriority="72" w:unhideWhenUsed="0"/>
-    <w:lsdException w:name="Colorful Grid" w:semiHidden="0" w:uiPriority="73" w:unhideWhenUsed="0"/>
-    <w:lsdException w:name="Light Shading Accent 1" w:semiHidden="0" w:uiPriority="60" w:unhideWhenUsed="0"/>
-    <w:lsdException w:name="Light List Accent 1" w:semiHidden="0" w:uiPriority="61" w:unhideWhenUsed="0"/>
-    <w:lsdException w:name="Light Grid Accent 1" w:semiHidden="0" w:uiPriority="62" w:unhideWhenUsed="0"/>
-    <w:lsdException w:name="Medium Shading 1 Accent 1" w:semiHidden="0" w:uiPriority="63" w:unhideWhenUsed="0"/>
-    <w:lsdException w:name="Medium Shading 2 Accent 1" w:semiHidden="0" w:uiPriority="64" w:unhideWhenUsed="0"/>
-    <w:lsdException w:name="Medium List 1 Accent 1" w:semiHidden="0" w:uiPriority="65" w:unhideWhenUsed="0"/>
-    <w:lsdException w:name="Revision" w:unhideWhenUsed="0"/>
-    <w:lsdException w:name="List Paragraph" w:semiHidden="0" w:uiPriority="34" w:unhideWhenUsed="0" w:qFormat="1"/>
-    <w:lsdException w:name="Quote" w:semiHidden="0" w:uiPriority="29" w:unhideWhenUsed="0" w:qFormat="1"/>
-    <w:lsdException w:name="Intense Quote" w:semiHidden="0" w:uiPriority="30" w:unhideWhenUsed="0" w:qFormat="1"/>
-    <w:lsdException w:name="Medium List 2 Accent 1" w:semiHidden="0" w:uiPriority="66" w:unhideWhenUsed="0"/>
-    <w:lsdException w:name="Medium Grid 1 Accent 1" w:semiHidden="0" w:uiPriority="67" w:unhideWhenUsed="0"/>
-    <w:lsdException w:name="Medium Grid 2 Accent 1" w:semiHidden="0" w:uiPriority="68" w:unhideWhenUsed="0"/>
-    <w:lsdException w:name="Medium Grid 3 Accent 1" w:semiHidden="0" w:uiPriority="69" w:unhideWhenUsed="0"/>
-    <w:lsdException w:name="Dark List Accent 1" w:semiHidden="0" w:uiPriority="70" w:unhideWhenUsed="0"/>
-    <w:lsdException w:name="Colorful Shading Accent 1" w:semiHidden="0" w:uiPriority="71" w:unhideWhenUsed="0"/>
-    <w:lsdException w:name="Colorful List Accent 1" w:semiHidden="0" w:uiPriority="72" w:unhideWhenUsed="0"/>
-    <w:lsdException w:name="Colorful Grid Accent 1" w:semiHidden="0" w:uiPriority="73" w:unhideWhenUsed="0"/>
-    <w:lsdException w:name="Light Shading Accent 2" w:semiHidden="0" w:uiPriority="60" w:unhideWhenUsed="0"/>
-    <w:lsdException w:name="Light List Accent 2" w:semiHidden="0" w:uiPriority="61" w:unhideWhenUsed="0"/>
-    <w:lsdException w:name="Light Grid Accent 2" w:semiHidden="0" w:uiPriority="62" w:unhideWhenUsed="0"/>
-    <w:lsdException w:name="Medium Shading 1 Accent 2" w:semiHidden="0" w:uiPriority="63" w:unhideWhenUsed="0"/>
-    <w:lsdException w:name="Medium Shading 2 Accent 2" w:semiHidden="0" w:uiPriority="64" w:unhideWhenUsed="0"/>
-    <w:lsdException w:name="Medium List 1 Accent 2" w:semiHidden="0" w:uiPriority="65" w:unhideWhenUsed="0"/>
-    <w:lsdException w:name="Medium List 2 Accent 2" w:semiHidden="0" w:uiPriority="66" w:unhideWhenUsed="0"/>
-    <w:lsdException w:name="Medium Grid 1 Accent 2" w:semiHidden="0" w:uiPriority="67" w:unhideWhenUsed="0"/>
-    <w:lsdException w:name="Medium Grid 2 Accent 2" w:semiHidden="0" w:uiPriority="68" w:unhideWhenUsed="0"/>
-    <w:lsdException w:name="Medium Grid 3 Accent 2" w:semiHidden="0" w:uiPriority="69" w:unhideWhenUsed="0"/>
-    <w:lsdException w:name="Dark List Accent 2" w:semiHidden="0" w:uiPriority="70" w:unhideWhenUsed="0"/>
-    <w:lsdException w:name="Colorful Shading Accent 2" w:semiHidden="0" w:uiPriority="71" w:unhideWhenUsed="0"/>
-    <w:lsdException w:name="Colorful List Accent 2" w:semiHidden="0" w:uiPriority="72" w:unhideWhenUsed="0"/>
-    <w:lsdException w:name="Colorful Grid Accent 2" w:semiHidden="0" w:uiPriority="73" w:unhideWhenUsed="0"/>
-    <w:lsdException w:name="Light Shading Accent 3" w:semiHidden="0" w:uiPriority="60" w:unhideWhenUsed="0"/>
-    <w:lsdException w:name="Light List Accent 3" w:semiHidden="0" w:uiPriority="61" w:unhideWhenUsed="0"/>
-    <w:lsdException w:name="Light Grid Accent 3" w:semiHidden="0" w:uiPriority="62" w:unhideWhenUsed="0"/>
-    <w:lsdException w:name="Medium Shading 1 Accent 3" w:semiHidden="0" w:uiPriority="63" w:unhideWhenUsed="0"/>
-    <w:lsdException w:name="Medium Shading 2 Accent 3" w:semiHidden="0" w:uiPriority="64" w:unhideWhenUsed="0"/>
-    <w:lsdException w:name="Medium List 1 Accent 3" w:semiHidden="0" w:uiPriority="65" w:unhideWhenUsed="0"/>
-    <w:lsdException w:name="Medium List 2 Accent 3" w:semiHidden="0" w:uiPriority="66" w:unhideWhenUsed="0"/>
-    <w:lsdException w:name="Medium Grid 1 Accent 3" w:semiHidden="0" w:uiPriority="67" w:unhideWhenUsed="0"/>
-    <w:lsdException w:name="Medium Grid 2 Accent 3" w:semiHidden="0" w:uiPriority="68" w:unhideWhenUsed="0"/>
-    <w:lsdException w:name="Medium Grid 3 Accent 3" w:semiHidden="0" w:uiPriority="69" w:unhideWhenUsed="0"/>
-    <w:lsdException w:name="Dark List Accent 3" w:semiHidden="0" w:uiPriority="70" w:unhideWhenUsed="0"/>
-    <w:lsdException w:name="Colorful Shading Accent 3" w:semiHidden="0" w:uiPriority="71" w:unhideWhenUsed="0"/>
-    <w:lsdException w:name="Colorful List Accent 3" w:semiHidden="0" w:uiPriority="72" w:unhideWhenUsed="0"/>
-    <w:lsdException w:name="Colorful Grid Accent 3" w:semiHidden="0" w:uiPriority="73" w:unhideWhenUsed="0"/>
-    <w:lsdException w:name="Light Shading Accent 4" w:semiHidden="0" w:uiPriority="60" w:unhideWhenUsed="0"/>
-    <w:lsdException w:name="Light List Accent 4" w:semiHidden="0" w:uiPriority="61" w:unhideWhenUsed="0"/>
-    <w:lsdException w:name="Light Grid Accent 4" w:semiHidden="0" w:uiPriority="62" w:unhideWhenUsed="0"/>
-    <w:lsdException w:name="Medium Shading 1 Accent 4" w:semiHidden="0" w:uiPriority="63" w:unhideWhenUsed="0"/>
-    <w:lsdException w:name="Medium Shading 2 Accent 4" w:semiHidden="0" w:uiPriority="64" w:unhideWhenUsed="0"/>
-    <w:lsdException w:name="Medium List 1 Accent 4" w:semiHidden="0" w:uiPriority="65" w:unhideWhenUsed="0"/>
-    <w:lsdException w:name="Medium List 2 Accent 4" w:semiHidden="0" w:uiPriority="66" w:unhideWhenUsed="0"/>
-    <w:lsdException w:name="Medium Grid 1 Accent 4" w:semiHidden="0" w:uiPriority="67" w:unhideWhenUsed="0"/>
-    <w:lsdException w:name="Medium Grid 2 Accent 4" w:semiHidden="0" w:uiPriority="68" w:unhideWhenUsed="0"/>
-    <w:lsdException w:name="Medium Grid 3 Accent 4" w:semiHidden="0" w:uiPriority="69" w:unhideWhenUsed="0"/>
-    <w:lsdException w:name="Dark List Accent 4" w:semiHidden="0" w:uiPriority="70" w:unhideWhenUsed="0"/>
-    <w:lsdException w:name="Colorful Shading Accent 4" w:semiHidden="0" w:uiPriority="71" w:unhideWhenUsed="0"/>
-    <w:lsdException w:name="Colorful List Accent 4" w:semiHidden="0" w:uiPriority="72" w:unhideWhenUsed="0"/>
-    <w:lsdException w:name="Colorful Grid Accent 4" w:semiHidden="0" w:uiPriority="73" w:unhideWhenUsed="0"/>
-    <w:lsdException w:name="Light Shading Accent 5" w:semiHidden="0" w:uiPriority="60" w:unhideWhenUsed="0"/>
-    <w:lsdException w:name="Light List Accent 5" w:semiHidden="0" w:uiPriority="61" w:unhideWhenUsed="0"/>
-    <w:lsdException w:name="Light Grid Accent 5" w:semiHidden="0" w:uiPriority="62" w:unhideWhenUsed="0"/>
-    <w:lsdException w:name="Medium Shading 1 Accent 5" w:semiHidden="0" w:uiPriority="63" w:unhideWhenUsed="0"/>
-    <w:lsdException w:name="Medium Shading 2 Accent 5" w:semiHidden="0" w:uiPriority="64" w:unhideWhenUsed="0"/>
-    <w:lsdException w:name="Medium List 1 Accent 5" w:semiHidden="0" w:uiPriority="65" w:unhideWhenUsed="0"/>
-    <w:lsdException w:name="Medium List 2 Accent 5" w:semiHidden="0" w:uiPriority="66" w:unhideWhenUsed="0"/>
-    <w:lsdException w:name="Medium Grid 1 Accent 5" w:semiHidden="0" w:uiPriority="67" w:unhideWhenUsed="0"/>
-    <w:lsdException w:name="Medium Grid 2 Accent 5" w:semiHidden="0" w:uiPriority="68" w:unhideWhenUsed="0"/>
-    <w:lsdException w:name="Medium Grid 3 Accent 5" w:semiHidden="0" w:uiPriority="69" w:unhideWhenUsed="0"/>
-    <w:lsdException w:name="Dark List Accent 5" w:semiHidden="0" w:uiPriority="70" w:unhideWhenUsed="0"/>
-    <w:lsdException w:name="Colorful Shading Accent 5" w:semiHidden="0" w:uiPriority="71" w:unhideWhenUsed="0"/>
-    <w:lsdException w:name="Colorful List Accent 5" w:semiHidden="0" w:uiPriority="72" w:unhideWhenUsed="0"/>
-    <w:lsdException w:name="Colorful Grid Accent 5" w:semiHidden="0" w:uiPriority="73" w:unhideWhenUsed="0"/>
-    <w:lsdException w:name="Light Shading Accent 6" w:semiHidden="0" w:uiPriority="60" w:unhideWhenUsed="0"/>
-    <w:lsdException w:name="Light List Accent 6" w:semiHidden="0" w:uiPriority="61" w:unhideWhenUsed="0"/>
-    <w:lsdException w:name="Light Grid Accent 6" w:semiHidden="0" w:uiPriority="62" w:unhideWhenUsed="0"/>
-    <w:lsdException w:name="Medium Shading 1 Accent 6" w:semiHidden="0" w:uiPriority="63" w:unhideWhenUsed="0"/>
-    <w:lsdException w:name="Medium Shading 2 Accent 6" w:semiHidden="0" w:uiPriority="64" w:unhideWhenUsed="0"/>
-    <w:lsdException w:name="Medium List 1 Accent 6" w:semiHidden="0" w:uiPriority="65" w:unhideWhenUsed="0"/>
-    <w:lsdException w:name="Medium List 2 Accent 6" w:semiHidden="0" w:uiPriority="66" w:unhideWhenUsed="0"/>
-    <w:lsdException w:name="Medium Grid 1 Accent 6" w:semiHidden="0" w:uiPriority="67" w:unhideWhenUsed="0"/>
-    <w:lsdException w:name="Medium Grid 2 Accent 6" w:semiHidden="0" w:uiPriority="68" w:unhideWhenUsed="0"/>
-    <w:lsdException w:name="Medium Grid 3 Accent 6" w:semiHidden="0" w:uiPriority="69" w:unhideWhenUsed="0"/>
-    <w:lsdException w:name="Dark List Accent 6" w:semiHidden="0" w:uiPriority="70" w:unhideWhenUsed="0"/>
-    <w:lsdException w:name="Colorful Shading Accent 6" w:semiHidden="0" w:uiPriority="71" w:unhideWhenUsed="0"/>
-    <w:lsdException w:name="Colorful List Accent 6" w:semiHidden="0" w:uiPriority="72" w:unhideWhenUsed="0"/>
-    <w:lsdException w:name="Colorful Grid Accent 6" w:semiHidden="0" w:uiPriority="73" w:unhideWhenUsed="0"/>
-    <w:lsdException w:name="Subtle Emphasis" w:semiHidden="0" w:uiPriority="19" w:unhideWhenUsed="0" w:qFormat="1"/>
-    <w:lsdException w:name="Intense Emphasis" w:semiHidden="0" w:uiPriority="21" w:unhideWhenUsed="0" w:qFormat="1"/>
-    <w:lsdException w:name="Subtle Reference" w:semiHidden="0" w:uiPriority="31" w:unhideWhenUsed="0" w:qFormat="1"/>
-    <w:lsdException w:name="Intense Reference" w:semiHidden="0" w:uiPriority="32" w:unhideWhenUsed="0" w:qFormat="1"/>
-    <w:lsdException w:name="Book Title" w:semiHidden="0" w:uiPriority="33" w:unhideWhenUsed="0" w:qFormat="1"/>
-    <w:lsdException w:name="Bibliography" w:uiPriority="37"/>
-    <w:lsdException w:name="TOC Heading" w:uiPriority="39" w:qFormat="1"/>
-  </w:latentStyles>
-  <w:style w:type="paragraph" w:default="1" w:styleId="Normal">
-    <w:name w:val="Normal"/>
-    <w:qFormat/>
-  </w:style>
-  <w:style w:type="character" w:default="1" w:styleId="Policepardfaut">
-    <w:name w:val="Default Paragraph Font"/>
-    <w:uiPriority w:val="1"/>
-    <w:semiHidden/>
-    <w:unhideWhenUsed/>
-  </w:style>
-  <w:style w:type="table" w:default="1" w:styleId="TableauNormal">
-    <w:name w:val="Normal Table"/>
-    <w:uiPriority w:val="99"/>
-    <w:semiHidden/>
-    <w:unhideWhenUsed/>
-    <w:tblPr>
-      <w:tblInd w:w="0" w:type="dxa"/>
-      <w:tblCellMar>
-        <w:top w:w="0" w:type="dxa"/>
-        <w:left w:w="108" w:type="dxa"/>
-        <w:bottom w:w="0" w:type="dxa"/>
-        <w:right w:w="108" w:type="dxa"/>
-      </w:tblCellMar>
-    </w:tblPr>
-  </w:style>
-  <w:style w:type="numbering" w:default="1" w:styleId="Aucuneliste">
-    <w:name w:val="No List"/>
-    <w:uiPriority w:val="99"/>
-    <w:semiHidden/>
-    <w:unhideWhenUsed/>
-  </w:style>
-  <w:style w:type="paragraph" w:customStyle="1" w:styleId="148DF1D7E13044F9949E491131706F8B">
-    <w:name w:val="148DF1D7E13044F9949E491131706F8B"/>
-    <w:rsid w:val="00A82A49"/>
-  </w:style>
-  <w:style w:type="paragraph" w:customStyle="1" w:styleId="7A481C9ECBFF49B9AFDFE5EB7E33A4D9">
-    <w:name w:val="7A481C9ECBFF49B9AFDFE5EB7E33A4D9"/>
-    <w:rsid w:val="00A82A49"/>
-  </w:style>
-  <w:style w:type="paragraph" w:customStyle="1" w:styleId="921063111E1E492886C94AC8E53A014A">
-    <w:name w:val="921063111E1E492886C94AC8E53A014A"/>
-    <w:rsid w:val="00A82A49"/>
-  </w:style>
-  <w:style w:type="paragraph" w:customStyle="1" w:styleId="1BA69277A5144B38BEAE1434F1C97D90">
-    <w:name w:val="1BA69277A5144B38BEAE1434F1C97D90"/>
-    <w:rsid w:val="00A82A49"/>
-  </w:style>
-  <w:style w:type="paragraph" w:customStyle="1" w:styleId="6C2627CBB50D4FD1A883ED0BA0EA1993">
-    <w:name w:val="6C2627CBB50D4FD1A883ED0BA0EA1993"/>
-    <w:rsid w:val="00A82A49"/>
-  </w:style>
-</w:styles>
-</file>
-
-<file path=word/glossary/stylesWithEffects.xml><?xml version="1.0" encoding="utf-8"?>
-<w:styles xmlns:wpc="http://schemas.microsoft.com/office/word/2010/wordprocessingCanvas" xmlns:mc="http://schemas.openxmlformats.org/markup-compatibility/2006" xmlns:o="urn:schemas-microsoft-com:office:office" xmlns:r="http://schemas.openxmlformats.org/officeDocument/2006/relationships" xmlns:m="http://schemas.openxmlformats.org/officeDocument/2006/math" xmlns:v="urn:schemas-microsoft-com:vml" xmlns:wp14="http://schemas.microsoft.com/office/word/2010/wordprocessingDrawing" xmlns:wp="http://schemas.openxmlformats.org/drawingml/2006/wordprocessingDrawing" xmlns:w10="urn:schemas-microsoft-com:office:word" xmlns:w="http://schemas.openxmlformats.org/wordprocessingml/2006/main" xmlns:w14="http://schemas.microsoft.com/office/word/2010/wordml" xmlns:wpg="http://schemas.microsoft.com/office/word/2010/wordprocessingGroup" xmlns:wpi="http://schemas.microsoft.com/office/word/2010/wordprocessingInk" xmlns:wne="http://schemas.microsoft.com/office/word/2006/wordml" xmlns:wps="http://schemas.microsoft.com/office/word/2010/wordprocessingShape" mc:Ignorable="w14 wp14">
-  <w:docDefaults>
-    <w:rPrDefault>
-      <w:rPr>
-        <w:rFonts w:asciiTheme="minorHAnsi" w:eastAsiaTheme="minorEastAsia" w:hAnsiTheme="minorHAnsi" w:cstheme="minorBidi"/>
-        <w:sz w:val="22"/>
-        <w:szCs w:val="22"/>
-        <w:lang w:val="fr-FR" w:eastAsia="fr-FR" w:bidi="ar-SA"/>
-      </w:rPr>
-    </w:rPrDefault>
-    <w:pPrDefault>
-      <w:pPr>
-        <w:spacing w:after="200" w:line="276" w:lineRule="auto"/>
-      </w:pPr>
-    </w:pPrDefault>
-  </w:docDefaults>
-  <w:latentStyles w:defLockedState="0" w:defUIPriority="99" w:defSemiHidden="1" w:defUnhideWhenUsed="1" w:defQFormat="0" w:count="267">
-    <w:lsdException w:name="Normal" w:semiHidden="0" w:uiPriority="0" w:unhideWhenUsed="0" w:qFormat="1"/>
-    <w:lsdException w:name="heading 1" w:semiHidden="0" w:uiPriority="9" w:unhideWhenUsed="0" w:qFormat="1"/>
-    <w:lsdException w:name="heading 2" w:uiPriority="9" w:qFormat="1"/>
-    <w:lsdException w:name="heading 3" w:uiPriority="9" w:qFormat="1"/>
-    <w:lsdException w:name="heading 4" w:uiPriority="9" w:qFormat="1"/>
-    <w:lsdException w:name="heading 5" w:uiPriority="9" w:qFormat="1"/>
-    <w:lsdException w:name="heading 6" w:uiPriority="9" w:qFormat="1"/>
-    <w:lsdException w:name="heading 7" w:uiPriority="9" w:qFormat="1"/>
-    <w:lsdException w:name="heading 8" w:uiPriority="9" w:qFormat="1"/>
-    <w:lsdException w:name="heading 9" w:uiPriority="9" w:qFormat="1"/>
-    <w:lsdException w:name="toc 1" w:uiPriority="39"/>
-    <w:lsdException w:name="toc 2" w:uiPriority="39"/>
-    <w:lsdException w:name="toc 3" w:uiPriority="39"/>
-    <w:lsdException w:name="toc 4" w:uiPriority="39"/>
-    <w:lsdException w:name="toc 5" w:uiPriority="39"/>
-    <w:lsdException w:name="toc 6" w:uiPriority="39"/>
-    <w:lsdException w:name="toc 7" w:uiPriority="39"/>
-    <w:lsdException w:name="toc 8" w:uiPriority="39"/>
-    <w:lsdException w:name="toc 9" w:uiPriority="39"/>
-    <w:lsdException w:name="caption" w:uiPriority="35" w:qFormat="1"/>
-    <w:lsdException w:name="Title" w:semiHidden="0" w:uiPriority="10" w:unhideWhenUsed="0" w:qFormat="1"/>
-    <w:lsdException w:name="Default Paragraph Font" w:uiPriority="1"/>
-    <w:lsdException w:name="Subtitle" w:semiHidden="0" w:uiPriority="11" w:unhideWhenUsed="0" w:qFormat="1"/>
-    <w:lsdException w:name="Strong" w:semiHidden="0" w:uiPriority="22" w:unhideWhenUsed="0" w:qFormat="1"/>
-    <w:lsdException w:name="Emphasis" w:semiHidden="0" w:uiPriority="20" w:unhideWhenUsed="0" w:qFormat="1"/>
-    <w:lsdException w:name="Table Grid" w:semiHidden="0" w:uiPriority="59" w:unhideWhenUsed="0"/>
-    <w:lsdException w:name="Placeholder Text" w:unhideWhenUsed="0"/>
-    <w:lsdException w:name="No Spacing" w:semiHidden="0" w:uiPriority="1" w:unhideWhenUsed="0" w:qFormat="1"/>
-    <w:lsdException w:name="Light Shading" w:semiHidden="0" w:uiPriority="60" w:unhideWhenUsed="0"/>
-    <w:lsdException w:name="Light List" w:semiHidden="0" w:uiPriority="61" w:unhideWhenUsed="0"/>
-    <w:lsdException w:name="Light Grid" w:semiHidden="0" w:uiPriority="62" w:unhideWhenUsed="0"/>
-    <w:lsdException w:name="Medium Shading 1" w:semiHidden="0" w:uiPriority="63" w:unhideWhenUsed="0"/>
-    <w:lsdException w:name="Medium Shading 2" w:semiHidden="0" w:uiPriority="64" w:unhideWhenUsed="0"/>
-    <w:lsdException w:name="Medium List 1" w:semiHidden="0" w:uiPriority="65" w:unhideWhenUsed="0"/>
-    <w:lsdException w:name="Medium List 2" w:semiHidden="0" w:uiPriority="66" w:unhideWhenUsed="0"/>
-    <w:lsdException w:name="Medium Grid 1" w:semiHidden="0" w:uiPriority="67" w:unhideWhenUsed="0"/>
-    <w:lsdException w:name="Medium Grid 2" w:semiHidden="0" w:uiPriority="68" w:unhideWhenUsed="0"/>
-    <w:lsdException w:name="Medium Grid 3" w:semiHidden="0" w:uiPriority="69" w:unhideWhenUsed="0"/>
-    <w:lsdException w:name="Dark List" w:semiHidden="0" w:uiPriority="70" w:unhideWhenUsed="0"/>
-    <w:lsdException w:name="Colorful Shading" w:semiHidden="0" w:uiPriority="71" w:unhideWhenUsed="0"/>
-    <w:lsdException w:name="Colorful List" w:semiHidden="0" w:uiPriority="72" w:unhideWhenUsed="0"/>
-    <w:lsdException w:name="Colorful Grid" w:semiHidden="0" w:uiPriority="73" w:unhideWhenUsed="0"/>
-    <w:lsdException w:name="Light Shading Accent 1" w:semiHidden="0" w:uiPriority="60" w:unhideWhenUsed="0"/>
-    <w:lsdException w:name="Light List Accent 1" w:semiHidden="0" w:uiPriority="61" w:unhideWhenUsed="0"/>
-    <w:lsdException w:name="Light Grid Accent 1" w:semiHidden="0" w:uiPriority="62" w:unhideWhenUsed="0"/>
-    <w:lsdException w:name="Medium Shading 1 Accent 1" w:semiHidden="0" w:uiPriority="63" w:unhideWhenUsed="0"/>
-    <w:lsdException w:name="Medium Shading 2 Accent 1" w:semiHidden="0" w:uiPriority="64" w:unhideWhenUsed="0"/>
-    <w:lsdException w:name="Medium List 1 Accent 1" w:semiHidden="0" w:uiPriority="65" w:unhideWhenUsed="0"/>
-    <w:lsdException w:name="Revision" w:unhideWhenUsed="0"/>
-    <w:lsdException w:name="List Paragraph" w:semiHidden="0" w:uiPriority="34" w:unhideWhenUsed="0" w:qFormat="1"/>
-    <w:lsdException w:name="Quote" w:semiHidden="0" w:uiPriority="29" w:unhideWhenUsed="0" w:qFormat="1"/>
-    <w:lsdException w:name="Intense Quote" w:semiHidden="0" w:uiPriority="30" w:unhideWhenUsed="0" w:qFormat="1"/>
-    <w:lsdException w:name="Medium List 2 Accent 1" w:semiHidden="0" w:uiPriority="66" w:unhideWhenUsed="0"/>
-    <w:lsdException w:name="Medium Grid 1 Accent 1" w:semiHidden="0" w:uiPriority="67" w:unhideWhenUsed="0"/>
-    <w:lsdException w:name="Medium Grid 2 Accent 1" w:semiHidden="0" w:uiPriority="68" w:unhideWhenUsed="0"/>
-    <w:lsdException w:name="Medium Grid 3 Accent 1" w:semiHidden="0" w:uiPriority="69" w:unhideWhenUsed="0"/>
-    <w:lsdException w:name="Dark List Accent 1" w:semiHidden="0" w:uiPriority="70" w:unhideWhenUsed="0"/>
-    <w:lsdException w:name="Colorful Shading Accent 1" w:semiHidden="0" w:uiPriority="71" w:unhideWhenUsed="0"/>
-    <w:lsdException w:name="Colorful List Accent 1" w:semiHidden="0" w:uiPriority="72" w:unhideWhenUsed="0"/>
-    <w:lsdException w:name="Colorful Grid Accent 1" w:semiHidden="0" w:uiPriority="73" w:unhideWhenUsed="0"/>
-    <w:lsdException w:name="Light Shading Accent 2" w:semiHidden="0" w:uiPriority="60" w:unhideWhenUsed="0"/>
-    <w:lsdException w:name="Light List Accent 2" w:semiHidden="0" w:uiPriority="61" w:unhideWhenUsed="0"/>
-    <w:lsdException w:name="Light Grid Accent 2" w:semiHidden="0" w:uiPriority="62" w:unhideWhenUsed="0"/>
-    <w:lsdException w:name="Medium Shading 1 Accent 2" w:semiHidden="0" w:uiPriority="63" w:unhideWhenUsed="0"/>
-    <w:lsdException w:name="Medium Shading 2 Accent 2" w:semiHidden="0" w:uiPriority="64" w:unhideWhenUsed="0"/>
-    <w:lsdException w:name="Medium List 1 Accent 2" w:semiHidden="0" w:uiPriority="65" w:unhideWhenUsed="0"/>
-    <w:lsdException w:name="Medium List 2 Accent 2" w:semiHidden="0" w:uiPriority="66" w:unhideWhenUsed="0"/>
-    <w:lsdException w:name="Medium Grid 1 Accent 2" w:semiHidden="0" w:uiPriority="67" w:unhideWhenUsed="0"/>
-    <w:lsdException w:name="Medium Grid 2 Accent 2" w:semiHidden="0" w:uiPriority="68" w:unhideWhenUsed="0"/>
-    <w:lsdException w:name="Medium Grid 3 Accent 2" w:semiHidden="0" w:uiPriority="69" w:unhideWhenUsed="0"/>
-    <w:lsdException w:name="Dark List Accent 2" w:semiHidden="0" w:uiPriority="70" w:unhideWhenUsed="0"/>
-    <w:lsdException w:name="Colorful Shading Accent 2" w:semiHidden="0" w:uiPriority="71" w:unhideWhenUsed="0"/>
-    <w:lsdException w:name="Colorful List Accent 2" w:semiHidden="0" w:uiPriority="72" w:unhideWhenUsed="0"/>
-    <w:lsdException w:name="Colorful Grid Accent 2" w:semiHidden="0" w:uiPriority="73" w:unhideWhenUsed="0"/>
-    <w:lsdException w:name="Light Shading Accent 3" w:semiHidden="0" w:uiPriority="60" w:unhideWhenUsed="0"/>
-    <w:lsdException w:name="Light List Accent 3" w:semiHidden="0" w:uiPriority="61" w:unhideWhenUsed="0"/>
-    <w:lsdException w:name="Light Grid Accent 3" w:semiHidden="0" w:uiPriority="62" w:unhideWhenUsed="0"/>
-    <w:lsdException w:name="Medium Shading 1 Accent 3" w:semiHidden="0" w:uiPriority="63" w:unhideWhenUsed="0"/>
-    <w:lsdException w:name="Medium Shading 2 Accent 3" w:semiHidden="0" w:uiPriority="64" w:unhideWhenUsed="0"/>
-    <w:lsdException w:name="Medium List 1 Accent 3" w:semiHidden="0" w:uiPriority="65" w:unhideWhenUsed="0"/>
-    <w:lsdException w:name="Medium List 2 Accent 3" w:semiHidden="0" w:uiPriority="66" w:unhideWhenUsed="0"/>
-    <w:lsdException w:name="Medium Grid 1 Accent 3" w:semiHidden="0" w:uiPriority="67" w:unhideWhenUsed="0"/>
-    <w:lsdException w:name="Medium Grid 2 Accent 3" w:semiHidden="0" w:uiPriority="68" w:unhideWhenUsed="0"/>
-    <w:lsdException w:name="Medium Grid 3 Accent 3" w:semiHidden="0" w:uiPriority="69" w:unhideWhenUsed="0"/>
-    <w:lsdException w:name="Dark List Accent 3" w:semiHidden="0" w:uiPriority="70" w:unhideWhenUsed="0"/>
-    <w:lsdException w:name="Colorful Shading Accent 3" w:semiHidden="0" w:uiPriority="71" w:unhideWhenUsed="0"/>
-    <w:lsdException w:name="Colorful List Accent 3" w:semiHidden="0" w:uiPriority="72" w:unhideWhenUsed="0"/>
-    <w:lsdException w:name="Colorful Grid Accent 3" w:semiHidden="0" w:uiPriority="73" w:unhideWhenUsed="0"/>
-    <w:lsdException w:name="Light Shading Accent 4" w:semiHidden="0" w:uiPriority="60" w:unhideWhenUsed="0"/>
-    <w:lsdException w:name="Light List Accent 4" w:semiHidden="0" w:uiPriority="61" w:unhideWhenUsed="0"/>
-    <w:lsdException w:name="Light Grid Accent 4" w:semiHidden="0" w:uiPriority="62" w:unhideWhenUsed="0"/>
-    <w:lsdException w:name="Medium Shading 1 Accent 4" w:semiHidden="0" w:uiPriority="63" w:unhideWhenUsed="0"/>
-    <w:lsdException w:name="Medium Shading 2 Accent 4" w:semiHidden="0" w:uiPriority="64" w:unhideWhenUsed="0"/>
-    <w:lsdException w:name="Medium List 1 Accent 4" w:semiHidden="0" w:uiPriority="65" w:unhideWhenUsed="0"/>
-    <w:lsdException w:name="Medium List 2 Accent 4" w:semiHidden="0" w:uiPriority="66" w:unhideWhenUsed="0"/>
-    <w:lsdException w:name="Medium Grid 1 Accent 4" w:semiHidden="0" w:uiPriority="67" w:unhideWhenUsed="0"/>
-    <w:lsdException w:name="Medium Grid 2 Accent 4" w:semiHidden="0" w:uiPriority="68" w:unhideWhenUsed="0"/>
-    <w:lsdException w:name="Medium Grid 3 Accent 4" w:semiHidden="0" w:uiPriority="69" w:unhideWhenUsed="0"/>
-    <w:lsdException w:name="Dark List Accent 4" w:semiHidden="0" w:uiPriority="70" w:unhideWhenUsed="0"/>
-    <w:lsdException w:name="Colorful Shading Accent 4" w:semiHidden="0" w:uiPriority="71" w:unhideWhenUsed="0"/>
-    <w:lsdException w:name="Colorful List Accent 4" w:semiHidden="0" w:uiPriority="72" w:unhideWhenUsed="0"/>
-    <w:lsdException w:name="Colorful Grid Accent 4" w:semiHidden="0" w:uiPriority="73" w:unhideWhenUsed="0"/>
-    <w:lsdException w:name="Light Shading Accent 5" w:semiHidden="0" w:uiPriority="60" w:unhideWhenUsed="0"/>
-    <w:lsdException w:name="Light List Accent 5" w:semiHidden="0" w:uiPriority="61" w:unhideWhenUsed="0"/>
-    <w:lsdException w:name="Light Grid Accent 5" w:semiHidden="0" w:uiPriority="62" w:unhideWhenUsed="0"/>
-    <w:lsdException w:name="Medium Shading 1 Accent 5" w:semiHidden="0" w:uiPriority="63" w:unhideWhenUsed="0"/>
-    <w:lsdException w:name="Medium Shading 2 Accent 5" w:semiHidden="0" w:uiPriority="64" w:unhideWhenUsed="0"/>
-    <w:lsdException w:name="Medium List 1 Accent 5" w:semiHidden="0" w:uiPriority="65" w:unhideWhenUsed="0"/>
-    <w:lsdException w:name="Medium List 2 Accent 5" w:semiHidden="0" w:uiPriority="66" w:unhideWhenUsed="0"/>
-    <w:lsdException w:name="Medium Grid 1 Accent 5" w:semiHidden="0" w:uiPriority="67" w:unhideWhenUsed="0"/>
-    <w:lsdException w:name="Medium Grid 2 Accent 5" w:semiHidden="0" w:uiPriority="68" w:unhideWhenUsed="0"/>
-    <w:lsdException w:name="Medium Grid 3 Accent 5" w:semiHidden="0" w:uiPriority="69" w:unhideWhenUsed="0"/>
-    <w:lsdException w:name="Dark List Accent 5" w:semiHidden="0" w:uiPriority="70" w:unhideWhenUsed="0"/>
-    <w:lsdException w:name="Colorful Shading Accent 5" w:semiHidden="0" w:uiPriority="71" w:unhideWhenUsed="0"/>
-    <w:lsdException w:name="Colorful List Accent 5" w:semiHidden="0" w:uiPriority="72" w:unhideWhenUsed="0"/>
-    <w:lsdException w:name="Colorful Grid Accent 5" w:semiHidden="0" w:uiPriority="73" w:unhideWhenUsed="0"/>
-    <w:lsdException w:name="Light Shading Accent 6" w:semiHidden="0" w:uiPriority="60" w:unhideWhenUsed="0"/>
-    <w:lsdException w:name="Light List Accent 6" w:semiHidden="0" w:uiPriority="61" w:unhideWhenUsed="0"/>
-    <w:lsdException w:name="Light Grid Accent 6" w:semiHidden="0" w:uiPriority="62" w:unhideWhenUsed="0"/>
-    <w:lsdException w:name="Medium Shading 1 Accent 6" w:semiHidden="0" w:uiPriority="63" w:unhideWhenUsed="0"/>
-    <w:lsdException w:name="Medium Shading 2 Accent 6" w:semiHidden="0" w:uiPriority="64" w:unhideWhenUsed="0"/>
-    <w:lsdException w:name="Medium List 1 Accent 6" w:semiHidden="0" w:uiPriority="65" w:unhideWhenUsed="0"/>
-    <w:lsdException w:name="Medium List 2 Accent 6" w:semiHidden="0" w:uiPriority="66" w:unhideWhenUsed="0"/>
-    <w:lsdException w:name="Medium Grid 1 Accent 6" w:semiHidden="0" w:uiPriority="67" w:unhideWhenUsed="0"/>
-    <w:lsdException w:name="Medium Grid 2 Accent 6" w:semiHidden="0" w:uiPriority="68" w:unhideWhenUsed="0"/>
-    <w:lsdException w:name="Medium Grid 3 Accent 6" w:semiHidden="0" w:uiPriority="69" w:unhideWhenUsed="0"/>
-    <w:lsdException w:name="Dark List Accent 6" w:semiHidden="0" w:uiPriority="70" w:unhideWhenUsed="0"/>
-    <w:lsdException w:name="Colorful Shading Accent 6" w:semiHidden="0" w:uiPriority="71" w:unhideWhenUsed="0"/>
-    <w:lsdException w:name="Colorful List Accent 6" w:semiHidden="0" w:uiPriority="72" w:unhideWhenUsed="0"/>
-    <w:lsdException w:name="Colorful Grid Accent 6" w:semiHidden="0" w:uiPriority="73" w:unhideWhenUsed="0"/>
-    <w:lsdException w:name="Subtle Emphasis" w:semiHidden="0" w:uiPriority="19" w:unhideWhenUsed="0" w:qFormat="1"/>
-    <w:lsdException w:name="Intense Emphasis" w:semiHidden="0" w:uiPriority="21" w:unhideWhenUsed="0" w:qFormat="1"/>
-    <w:lsdException w:name="Subtle Reference" w:semiHidden="0" w:uiPriority="31" w:unhideWhenUsed="0" w:qFormat="1"/>
-    <w:lsdException w:name="Intense Reference" w:semiHidden="0" w:uiPriority="32" w:unhideWhenUsed="0" w:qFormat="1"/>
-    <w:lsdException w:name="Book Title" w:semiHidden="0" w:uiPriority="33" w:unhideWhenUsed="0" w:qFormat="1"/>
-    <w:lsdException w:name="Bibliography" w:uiPriority="37"/>
-    <w:lsdException w:name="TOC Heading" w:uiPriority="39" w:qFormat="1"/>
-  </w:latentStyles>
-  <w:style w:type="paragraph" w:default="1" w:styleId="Normal">
-    <w:name w:val="Normal"/>
-    <w:qFormat/>
-  </w:style>
-  <w:style w:type="character" w:default="1" w:styleId="Policepardfaut">
-    <w:name w:val="Default Paragraph Font"/>
-    <w:uiPriority w:val="1"/>
-    <w:semiHidden/>
-    <w:unhideWhenUsed/>
-  </w:style>
-  <w:style w:type="table" w:default="1" w:styleId="TableauNormal">
-    <w:name w:val="Normal Table"/>
-    <w:uiPriority w:val="99"/>
-    <w:semiHidden/>
-    <w:unhideWhenUsed/>
-    <w:tblPr>
-      <w:tblInd w:w="0" w:type="dxa"/>
-      <w:tblCellMar>
-        <w:top w:w="0" w:type="dxa"/>
-        <w:left w:w="108" w:type="dxa"/>
-        <w:bottom w:w="0" w:type="dxa"/>
-        <w:right w:w="108" w:type="dxa"/>
-      </w:tblCellMar>
-    </w:tblPr>
-  </w:style>
-  <w:style w:type="numbering" w:default="1" w:styleId="Aucuneliste">
-    <w:name w:val="No List"/>
-    <w:uiPriority w:val="99"/>
-    <w:semiHidden/>
-    <w:unhideWhenUsed/>
-  </w:style>
-  <w:style w:type="paragraph" w:customStyle="1" w:styleId="148DF1D7E13044F9949E491131706F8B">
-    <w:name w:val="148DF1D7E13044F9949E491131706F8B"/>
-    <w:rsid w:val="00A82A49"/>
-  </w:style>
-  <w:style w:type="paragraph" w:customStyle="1" w:styleId="7A481C9ECBFF49B9AFDFE5EB7E33A4D9">
-    <w:name w:val="7A481C9ECBFF49B9AFDFE5EB7E33A4D9"/>
-    <w:rsid w:val="00A82A49"/>
-  </w:style>
-  <w:style w:type="paragraph" w:customStyle="1" w:styleId="921063111E1E492886C94AC8E53A014A">
-    <w:name w:val="921063111E1E492886C94AC8E53A014A"/>
-    <w:rsid w:val="00A82A49"/>
-  </w:style>
-  <w:style w:type="paragraph" w:customStyle="1" w:styleId="1BA69277A5144B38BEAE1434F1C97D90">
-    <w:name w:val="1BA69277A5144B38BEAE1434F1C97D90"/>
-    <w:rsid w:val="00A82A49"/>
-  </w:style>
-  <w:style w:type="paragraph" w:customStyle="1" w:styleId="6C2627CBB50D4FD1A883ED0BA0EA1993">
-    <w:name w:val="6C2627CBB50D4FD1A883ED0BA0EA1993"/>
-    <w:rsid w:val="00A82A49"/>
-  </w:style>
-</w:styles>
-</file>
-
-<file path=word/glossary/webSettings.xml><?xml version="1.0" encoding="utf-8"?>
-<w:webSettings xmlns:mc="http://schemas.openxmlformats.org/markup-compatibility/2006" xmlns:r="http://schemas.openxmlformats.org/officeDocument/2006/relationships" xmlns:w="http://schemas.openxmlformats.org/wordprocessingml/2006/main" xmlns:w14="http://schemas.microsoft.com/office/word/2010/wordml" mc:Ignorable="w14">
-  <w:optimizeForBrowser/>
-  <w:allowPNG/>
-</w:webSettings>
-</file>
-
 <file path=word/theme/theme1.xml><?xml version="1.0" encoding="utf-8"?>
 <a:theme xmlns:a="http://schemas.openxmlformats.org/drawingml/2006/main" name="Office Theme">
   <a:themeElements>
@@ -4459,7 +3687,7 @@
     </a:clrScheme>
     <a:fontScheme name="Office">
       <a:majorFont>
-        <a:latin typeface="Calibri Light" panose="020F0302020204030204"/>
+        <a:latin typeface="Calibri Light"/>
         <a:ea typeface=""/>
         <a:cs typeface=""/>
         <a:font script="Jpan" typeface="ＭＳ ゴシック"/>
@@ -4494,7 +3722,7 @@
         <a:font script="Geor" typeface="Sylfaen"/>
       </a:majorFont>
       <a:minorFont>
-        <a:latin typeface="Calibri" panose="020F0502020204030204"/>
+        <a:latin typeface="Calibri"/>
         <a:ea typeface=""/>
         <a:cs typeface=""/>
         <a:font script="Jpan" typeface="ＭＳ 明朝"/>

</xml_diff>

<commit_message>
Rapport : trame RDS
</commit_message>
<xml_diff>
--- a/Radio logicielle.docx
+++ b/Radio logicielle.docx
@@ -48,7 +48,7 @@
                     <a:blip r:embed="rId8" cstate="print">
                       <a:extLst>
                         <a:ext uri="{28A0092B-C50C-407E-A947-70E740481C1C}">
-                          <a14:useLocalDpi xmlns="" xmlns:wpc="http://schemas.microsoft.com/office/word/2010/wordprocessingCanvas" xmlns:mc="http://schemas.openxmlformats.org/markup-compatibility/2006" xmlns:o="urn:schemas-microsoft-com:office:office" xmlns:v="urn:schemas-microsoft-com:vml" xmlns:wp14="http://schemas.microsoft.com/office/word/2010/wordprocessingDrawing" xmlns:w10="urn:schemas-microsoft-com:office:word" xmlns:w="http://schemas.openxmlformats.org/wordprocessingml/2006/main" xmlns:w14="http://schemas.microsoft.com/office/word/2010/wordml" xmlns:wpg="http://schemas.microsoft.com/office/word/2010/wordprocessingGroup" xmlns:wpi="http://schemas.microsoft.com/office/word/2010/wordprocessingInk" xmlns:wps="http://schemas.microsoft.com/office/word/2010/wordprocessingShape" xmlns:a14="http://schemas.microsoft.com/office/drawing/2010/main" val="0"/>
+                          <a14:useLocalDpi xmlns:a14="http://schemas.microsoft.com/office/drawing/2010/main" xmlns:wps="http://schemas.microsoft.com/office/word/2010/wordprocessingShape" xmlns:wpi="http://schemas.microsoft.com/office/word/2010/wordprocessingInk" xmlns:wpg="http://schemas.microsoft.com/office/word/2010/wordprocessingGroup" xmlns:w14="http://schemas.microsoft.com/office/word/2010/wordml" xmlns:w="http://schemas.openxmlformats.org/wordprocessingml/2006/main" xmlns:w10="urn:schemas-microsoft-com:office:word" xmlns:wp14="http://schemas.microsoft.com/office/word/2010/wordprocessingDrawing" xmlns:v="urn:schemas-microsoft-com:vml" xmlns:o="urn:schemas-microsoft-com:office:office" xmlns:mc="http://schemas.openxmlformats.org/markup-compatibility/2006" xmlns:wpc="http://schemas.microsoft.com/office/word/2010/wordprocessingCanvas" xmlns="" val="0"/>
                         </a:ext>
                       </a:extLst>
                     </a:blip>
@@ -69,7 +69,7 @@
                     </a:ln>
                     <a:extLst>
                       <a:ext uri="{53640926-AAD7-44D8-BBD7-CCE9431645EC}">
-                        <a14:shadowObscured xmlns="" xmlns:wpc="http://schemas.microsoft.com/office/word/2010/wordprocessingCanvas" xmlns:mc="http://schemas.openxmlformats.org/markup-compatibility/2006" xmlns:o="urn:schemas-microsoft-com:office:office" xmlns:v="urn:schemas-microsoft-com:vml" xmlns:wp14="http://schemas.microsoft.com/office/word/2010/wordprocessingDrawing" xmlns:w10="urn:schemas-microsoft-com:office:word" xmlns:w="http://schemas.openxmlformats.org/wordprocessingml/2006/main" xmlns:w14="http://schemas.microsoft.com/office/word/2010/wordml" xmlns:wpg="http://schemas.microsoft.com/office/word/2010/wordprocessingGroup" xmlns:wpi="http://schemas.microsoft.com/office/word/2010/wordprocessingInk" xmlns:wps="http://schemas.microsoft.com/office/word/2010/wordprocessingShape" xmlns:a14="http://schemas.microsoft.com/office/drawing/2010/main"/>
+                        <a14:shadowObscured xmlns:a14="http://schemas.microsoft.com/office/drawing/2010/main" xmlns:wps="http://schemas.microsoft.com/office/word/2010/wordprocessingShape" xmlns:wpi="http://schemas.microsoft.com/office/word/2010/wordprocessingInk" xmlns:wpg="http://schemas.microsoft.com/office/word/2010/wordprocessingGroup" xmlns:w14="http://schemas.microsoft.com/office/word/2010/wordml" xmlns:w="http://schemas.openxmlformats.org/wordprocessingml/2006/main" xmlns:w10="urn:schemas-microsoft-com:office:word" xmlns:wp14="http://schemas.microsoft.com/office/word/2010/wordprocessingDrawing" xmlns:v="urn:schemas-microsoft-com:vml" xmlns:o="urn:schemas-microsoft-com:office:office" xmlns:mc="http://schemas.openxmlformats.org/markup-compatibility/2006" xmlns:wpc="http://schemas.microsoft.com/office/word/2010/wordprocessingCanvas" xmlns=""/>
                       </a:ext>
                     </a:extLst>
                   </pic:spPr>
@@ -673,7 +673,7 @@
                     <a:blip r:embed="rId9" cstate="print">
                       <a:extLst>
                         <a:ext uri="{28A0092B-C50C-407E-A947-70E740481C1C}">
-                          <a14:useLocalDpi xmlns="" xmlns:wpc="http://schemas.microsoft.com/office/word/2010/wordprocessingCanvas" xmlns:mc="http://schemas.openxmlformats.org/markup-compatibility/2006" xmlns:o="urn:schemas-microsoft-com:office:office" xmlns:v="urn:schemas-microsoft-com:vml" xmlns:wp14="http://schemas.microsoft.com/office/word/2010/wordprocessingDrawing" xmlns:w10="urn:schemas-microsoft-com:office:word" xmlns:w="http://schemas.openxmlformats.org/wordprocessingml/2006/main" xmlns:w14="http://schemas.microsoft.com/office/word/2010/wordml" xmlns:wpg="http://schemas.microsoft.com/office/word/2010/wordprocessingGroup" xmlns:wpi="http://schemas.microsoft.com/office/word/2010/wordprocessingInk" xmlns:wps="http://schemas.microsoft.com/office/word/2010/wordprocessingShape" xmlns:a14="http://schemas.microsoft.com/office/drawing/2010/main" val="0"/>
+                          <a14:useLocalDpi xmlns:a14="http://schemas.microsoft.com/office/drawing/2010/main" xmlns:wps="http://schemas.microsoft.com/office/word/2010/wordprocessingShape" xmlns:wpi="http://schemas.microsoft.com/office/word/2010/wordprocessingInk" xmlns:wpg="http://schemas.microsoft.com/office/word/2010/wordprocessingGroup" xmlns:w14="http://schemas.microsoft.com/office/word/2010/wordml" xmlns:w="http://schemas.openxmlformats.org/wordprocessingml/2006/main" xmlns:w10="urn:schemas-microsoft-com:office:word" xmlns:wp14="http://schemas.microsoft.com/office/word/2010/wordprocessingDrawing" xmlns:v="urn:schemas-microsoft-com:vml" xmlns:o="urn:schemas-microsoft-com:office:office" xmlns:mc="http://schemas.openxmlformats.org/markup-compatibility/2006" xmlns:wpc="http://schemas.microsoft.com/office/word/2010/wordprocessingCanvas" xmlns="" val="0"/>
                         </a:ext>
                       </a:extLst>
                     </a:blip>
@@ -1180,7 +1180,7 @@
                     <a:blip r:embed="rId12" cstate="print">
                       <a:extLst>
                         <a:ext uri="{28A0092B-C50C-407E-A947-70E740481C1C}">
-                          <a14:useLocalDpi xmlns="" xmlns:wpc="http://schemas.microsoft.com/office/word/2010/wordprocessingCanvas" xmlns:mc="http://schemas.openxmlformats.org/markup-compatibility/2006" xmlns:o="urn:schemas-microsoft-com:office:office" xmlns:v="urn:schemas-microsoft-com:vml" xmlns:wp14="http://schemas.microsoft.com/office/word/2010/wordprocessingDrawing" xmlns:w10="urn:schemas-microsoft-com:office:word" xmlns:w="http://schemas.openxmlformats.org/wordprocessingml/2006/main" xmlns:w14="http://schemas.microsoft.com/office/word/2010/wordml" xmlns:wpg="http://schemas.microsoft.com/office/word/2010/wordprocessingGroup" xmlns:wpi="http://schemas.microsoft.com/office/word/2010/wordprocessingInk" xmlns:wps="http://schemas.microsoft.com/office/word/2010/wordprocessingShape" xmlns:a14="http://schemas.microsoft.com/office/drawing/2010/main" val="0"/>
+                          <a14:useLocalDpi xmlns:a14="http://schemas.microsoft.com/office/drawing/2010/main" xmlns:wps="http://schemas.microsoft.com/office/word/2010/wordprocessingShape" xmlns:wpi="http://schemas.microsoft.com/office/word/2010/wordprocessingInk" xmlns:wpg="http://schemas.microsoft.com/office/word/2010/wordprocessingGroup" xmlns:w14="http://schemas.microsoft.com/office/word/2010/wordml" xmlns:w="http://schemas.openxmlformats.org/wordprocessingml/2006/main" xmlns:w10="urn:schemas-microsoft-com:office:word" xmlns:wp14="http://schemas.microsoft.com/office/word/2010/wordprocessingDrawing" xmlns:v="urn:schemas-microsoft-com:vml" xmlns:o="urn:schemas-microsoft-com:office:office" xmlns:mc="http://schemas.openxmlformats.org/markup-compatibility/2006" xmlns:wpc="http://schemas.microsoft.com/office/word/2010/wordprocessingCanvas" xmlns="" val="0"/>
                         </a:ext>
                       </a:extLst>
                     </a:blip>
@@ -1201,7 +1201,7 @@
                     </a:ln>
                     <a:extLst>
                       <a:ext uri="{53640926-AAD7-44D8-BBD7-CCE9431645EC}">
-                        <a14:shadowObscured xmlns="" xmlns:wpc="http://schemas.microsoft.com/office/word/2010/wordprocessingCanvas" xmlns:mc="http://schemas.openxmlformats.org/markup-compatibility/2006" xmlns:o="urn:schemas-microsoft-com:office:office" xmlns:v="urn:schemas-microsoft-com:vml" xmlns:wp14="http://schemas.microsoft.com/office/word/2010/wordprocessingDrawing" xmlns:w10="urn:schemas-microsoft-com:office:word" xmlns:w="http://schemas.openxmlformats.org/wordprocessingml/2006/main" xmlns:w14="http://schemas.microsoft.com/office/word/2010/wordml" xmlns:wpg="http://schemas.microsoft.com/office/word/2010/wordprocessingGroup" xmlns:wpi="http://schemas.microsoft.com/office/word/2010/wordprocessingInk" xmlns:wps="http://schemas.microsoft.com/office/word/2010/wordprocessingShape" xmlns:a14="http://schemas.microsoft.com/office/drawing/2010/main"/>
+                        <a14:shadowObscured xmlns:a14="http://schemas.microsoft.com/office/drawing/2010/main" xmlns:wps="http://schemas.microsoft.com/office/word/2010/wordprocessingShape" xmlns:wpi="http://schemas.microsoft.com/office/word/2010/wordprocessingInk" xmlns:wpg="http://schemas.microsoft.com/office/word/2010/wordprocessingGroup" xmlns:w14="http://schemas.microsoft.com/office/word/2010/wordml" xmlns:w="http://schemas.openxmlformats.org/wordprocessingml/2006/main" xmlns:w10="urn:schemas-microsoft-com:office:word" xmlns:wp14="http://schemas.microsoft.com/office/word/2010/wordprocessingDrawing" xmlns:v="urn:schemas-microsoft-com:vml" xmlns:o="urn:schemas-microsoft-com:office:office" xmlns:mc="http://schemas.openxmlformats.org/markup-compatibility/2006" xmlns:wpc="http://schemas.microsoft.com/office/word/2010/wordprocessingCanvas" xmlns=""/>
                       </a:ext>
                     </a:extLst>
                   </pic:spPr>
@@ -1272,7 +1272,7 @@
                     <a:blip r:embed="rId13" cstate="print">
                       <a:extLst>
                         <a:ext uri="{28A0092B-C50C-407E-A947-70E740481C1C}">
-                          <a14:useLocalDpi xmlns="" xmlns:wpc="http://schemas.microsoft.com/office/word/2010/wordprocessingCanvas" xmlns:mc="http://schemas.openxmlformats.org/markup-compatibility/2006" xmlns:o="urn:schemas-microsoft-com:office:office" xmlns:v="urn:schemas-microsoft-com:vml" xmlns:wp14="http://schemas.microsoft.com/office/word/2010/wordprocessingDrawing" xmlns:w10="urn:schemas-microsoft-com:office:word" xmlns:w="http://schemas.openxmlformats.org/wordprocessingml/2006/main" xmlns:w14="http://schemas.microsoft.com/office/word/2010/wordml" xmlns:wpg="http://schemas.microsoft.com/office/word/2010/wordprocessingGroup" xmlns:wpi="http://schemas.microsoft.com/office/word/2010/wordprocessingInk" xmlns:wps="http://schemas.microsoft.com/office/word/2010/wordprocessingShape" xmlns:a14="http://schemas.microsoft.com/office/drawing/2010/main" val="0"/>
+                          <a14:useLocalDpi xmlns:a14="http://schemas.microsoft.com/office/drawing/2010/main" xmlns:wps="http://schemas.microsoft.com/office/word/2010/wordprocessingShape" xmlns:wpi="http://schemas.microsoft.com/office/word/2010/wordprocessingInk" xmlns:wpg="http://schemas.microsoft.com/office/word/2010/wordprocessingGroup" xmlns:w14="http://schemas.microsoft.com/office/word/2010/wordml" xmlns:w="http://schemas.openxmlformats.org/wordprocessingml/2006/main" xmlns:w10="urn:schemas-microsoft-com:office:word" xmlns:wp14="http://schemas.microsoft.com/office/word/2010/wordprocessingDrawing" xmlns:v="urn:schemas-microsoft-com:vml" xmlns:o="urn:schemas-microsoft-com:office:office" xmlns:mc="http://schemas.openxmlformats.org/markup-compatibility/2006" xmlns:wpc="http://schemas.microsoft.com/office/word/2010/wordprocessingCanvas" xmlns="" val="0"/>
                         </a:ext>
                       </a:extLst>
                     </a:blip>
@@ -1318,8 +1318,11 @@
     </w:p>
     <w:p>
       <w:pPr>
-        <w:spacing w:after="0"/>
-        <w:jc w:val="both"/>
+        <w:pStyle w:val="Titre2"/>
+        <w:numPr>
+          <w:ilvl w:val="0"/>
+          <w:numId w:val="7"/>
+        </w:numPr>
       </w:pPr>
       <w:r>
         <w:lastRenderedPageBreak/>
@@ -1390,7 +1393,7 @@
                     <a:blip r:embed="rId14" cstate="print">
                       <a:extLst>
                         <a:ext uri="{28A0092B-C50C-407E-A947-70E740481C1C}">
-                          <a14:useLocalDpi xmlns="" xmlns:wpc="http://schemas.microsoft.com/office/word/2010/wordprocessingCanvas" xmlns:mc="http://schemas.openxmlformats.org/markup-compatibility/2006" xmlns:o="urn:schemas-microsoft-com:office:office" xmlns:v="urn:schemas-microsoft-com:vml" xmlns:wp14="http://schemas.microsoft.com/office/word/2010/wordprocessingDrawing" xmlns:w10="urn:schemas-microsoft-com:office:word" xmlns:w="http://schemas.openxmlformats.org/wordprocessingml/2006/main" xmlns:w14="http://schemas.microsoft.com/office/word/2010/wordml" xmlns:wpg="http://schemas.microsoft.com/office/word/2010/wordprocessingGroup" xmlns:wpi="http://schemas.microsoft.com/office/word/2010/wordprocessingInk" xmlns:wps="http://schemas.microsoft.com/office/word/2010/wordprocessingShape" xmlns:a14="http://schemas.microsoft.com/office/drawing/2010/main" val="0"/>
+                          <a14:useLocalDpi xmlns:a14="http://schemas.microsoft.com/office/drawing/2010/main" xmlns:wps="http://schemas.microsoft.com/office/word/2010/wordprocessingShape" xmlns:wpi="http://schemas.microsoft.com/office/word/2010/wordprocessingInk" xmlns:wpg="http://schemas.microsoft.com/office/word/2010/wordprocessingGroup" xmlns:w14="http://schemas.microsoft.com/office/word/2010/wordml" xmlns:w="http://schemas.openxmlformats.org/wordprocessingml/2006/main" xmlns:w10="urn:schemas-microsoft-com:office:word" xmlns:wp14="http://schemas.microsoft.com/office/word/2010/wordprocessingDrawing" xmlns:v="urn:schemas-microsoft-com:vml" xmlns:o="urn:schemas-microsoft-com:office:office" xmlns:mc="http://schemas.openxmlformats.org/markup-compatibility/2006" xmlns:wpc="http://schemas.microsoft.com/office/word/2010/wordprocessingCanvas" xmlns="" val="0"/>
                         </a:ext>
                       </a:extLst>
                     </a:blip>
@@ -1411,7 +1414,7 @@
                     </a:ln>
                     <a:extLst>
                       <a:ext uri="{53640926-AAD7-44D8-BBD7-CCE9431645EC}">
-                        <a14:shadowObscured xmlns="" xmlns:wpc="http://schemas.microsoft.com/office/word/2010/wordprocessingCanvas" xmlns:mc="http://schemas.openxmlformats.org/markup-compatibility/2006" xmlns:o="urn:schemas-microsoft-com:office:office" xmlns:v="urn:schemas-microsoft-com:vml" xmlns:wp14="http://schemas.microsoft.com/office/word/2010/wordprocessingDrawing" xmlns:w10="urn:schemas-microsoft-com:office:word" xmlns:w="http://schemas.openxmlformats.org/wordprocessingml/2006/main" xmlns:w14="http://schemas.microsoft.com/office/word/2010/wordml" xmlns:wpg="http://schemas.microsoft.com/office/word/2010/wordprocessingGroup" xmlns:wpi="http://schemas.microsoft.com/office/word/2010/wordprocessingInk" xmlns:wps="http://schemas.microsoft.com/office/word/2010/wordprocessingShape" xmlns:a14="http://schemas.microsoft.com/office/drawing/2010/main"/>
+                        <a14:shadowObscured xmlns:a14="http://schemas.microsoft.com/office/drawing/2010/main" xmlns:wps="http://schemas.microsoft.com/office/word/2010/wordprocessingShape" xmlns:wpi="http://schemas.microsoft.com/office/word/2010/wordprocessingInk" xmlns:wpg="http://schemas.microsoft.com/office/word/2010/wordprocessingGroup" xmlns:w14="http://schemas.microsoft.com/office/word/2010/wordml" xmlns:w="http://schemas.openxmlformats.org/wordprocessingml/2006/main" xmlns:w10="urn:schemas-microsoft-com:office:word" xmlns:wp14="http://schemas.microsoft.com/office/word/2010/wordprocessingDrawing" xmlns:v="urn:schemas-microsoft-com:vml" xmlns:o="urn:schemas-microsoft-com:office:office" xmlns:mc="http://schemas.openxmlformats.org/markup-compatibility/2006" xmlns:wpc="http://schemas.microsoft.com/office/word/2010/wordprocessingCanvas" xmlns=""/>
                       </a:ext>
                     </a:extLst>
                   </pic:spPr>
@@ -1427,7 +1430,7 @@
         <w:pStyle w:val="Titre2"/>
         <w:numPr>
           <w:ilvl w:val="0"/>
-          <w:numId w:val="3"/>
+          <w:numId w:val="7"/>
         </w:numPr>
       </w:pPr>
       <w:r>
@@ -1499,7 +1502,7 @@
                     <a:blip r:embed="rId15" cstate="print">
                       <a:extLst>
                         <a:ext uri="{28A0092B-C50C-407E-A947-70E740481C1C}">
-                          <a14:useLocalDpi xmlns="" xmlns:wpc="http://schemas.microsoft.com/office/word/2010/wordprocessingCanvas" xmlns:mc="http://schemas.openxmlformats.org/markup-compatibility/2006" xmlns:o="urn:schemas-microsoft-com:office:office" xmlns:v="urn:schemas-microsoft-com:vml" xmlns:wp14="http://schemas.microsoft.com/office/word/2010/wordprocessingDrawing" xmlns:w10="urn:schemas-microsoft-com:office:word" xmlns:w="http://schemas.openxmlformats.org/wordprocessingml/2006/main" xmlns:w14="http://schemas.microsoft.com/office/word/2010/wordml" xmlns:wpg="http://schemas.microsoft.com/office/word/2010/wordprocessingGroup" xmlns:wpi="http://schemas.microsoft.com/office/word/2010/wordprocessingInk" xmlns:wps="http://schemas.microsoft.com/office/word/2010/wordprocessingShape" xmlns:a14="http://schemas.microsoft.com/office/drawing/2010/main" val="0"/>
+                          <a14:useLocalDpi xmlns:a14="http://schemas.microsoft.com/office/drawing/2010/main" xmlns:wps="http://schemas.microsoft.com/office/word/2010/wordprocessingShape" xmlns:wpi="http://schemas.microsoft.com/office/word/2010/wordprocessingInk" xmlns:wpg="http://schemas.microsoft.com/office/word/2010/wordprocessingGroup" xmlns:w14="http://schemas.microsoft.com/office/word/2010/wordml" xmlns:w="http://schemas.openxmlformats.org/wordprocessingml/2006/main" xmlns:w10="urn:schemas-microsoft-com:office:word" xmlns:wp14="http://schemas.microsoft.com/office/word/2010/wordprocessingDrawing" xmlns:v="urn:schemas-microsoft-com:vml" xmlns:o="urn:schemas-microsoft-com:office:office" xmlns:mc="http://schemas.openxmlformats.org/markup-compatibility/2006" xmlns:wpc="http://schemas.microsoft.com/office/word/2010/wordprocessingCanvas" xmlns="" val="0"/>
                         </a:ext>
                       </a:extLst>
                     </a:blip>
@@ -1598,6 +1601,29 @@
         <w:spacing w:after="0"/>
         <w:jc w:val="both"/>
       </w:pPr>
+      <w:r>
+        <w:t xml:space="preserve">La sonde spatiale internationale </w:t>
+      </w:r>
+      <w:proofErr w:type="spellStart"/>
+      <w:r>
+        <w:t>Cometary</w:t>
+      </w:r>
+      <w:proofErr w:type="spellEnd"/>
+      <w:r>
+        <w:t xml:space="preserve"> Explorer, qui a été lancé en 1978 par la NASA pour surveiller l’activité du soleil, est actuellement sous le contrôle de GNU RADIO. En 1999, la NASA abandonna le satellite sur l’orbite du soleil. En 2008, le satellite était toujours opérationnel, un groupe de scientifique et de programmeur réussirent à reprendre le contact du satellite, en 2014, en adaptant GNU RADIO au protocole utilisé dans les années 1970.</w:t>
+      </w:r>
+    </w:p>
+    <w:p>
+      <w:pPr>
+        <w:spacing w:after="0"/>
+        <w:jc w:val="both"/>
+      </w:pPr>
+    </w:p>
+    <w:p>
+      <w:pPr>
+        <w:spacing w:after="0"/>
+        <w:jc w:val="both"/>
+      </w:pPr>
     </w:p>
     <w:p>
       <w:pPr>
@@ -1637,6 +1663,9 @@
       <w:proofErr w:type="spellEnd"/>
       <w:r>
         <w:t xml:space="preserve"> One est un émetteur-récepteur pour la radio logicielle. Il couvre avec les antennes adaptées les fréquences de 1MHz à 6GHz.</w:t>
+      </w:r>
+      <w:r>
+        <w:t xml:space="preserve"> </w:t>
       </w:r>
     </w:p>
     <w:p>
@@ -1703,6 +1732,24 @@
       </w:pPr>
       <w:bookmarkStart w:id="0" w:name="_GoBack"/>
       <w:bookmarkEnd w:id="0"/>
+    </w:p>
+    <w:p>
+      <w:pPr>
+        <w:pStyle w:val="Titre2"/>
+        <w:numPr>
+          <w:ilvl w:val="0"/>
+          <w:numId w:val="9"/>
+        </w:numPr>
+      </w:pPr>
+      <w:r>
+        <w:t>Principe</w:t>
+      </w:r>
+    </w:p>
+    <w:p>
+      <w:pPr>
+        <w:spacing w:after="0"/>
+        <w:jc w:val="both"/>
+      </w:pPr>
     </w:p>
     <w:p>
       <w:pPr>
@@ -1828,15 +1875,66 @@
     </w:p>
     <w:p>
       <w:pPr>
-        <w:spacing w:after="0"/>
-        <w:jc w:val="center"/>
-      </w:pPr>
-    </w:p>
-    <w:p>
-      <w:pPr>
-        <w:spacing w:after="0"/>
-      </w:pPr>
-    </w:p>
+        <w:pStyle w:val="Titre2"/>
+        <w:numPr>
+          <w:ilvl w:val="0"/>
+          <w:numId w:val="9"/>
+        </w:numPr>
+      </w:pPr>
+      <w:r>
+        <w:br w:type="page"/>
+      </w:r>
+      <w:r>
+        <w:lastRenderedPageBreak/>
+        <w:t>Protocole RDS</w:t>
+      </w:r>
+    </w:p>
+    <w:p>
+      <w:pPr>
+        <w:jc w:val="both"/>
+      </w:pPr>
+    </w:p>
+    <w:p>
+      <w:pPr>
+        <w:jc w:val="both"/>
+      </w:pPr>
+      <w:r>
+        <w:t>Le protocole RDS est un service de transmission de données</w:t>
+      </w:r>
+      <w:r>
+        <w:t>, il permet l’écoute d’une station sans interruption lors d’un déplacement, en prenant en charge automatiquement le passage d’une fréquence à l’autre, il fournit une identification des stations par leur nom, des messages textuels, des flashes routier, etc.</w:t>
+      </w:r>
+      <w:r>
+        <w:t xml:space="preserve"> </w:t>
+      </w:r>
+    </w:p>
+    <w:p>
+      <w:pPr>
+        <w:pStyle w:val="Titre3"/>
+        <w:numPr>
+          <w:ilvl w:val="0"/>
+          <w:numId w:val="12"/>
+        </w:numPr>
+      </w:pPr>
+      <w:r>
+        <w:t>Trames RDS</w:t>
+      </w:r>
+    </w:p>
+    <w:p/>
+    <w:p>
+      <w:r>
+        <w:t>La transmission d’une trame RDS est constituée de 4 blocs de données. Ils sont transmis en continu sans interruption. Un bloc est constitué d’une donnée sur 16 bits associée à un mot de contrôle de 10 bits. Les blocs sont transmis dans l’ordre A, B, C et D. Ces 4 blocs forment un groupe.</w:t>
+      </w:r>
+      <w:r>
+        <w:t xml:space="preserve"> Un groupe fait donc 104 bits (4*26).</w:t>
+      </w:r>
+    </w:p>
+    <w:p>
+      <w:r>
+        <w:t>Le bloc A est utilisé pour transmettre le code d’identification de la radio, le bloc B permet d’identifier le type de données transmis et les blocs C et D contiennent les données.</w:t>
+      </w:r>
+    </w:p>
+    <w:p/>
     <w:sectPr>
       <w:pgSz w:w="11906" w:h="16838"/>
       <w:pgMar w:top="1440" w:right="1440" w:bottom="1440" w:left="1440" w:header="720" w:footer="720" w:gutter="0"/>
@@ -1988,7 +2086,7 @@
               <w:sz w:val="18"/>
               <w:szCs w:val="18"/>
             </w:rPr>
-            <w:t>12</w:t>
+            <w:t>13</w:t>
           </w:r>
           <w:r>
             <w:rPr>
@@ -2094,7 +2192,7 @@
                   <a:blip r:embed="rId1" cstate="print">
                     <a:extLst>
                       <a:ext uri="{28A0092B-C50C-407E-A947-70E740481C1C}">
-                        <a14:useLocalDpi xmlns="" xmlns:wpc="http://schemas.microsoft.com/office/word/2010/wordprocessingCanvas" xmlns:mc="http://schemas.openxmlformats.org/markup-compatibility/2006" xmlns:o="urn:schemas-microsoft-com:office:office" xmlns:v="urn:schemas-microsoft-com:vml" xmlns:wp14="http://schemas.microsoft.com/office/word/2010/wordprocessingDrawing" xmlns:w10="urn:schemas-microsoft-com:office:word" xmlns:w="http://schemas.openxmlformats.org/wordprocessingml/2006/main" xmlns:w14="http://schemas.microsoft.com/office/word/2010/wordml" xmlns:wpg="http://schemas.microsoft.com/office/word/2010/wordprocessingGroup" xmlns:wpi="http://schemas.microsoft.com/office/word/2010/wordprocessingInk" xmlns:wps="http://schemas.microsoft.com/office/word/2010/wordprocessingShape" xmlns:a14="http://schemas.microsoft.com/office/drawing/2010/main" val="0"/>
+                        <a14:useLocalDpi xmlns:a14="http://schemas.microsoft.com/office/drawing/2010/main" xmlns:wps="http://schemas.microsoft.com/office/word/2010/wordprocessingShape" xmlns:wpi="http://schemas.microsoft.com/office/word/2010/wordprocessingInk" xmlns:wpg="http://schemas.microsoft.com/office/word/2010/wordprocessingGroup" xmlns:w14="http://schemas.microsoft.com/office/word/2010/wordml" xmlns:w="http://schemas.openxmlformats.org/wordprocessingml/2006/main" xmlns:w10="urn:schemas-microsoft-com:office:word" xmlns:wp14="http://schemas.microsoft.com/office/word/2010/wordprocessingDrawing" xmlns:v="urn:schemas-microsoft-com:vml" xmlns:o="urn:schemas-microsoft-com:office:office" xmlns:mc="http://schemas.openxmlformats.org/markup-compatibility/2006" xmlns:wpc="http://schemas.microsoft.com/office/word/2010/wordprocessingCanvas" xmlns="" val="0"/>
                       </a:ext>
                     </a:extLst>
                   </a:blip>
@@ -2165,11 +2263,11 @@
   <w:abstractNum w:abstractNumId="0">
     <w:nsid w:val="01EB3A2F"/>
     <w:multiLevelType w:val="hybridMultilevel"/>
-    <w:tmpl w:val="1BDC2BF8"/>
-    <w:lvl w:ilvl="0" w:tplc="EBE43EFE">
+    <w:tmpl w:val="86560984"/>
+    <w:lvl w:ilvl="0" w:tplc="040C0015">
       <w:start w:val="1"/>
       <w:numFmt w:val="upperLetter"/>
-      <w:lvlText w:val="%1)"/>
+      <w:lvlText w:val="%1."/>
       <w:lvlJc w:val="left"/>
       <w:pPr>
         <w:ind w:left="720" w:hanging="360"/>
@@ -2254,11 +2352,11 @@
   <w:abstractNum w:abstractNumId="1">
     <w:nsid w:val="21B1446A"/>
     <w:multiLevelType w:val="hybridMultilevel"/>
-    <w:tmpl w:val="AED809F4"/>
-    <w:lvl w:ilvl="0" w:tplc="028E621E">
+    <w:tmpl w:val="FCBA2B74"/>
+    <w:lvl w:ilvl="0" w:tplc="040C0015">
       <w:start w:val="1"/>
       <w:numFmt w:val="upperLetter"/>
-      <w:lvlText w:val="%1)"/>
+      <w:lvlText w:val="%1."/>
       <w:lvlJc w:val="left"/>
       <w:pPr>
         <w:ind w:left="720" w:hanging="360"/>
@@ -2341,6 +2439,267 @@
     </w:lvl>
   </w:abstractNum>
   <w:abstractNum w:abstractNumId="2">
+    <w:nsid w:val="3FE042A8"/>
+    <w:multiLevelType w:val="hybridMultilevel"/>
+    <w:tmpl w:val="EBCC7BD2"/>
+    <w:lvl w:ilvl="0" w:tplc="040C000F">
+      <w:start w:val="1"/>
+      <w:numFmt w:val="decimal"/>
+      <w:lvlText w:val="%1."/>
+      <w:lvlJc w:val="left"/>
+      <w:pPr>
+        <w:ind w:left="720" w:hanging="360"/>
+      </w:pPr>
+    </w:lvl>
+    <w:lvl w:ilvl="1" w:tplc="040C0019" w:tentative="1">
+      <w:start w:val="1"/>
+      <w:numFmt w:val="lowerLetter"/>
+      <w:lvlText w:val="%2."/>
+      <w:lvlJc w:val="left"/>
+      <w:pPr>
+        <w:ind w:left="1440" w:hanging="360"/>
+      </w:pPr>
+    </w:lvl>
+    <w:lvl w:ilvl="2" w:tplc="040C001B" w:tentative="1">
+      <w:start w:val="1"/>
+      <w:numFmt w:val="lowerRoman"/>
+      <w:lvlText w:val="%3."/>
+      <w:lvlJc w:val="right"/>
+      <w:pPr>
+        <w:ind w:left="2160" w:hanging="180"/>
+      </w:pPr>
+    </w:lvl>
+    <w:lvl w:ilvl="3" w:tplc="040C000F" w:tentative="1">
+      <w:start w:val="1"/>
+      <w:numFmt w:val="decimal"/>
+      <w:lvlText w:val="%4."/>
+      <w:lvlJc w:val="left"/>
+      <w:pPr>
+        <w:ind w:left="2880" w:hanging="360"/>
+      </w:pPr>
+    </w:lvl>
+    <w:lvl w:ilvl="4" w:tplc="040C0019" w:tentative="1">
+      <w:start w:val="1"/>
+      <w:numFmt w:val="lowerLetter"/>
+      <w:lvlText w:val="%5."/>
+      <w:lvlJc w:val="left"/>
+      <w:pPr>
+        <w:ind w:left="3600" w:hanging="360"/>
+      </w:pPr>
+    </w:lvl>
+    <w:lvl w:ilvl="5" w:tplc="040C001B" w:tentative="1">
+      <w:start w:val="1"/>
+      <w:numFmt w:val="lowerRoman"/>
+      <w:lvlText w:val="%6."/>
+      <w:lvlJc w:val="right"/>
+      <w:pPr>
+        <w:ind w:left="4320" w:hanging="180"/>
+      </w:pPr>
+    </w:lvl>
+    <w:lvl w:ilvl="6" w:tplc="040C000F" w:tentative="1">
+      <w:start w:val="1"/>
+      <w:numFmt w:val="decimal"/>
+      <w:lvlText w:val="%7."/>
+      <w:lvlJc w:val="left"/>
+      <w:pPr>
+        <w:ind w:left="5040" w:hanging="360"/>
+      </w:pPr>
+    </w:lvl>
+    <w:lvl w:ilvl="7" w:tplc="040C0019" w:tentative="1">
+      <w:start w:val="1"/>
+      <w:numFmt w:val="lowerLetter"/>
+      <w:lvlText w:val="%8."/>
+      <w:lvlJc w:val="left"/>
+      <w:pPr>
+        <w:ind w:left="5760" w:hanging="360"/>
+      </w:pPr>
+    </w:lvl>
+    <w:lvl w:ilvl="8" w:tplc="040C001B" w:tentative="1">
+      <w:start w:val="1"/>
+      <w:numFmt w:val="lowerRoman"/>
+      <w:lvlText w:val="%9."/>
+      <w:lvlJc w:val="right"/>
+      <w:pPr>
+        <w:ind w:left="6480" w:hanging="180"/>
+      </w:pPr>
+    </w:lvl>
+  </w:abstractNum>
+  <w:abstractNum w:abstractNumId="3">
+    <w:nsid w:val="511E2C49"/>
+    <w:multiLevelType w:val="hybridMultilevel"/>
+    <w:tmpl w:val="AE986AE4"/>
+    <w:lvl w:ilvl="0" w:tplc="040C0015">
+      <w:start w:val="1"/>
+      <w:numFmt w:val="upperLetter"/>
+      <w:lvlText w:val="%1."/>
+      <w:lvlJc w:val="left"/>
+      <w:pPr>
+        <w:ind w:left="720" w:hanging="360"/>
+      </w:pPr>
+      <w:rPr>
+        <w:rFonts w:hint="default"/>
+      </w:rPr>
+    </w:lvl>
+    <w:lvl w:ilvl="1" w:tplc="040C0019" w:tentative="1">
+      <w:start w:val="1"/>
+      <w:numFmt w:val="lowerLetter"/>
+      <w:lvlText w:val="%2."/>
+      <w:lvlJc w:val="left"/>
+      <w:pPr>
+        <w:ind w:left="1440" w:hanging="360"/>
+      </w:pPr>
+    </w:lvl>
+    <w:lvl w:ilvl="2" w:tplc="040C001B" w:tentative="1">
+      <w:start w:val="1"/>
+      <w:numFmt w:val="lowerRoman"/>
+      <w:lvlText w:val="%3."/>
+      <w:lvlJc w:val="right"/>
+      <w:pPr>
+        <w:ind w:left="2160" w:hanging="180"/>
+      </w:pPr>
+    </w:lvl>
+    <w:lvl w:ilvl="3" w:tplc="040C000F" w:tentative="1">
+      <w:start w:val="1"/>
+      <w:numFmt w:val="decimal"/>
+      <w:lvlText w:val="%4."/>
+      <w:lvlJc w:val="left"/>
+      <w:pPr>
+        <w:ind w:left="2880" w:hanging="360"/>
+      </w:pPr>
+    </w:lvl>
+    <w:lvl w:ilvl="4" w:tplc="040C0019" w:tentative="1">
+      <w:start w:val="1"/>
+      <w:numFmt w:val="lowerLetter"/>
+      <w:lvlText w:val="%5."/>
+      <w:lvlJc w:val="left"/>
+      <w:pPr>
+        <w:ind w:left="3600" w:hanging="360"/>
+      </w:pPr>
+    </w:lvl>
+    <w:lvl w:ilvl="5" w:tplc="040C001B" w:tentative="1">
+      <w:start w:val="1"/>
+      <w:numFmt w:val="lowerRoman"/>
+      <w:lvlText w:val="%6."/>
+      <w:lvlJc w:val="right"/>
+      <w:pPr>
+        <w:ind w:left="4320" w:hanging="180"/>
+      </w:pPr>
+    </w:lvl>
+    <w:lvl w:ilvl="6" w:tplc="040C000F" w:tentative="1">
+      <w:start w:val="1"/>
+      <w:numFmt w:val="decimal"/>
+      <w:lvlText w:val="%7."/>
+      <w:lvlJc w:val="left"/>
+      <w:pPr>
+        <w:ind w:left="5040" w:hanging="360"/>
+      </w:pPr>
+    </w:lvl>
+    <w:lvl w:ilvl="7" w:tplc="040C0019" w:tentative="1">
+      <w:start w:val="1"/>
+      <w:numFmt w:val="lowerLetter"/>
+      <w:lvlText w:val="%8."/>
+      <w:lvlJc w:val="left"/>
+      <w:pPr>
+        <w:ind w:left="5760" w:hanging="360"/>
+      </w:pPr>
+    </w:lvl>
+    <w:lvl w:ilvl="8" w:tplc="040C001B" w:tentative="1">
+      <w:start w:val="1"/>
+      <w:numFmt w:val="lowerRoman"/>
+      <w:lvlText w:val="%9."/>
+      <w:lvlJc w:val="right"/>
+      <w:pPr>
+        <w:ind w:left="6480" w:hanging="180"/>
+      </w:pPr>
+    </w:lvl>
+  </w:abstractNum>
+  <w:abstractNum w:abstractNumId="4">
+    <w:nsid w:val="56B22964"/>
+    <w:multiLevelType w:val="multilevel"/>
+    <w:tmpl w:val="040C001D"/>
+    <w:lvl w:ilvl="0">
+      <w:start w:val="1"/>
+      <w:numFmt w:val="decimal"/>
+      <w:lvlText w:val="%1)"/>
+      <w:lvlJc w:val="left"/>
+      <w:pPr>
+        <w:ind w:left="360" w:hanging="360"/>
+      </w:pPr>
+    </w:lvl>
+    <w:lvl w:ilvl="1">
+      <w:start w:val="1"/>
+      <w:numFmt w:val="lowerLetter"/>
+      <w:lvlText w:val="%2)"/>
+      <w:lvlJc w:val="left"/>
+      <w:pPr>
+        <w:ind w:left="720" w:hanging="360"/>
+      </w:pPr>
+    </w:lvl>
+    <w:lvl w:ilvl="2">
+      <w:start w:val="1"/>
+      <w:numFmt w:val="lowerRoman"/>
+      <w:lvlText w:val="%3)"/>
+      <w:lvlJc w:val="left"/>
+      <w:pPr>
+        <w:ind w:left="1080" w:hanging="360"/>
+      </w:pPr>
+    </w:lvl>
+    <w:lvl w:ilvl="3">
+      <w:start w:val="1"/>
+      <w:numFmt w:val="decimal"/>
+      <w:lvlText w:val="(%4)"/>
+      <w:lvlJc w:val="left"/>
+      <w:pPr>
+        <w:ind w:left="1440" w:hanging="360"/>
+      </w:pPr>
+    </w:lvl>
+    <w:lvl w:ilvl="4">
+      <w:start w:val="1"/>
+      <w:numFmt w:val="lowerLetter"/>
+      <w:lvlText w:val="(%5)"/>
+      <w:lvlJc w:val="left"/>
+      <w:pPr>
+        <w:ind w:left="1800" w:hanging="360"/>
+      </w:pPr>
+    </w:lvl>
+    <w:lvl w:ilvl="5">
+      <w:start w:val="1"/>
+      <w:numFmt w:val="lowerRoman"/>
+      <w:lvlText w:val="(%6)"/>
+      <w:lvlJc w:val="left"/>
+      <w:pPr>
+        <w:ind w:left="2160" w:hanging="360"/>
+      </w:pPr>
+    </w:lvl>
+    <w:lvl w:ilvl="6">
+      <w:start w:val="1"/>
+      <w:numFmt w:val="decimal"/>
+      <w:lvlText w:val="%7."/>
+      <w:lvlJc w:val="left"/>
+      <w:pPr>
+        <w:ind w:left="2520" w:hanging="360"/>
+      </w:pPr>
+    </w:lvl>
+    <w:lvl w:ilvl="7">
+      <w:start w:val="1"/>
+      <w:numFmt w:val="lowerLetter"/>
+      <w:lvlText w:val="%8."/>
+      <w:lvlJc w:val="left"/>
+      <w:pPr>
+        <w:ind w:left="2880" w:hanging="360"/>
+      </w:pPr>
+    </w:lvl>
+    <w:lvl w:ilvl="8">
+      <w:start w:val="1"/>
+      <w:numFmt w:val="lowerRoman"/>
+      <w:lvlText w:val="%9."/>
+      <w:lvlJc w:val="left"/>
+      <w:pPr>
+        <w:ind w:left="3240" w:hanging="360"/>
+      </w:pPr>
+    </w:lvl>
+  </w:abstractNum>
+  <w:abstractNum w:abstractNumId="5">
     <w:nsid w:val="5CA8561D"/>
     <w:multiLevelType w:val="hybridMultilevel"/>
     <w:tmpl w:val="A7C83DAA"/>
@@ -2431,7 +2790,182 @@
       </w:pPr>
     </w:lvl>
   </w:abstractNum>
-  <w:abstractNum w:abstractNumId="3">
+  <w:abstractNum w:abstractNumId="6">
+    <w:nsid w:val="5E65090C"/>
+    <w:multiLevelType w:val="hybridMultilevel"/>
+    <w:tmpl w:val="A240209E"/>
+    <w:lvl w:ilvl="0" w:tplc="040C001B">
+      <w:start w:val="1"/>
+      <w:numFmt w:val="lowerRoman"/>
+      <w:lvlText w:val="%1."/>
+      <w:lvlJc w:val="right"/>
+      <w:pPr>
+        <w:ind w:left="720" w:hanging="360"/>
+      </w:pPr>
+    </w:lvl>
+    <w:lvl w:ilvl="1" w:tplc="040C0019" w:tentative="1">
+      <w:start w:val="1"/>
+      <w:numFmt w:val="lowerLetter"/>
+      <w:lvlText w:val="%2."/>
+      <w:lvlJc w:val="left"/>
+      <w:pPr>
+        <w:ind w:left="1440" w:hanging="360"/>
+      </w:pPr>
+    </w:lvl>
+    <w:lvl w:ilvl="2" w:tplc="040C001B" w:tentative="1">
+      <w:start w:val="1"/>
+      <w:numFmt w:val="lowerRoman"/>
+      <w:lvlText w:val="%3."/>
+      <w:lvlJc w:val="right"/>
+      <w:pPr>
+        <w:ind w:left="2160" w:hanging="180"/>
+      </w:pPr>
+    </w:lvl>
+    <w:lvl w:ilvl="3" w:tplc="040C000F" w:tentative="1">
+      <w:start w:val="1"/>
+      <w:numFmt w:val="decimal"/>
+      <w:lvlText w:val="%4."/>
+      <w:lvlJc w:val="left"/>
+      <w:pPr>
+        <w:ind w:left="2880" w:hanging="360"/>
+      </w:pPr>
+    </w:lvl>
+    <w:lvl w:ilvl="4" w:tplc="040C0019" w:tentative="1">
+      <w:start w:val="1"/>
+      <w:numFmt w:val="lowerLetter"/>
+      <w:lvlText w:val="%5."/>
+      <w:lvlJc w:val="left"/>
+      <w:pPr>
+        <w:ind w:left="3600" w:hanging="360"/>
+      </w:pPr>
+    </w:lvl>
+    <w:lvl w:ilvl="5" w:tplc="040C001B" w:tentative="1">
+      <w:start w:val="1"/>
+      <w:numFmt w:val="lowerRoman"/>
+      <w:lvlText w:val="%6."/>
+      <w:lvlJc w:val="right"/>
+      <w:pPr>
+        <w:ind w:left="4320" w:hanging="180"/>
+      </w:pPr>
+    </w:lvl>
+    <w:lvl w:ilvl="6" w:tplc="040C000F" w:tentative="1">
+      <w:start w:val="1"/>
+      <w:numFmt w:val="decimal"/>
+      <w:lvlText w:val="%7."/>
+      <w:lvlJc w:val="left"/>
+      <w:pPr>
+        <w:ind w:left="5040" w:hanging="360"/>
+      </w:pPr>
+    </w:lvl>
+    <w:lvl w:ilvl="7" w:tplc="040C0019" w:tentative="1">
+      <w:start w:val="1"/>
+      <w:numFmt w:val="lowerLetter"/>
+      <w:lvlText w:val="%8."/>
+      <w:lvlJc w:val="left"/>
+      <w:pPr>
+        <w:ind w:left="5760" w:hanging="360"/>
+      </w:pPr>
+    </w:lvl>
+    <w:lvl w:ilvl="8" w:tplc="040C001B" w:tentative="1">
+      <w:start w:val="1"/>
+      <w:numFmt w:val="lowerRoman"/>
+      <w:lvlText w:val="%9."/>
+      <w:lvlJc w:val="right"/>
+      <w:pPr>
+        <w:ind w:left="6480" w:hanging="180"/>
+      </w:pPr>
+    </w:lvl>
+  </w:abstractNum>
+  <w:abstractNum w:abstractNumId="7">
+    <w:nsid w:val="5EE5355A"/>
+    <w:multiLevelType w:val="hybridMultilevel"/>
+    <w:tmpl w:val="AE986AE4"/>
+    <w:lvl w:ilvl="0" w:tplc="040C0015">
+      <w:start w:val="1"/>
+      <w:numFmt w:val="upperLetter"/>
+      <w:lvlText w:val="%1."/>
+      <w:lvlJc w:val="left"/>
+      <w:pPr>
+        <w:ind w:left="720" w:hanging="360"/>
+      </w:pPr>
+      <w:rPr>
+        <w:rFonts w:hint="default"/>
+      </w:rPr>
+    </w:lvl>
+    <w:lvl w:ilvl="1" w:tplc="040C0019" w:tentative="1">
+      <w:start w:val="1"/>
+      <w:numFmt w:val="lowerLetter"/>
+      <w:lvlText w:val="%2."/>
+      <w:lvlJc w:val="left"/>
+      <w:pPr>
+        <w:ind w:left="1440" w:hanging="360"/>
+      </w:pPr>
+    </w:lvl>
+    <w:lvl w:ilvl="2" w:tplc="040C001B" w:tentative="1">
+      <w:start w:val="1"/>
+      <w:numFmt w:val="lowerRoman"/>
+      <w:lvlText w:val="%3."/>
+      <w:lvlJc w:val="right"/>
+      <w:pPr>
+        <w:ind w:left="2160" w:hanging="180"/>
+      </w:pPr>
+    </w:lvl>
+    <w:lvl w:ilvl="3" w:tplc="040C000F" w:tentative="1">
+      <w:start w:val="1"/>
+      <w:numFmt w:val="decimal"/>
+      <w:lvlText w:val="%4."/>
+      <w:lvlJc w:val="left"/>
+      <w:pPr>
+        <w:ind w:left="2880" w:hanging="360"/>
+      </w:pPr>
+    </w:lvl>
+    <w:lvl w:ilvl="4" w:tplc="040C0019" w:tentative="1">
+      <w:start w:val="1"/>
+      <w:numFmt w:val="lowerLetter"/>
+      <w:lvlText w:val="%5."/>
+      <w:lvlJc w:val="left"/>
+      <w:pPr>
+        <w:ind w:left="3600" w:hanging="360"/>
+      </w:pPr>
+    </w:lvl>
+    <w:lvl w:ilvl="5" w:tplc="040C001B" w:tentative="1">
+      <w:start w:val="1"/>
+      <w:numFmt w:val="lowerRoman"/>
+      <w:lvlText w:val="%6."/>
+      <w:lvlJc w:val="right"/>
+      <w:pPr>
+        <w:ind w:left="4320" w:hanging="180"/>
+      </w:pPr>
+    </w:lvl>
+    <w:lvl w:ilvl="6" w:tplc="040C000F" w:tentative="1">
+      <w:start w:val="1"/>
+      <w:numFmt w:val="decimal"/>
+      <w:lvlText w:val="%7."/>
+      <w:lvlJc w:val="left"/>
+      <w:pPr>
+        <w:ind w:left="5040" w:hanging="360"/>
+      </w:pPr>
+    </w:lvl>
+    <w:lvl w:ilvl="7" w:tplc="040C0019" w:tentative="1">
+      <w:start w:val="1"/>
+      <w:numFmt w:val="lowerLetter"/>
+      <w:lvlText w:val="%8."/>
+      <w:lvlJc w:val="left"/>
+      <w:pPr>
+        <w:ind w:left="5760" w:hanging="360"/>
+      </w:pPr>
+    </w:lvl>
+    <w:lvl w:ilvl="8" w:tplc="040C001B" w:tentative="1">
+      <w:start w:val="1"/>
+      <w:numFmt w:val="lowerRoman"/>
+      <w:lvlText w:val="%9."/>
+      <w:lvlJc w:val="right"/>
+      <w:pPr>
+        <w:ind w:left="6480" w:hanging="180"/>
+      </w:pPr>
+    </w:lvl>
+  </w:abstractNum>
+  <w:abstractNum w:abstractNumId="8">
     <w:nsid w:val="68F67AF0"/>
     <w:multiLevelType w:val="hybridMultilevel"/>
     <w:tmpl w:val="1FF6871A"/>
@@ -2544,7 +3078,93 @@
       </w:rPr>
     </w:lvl>
   </w:abstractNum>
-  <w:abstractNum w:abstractNumId="4">
+  <w:abstractNum w:abstractNumId="9">
+    <w:nsid w:val="6A4F22D3"/>
+    <w:multiLevelType w:val="hybridMultilevel"/>
+    <w:tmpl w:val="C1D6CB20"/>
+    <w:lvl w:ilvl="0" w:tplc="040C0015">
+      <w:start w:val="1"/>
+      <w:numFmt w:val="upperLetter"/>
+      <w:lvlText w:val="%1."/>
+      <w:lvlJc w:val="left"/>
+      <w:pPr>
+        <w:ind w:left="720" w:hanging="360"/>
+      </w:pPr>
+    </w:lvl>
+    <w:lvl w:ilvl="1" w:tplc="040C0019" w:tentative="1">
+      <w:start w:val="1"/>
+      <w:numFmt w:val="lowerLetter"/>
+      <w:lvlText w:val="%2."/>
+      <w:lvlJc w:val="left"/>
+      <w:pPr>
+        <w:ind w:left="1440" w:hanging="360"/>
+      </w:pPr>
+    </w:lvl>
+    <w:lvl w:ilvl="2" w:tplc="040C001B" w:tentative="1">
+      <w:start w:val="1"/>
+      <w:numFmt w:val="lowerRoman"/>
+      <w:lvlText w:val="%3."/>
+      <w:lvlJc w:val="right"/>
+      <w:pPr>
+        <w:ind w:left="2160" w:hanging="180"/>
+      </w:pPr>
+    </w:lvl>
+    <w:lvl w:ilvl="3" w:tplc="040C000F" w:tentative="1">
+      <w:start w:val="1"/>
+      <w:numFmt w:val="decimal"/>
+      <w:lvlText w:val="%4."/>
+      <w:lvlJc w:val="left"/>
+      <w:pPr>
+        <w:ind w:left="2880" w:hanging="360"/>
+      </w:pPr>
+    </w:lvl>
+    <w:lvl w:ilvl="4" w:tplc="040C0019" w:tentative="1">
+      <w:start w:val="1"/>
+      <w:numFmt w:val="lowerLetter"/>
+      <w:lvlText w:val="%5."/>
+      <w:lvlJc w:val="left"/>
+      <w:pPr>
+        <w:ind w:left="3600" w:hanging="360"/>
+      </w:pPr>
+    </w:lvl>
+    <w:lvl w:ilvl="5" w:tplc="040C001B" w:tentative="1">
+      <w:start w:val="1"/>
+      <w:numFmt w:val="lowerRoman"/>
+      <w:lvlText w:val="%6."/>
+      <w:lvlJc w:val="right"/>
+      <w:pPr>
+        <w:ind w:left="4320" w:hanging="180"/>
+      </w:pPr>
+    </w:lvl>
+    <w:lvl w:ilvl="6" w:tplc="040C000F" w:tentative="1">
+      <w:start w:val="1"/>
+      <w:numFmt w:val="decimal"/>
+      <w:lvlText w:val="%7."/>
+      <w:lvlJc w:val="left"/>
+      <w:pPr>
+        <w:ind w:left="5040" w:hanging="360"/>
+      </w:pPr>
+    </w:lvl>
+    <w:lvl w:ilvl="7" w:tplc="040C0019" w:tentative="1">
+      <w:start w:val="1"/>
+      <w:numFmt w:val="lowerLetter"/>
+      <w:lvlText w:val="%8."/>
+      <w:lvlJc w:val="left"/>
+      <w:pPr>
+        <w:ind w:left="5760" w:hanging="360"/>
+      </w:pPr>
+    </w:lvl>
+    <w:lvl w:ilvl="8" w:tplc="040C001B" w:tentative="1">
+      <w:start w:val="1"/>
+      <w:numFmt w:val="lowerRoman"/>
+      <w:lvlText w:val="%9."/>
+      <w:lvlJc w:val="right"/>
+      <w:pPr>
+        <w:ind w:left="6480" w:hanging="180"/>
+      </w:pPr>
+    </w:lvl>
+  </w:abstractNum>
+  <w:abstractNum w:abstractNumId="10">
     <w:nsid w:val="78A65BD7"/>
     <w:multiLevelType w:val="hybridMultilevel"/>
     <w:tmpl w:val="38EE5AB6"/>
@@ -2633,20 +3253,127 @@
       </w:pPr>
     </w:lvl>
   </w:abstractNum>
+  <w:abstractNum w:abstractNumId="11">
+    <w:nsid w:val="7E3E6E24"/>
+    <w:multiLevelType w:val="hybridMultilevel"/>
+    <w:tmpl w:val="4B626114"/>
+    <w:lvl w:ilvl="0" w:tplc="040C0015">
+      <w:start w:val="1"/>
+      <w:numFmt w:val="upperLetter"/>
+      <w:lvlText w:val="%1."/>
+      <w:lvlJc w:val="left"/>
+      <w:pPr>
+        <w:ind w:left="720" w:hanging="360"/>
+      </w:pPr>
+    </w:lvl>
+    <w:lvl w:ilvl="1" w:tplc="040C0019" w:tentative="1">
+      <w:start w:val="1"/>
+      <w:numFmt w:val="lowerLetter"/>
+      <w:lvlText w:val="%2."/>
+      <w:lvlJc w:val="left"/>
+      <w:pPr>
+        <w:ind w:left="1440" w:hanging="360"/>
+      </w:pPr>
+    </w:lvl>
+    <w:lvl w:ilvl="2" w:tplc="040C001B" w:tentative="1">
+      <w:start w:val="1"/>
+      <w:numFmt w:val="lowerRoman"/>
+      <w:lvlText w:val="%3."/>
+      <w:lvlJc w:val="right"/>
+      <w:pPr>
+        <w:ind w:left="2160" w:hanging="180"/>
+      </w:pPr>
+    </w:lvl>
+    <w:lvl w:ilvl="3" w:tplc="040C000F" w:tentative="1">
+      <w:start w:val="1"/>
+      <w:numFmt w:val="decimal"/>
+      <w:lvlText w:val="%4."/>
+      <w:lvlJc w:val="left"/>
+      <w:pPr>
+        <w:ind w:left="2880" w:hanging="360"/>
+      </w:pPr>
+    </w:lvl>
+    <w:lvl w:ilvl="4" w:tplc="040C0019" w:tentative="1">
+      <w:start w:val="1"/>
+      <w:numFmt w:val="lowerLetter"/>
+      <w:lvlText w:val="%5."/>
+      <w:lvlJc w:val="left"/>
+      <w:pPr>
+        <w:ind w:left="3600" w:hanging="360"/>
+      </w:pPr>
+    </w:lvl>
+    <w:lvl w:ilvl="5" w:tplc="040C001B" w:tentative="1">
+      <w:start w:val="1"/>
+      <w:numFmt w:val="lowerRoman"/>
+      <w:lvlText w:val="%6."/>
+      <w:lvlJc w:val="right"/>
+      <w:pPr>
+        <w:ind w:left="4320" w:hanging="180"/>
+      </w:pPr>
+    </w:lvl>
+    <w:lvl w:ilvl="6" w:tplc="040C000F" w:tentative="1">
+      <w:start w:val="1"/>
+      <w:numFmt w:val="decimal"/>
+      <w:lvlText w:val="%7."/>
+      <w:lvlJc w:val="left"/>
+      <w:pPr>
+        <w:ind w:left="5040" w:hanging="360"/>
+      </w:pPr>
+    </w:lvl>
+    <w:lvl w:ilvl="7" w:tplc="040C0019" w:tentative="1">
+      <w:start w:val="1"/>
+      <w:numFmt w:val="lowerLetter"/>
+      <w:lvlText w:val="%8."/>
+      <w:lvlJc w:val="left"/>
+      <w:pPr>
+        <w:ind w:left="5760" w:hanging="360"/>
+      </w:pPr>
+    </w:lvl>
+    <w:lvl w:ilvl="8" w:tplc="040C001B" w:tentative="1">
+      <w:start w:val="1"/>
+      <w:numFmt w:val="lowerRoman"/>
+      <w:lvlText w:val="%9."/>
+      <w:lvlJc w:val="right"/>
+      <w:pPr>
+        <w:ind w:left="6480" w:hanging="180"/>
+      </w:pPr>
+    </w:lvl>
+  </w:abstractNum>
   <w:num w:numId="1">
-    <w:abstractNumId w:val="3"/>
+    <w:abstractNumId w:val="8"/>
   </w:num>
   <w:num w:numId="2">
-    <w:abstractNumId w:val="4"/>
+    <w:abstractNumId w:val="10"/>
   </w:num>
   <w:num w:numId="3">
     <w:abstractNumId w:val="1"/>
   </w:num>
   <w:num w:numId="4">
-    <w:abstractNumId w:val="2"/>
+    <w:abstractNumId w:val="5"/>
   </w:num>
   <w:num w:numId="5">
     <w:abstractNumId w:val="0"/>
+  </w:num>
+  <w:num w:numId="6">
+    <w:abstractNumId w:val="2"/>
+  </w:num>
+  <w:num w:numId="7">
+    <w:abstractNumId w:val="7"/>
+  </w:num>
+  <w:num w:numId="8">
+    <w:abstractNumId w:val="3"/>
+  </w:num>
+  <w:num w:numId="9">
+    <w:abstractNumId w:val="9"/>
+  </w:num>
+  <w:num w:numId="10">
+    <w:abstractNumId w:val="11"/>
+  </w:num>
+  <w:num w:numId="11">
+    <w:abstractNumId w:val="6"/>
+  </w:num>
+  <w:num w:numId="12">
+    <w:abstractNumId w:val="4"/>
   </w:num>
 </w:numbering>
 </file>
@@ -3899,7 +4626,7 @@
   <a:extraClrSchemeLst/>
   <a:extLst>
     <a:ext uri="{05A4C25C-085E-4340-85A3-A5531E510DB2}">
-      <thm15:themeFamily xmlns:thm15="http://schemas.microsoft.com/office/thememl/2012/main" xmlns="" name="Office Theme" id="{62F939B6-93AF-4DB8-9C6B-D6C7DFDC589F}" vid="{4A3C46E8-61CC-4603-A589-7422A47A8E4A}"/>
+      <thm15:themeFamily xmlns="" xmlns:thm15="http://schemas.microsoft.com/office/thememl/2012/main" name="Office Theme" id="{62F939B6-93AF-4DB8-9C6B-D6C7DFDC589F}" vid="{4A3C46E8-61CC-4603-A589-7422A47A8E4A}"/>
     </a:ext>
   </a:extLst>
 </a:theme>

</xml_diff>

<commit_message>
Rapport : explications codage d'une trames RDS
</commit_message>
<xml_diff>
--- a/Radio logicielle.docx
+++ b/Radio logicielle.docx
@@ -48,7 +48,7 @@
                     <a:blip r:embed="rId8" cstate="print">
                       <a:extLst>
                         <a:ext uri="{28A0092B-C50C-407E-A947-70E740481C1C}">
-                          <a14:useLocalDpi xmlns:a14="http://schemas.microsoft.com/office/drawing/2010/main" xmlns:wps="http://schemas.microsoft.com/office/word/2010/wordprocessingShape" xmlns:wpi="http://schemas.microsoft.com/office/word/2010/wordprocessingInk" xmlns:wpg="http://schemas.microsoft.com/office/word/2010/wordprocessingGroup" xmlns:w14="http://schemas.microsoft.com/office/word/2010/wordml" xmlns:w="http://schemas.openxmlformats.org/wordprocessingml/2006/main" xmlns:w10="urn:schemas-microsoft-com:office:word" xmlns:wp14="http://schemas.microsoft.com/office/word/2010/wordprocessingDrawing" xmlns:v="urn:schemas-microsoft-com:vml" xmlns:o="urn:schemas-microsoft-com:office:office" xmlns:mc="http://schemas.openxmlformats.org/markup-compatibility/2006" xmlns:wpc="http://schemas.microsoft.com/office/word/2010/wordprocessingCanvas" xmlns="" val="0"/>
+                          <a14:useLocalDpi xmlns="" xmlns:wpc="http://schemas.microsoft.com/office/word/2010/wordprocessingCanvas" xmlns:mc="http://schemas.openxmlformats.org/markup-compatibility/2006" xmlns:o="urn:schemas-microsoft-com:office:office" xmlns:v="urn:schemas-microsoft-com:vml" xmlns:wp14="http://schemas.microsoft.com/office/word/2010/wordprocessingDrawing" xmlns:w10="urn:schemas-microsoft-com:office:word" xmlns:w="http://schemas.openxmlformats.org/wordprocessingml/2006/main" xmlns:w14="http://schemas.microsoft.com/office/word/2010/wordml" xmlns:wpg="http://schemas.microsoft.com/office/word/2010/wordprocessingGroup" xmlns:wpi="http://schemas.microsoft.com/office/word/2010/wordprocessingInk" xmlns:wps="http://schemas.microsoft.com/office/word/2010/wordprocessingShape" xmlns:a14="http://schemas.microsoft.com/office/drawing/2010/main" val="0"/>
                         </a:ext>
                       </a:extLst>
                     </a:blip>
@@ -69,7 +69,7 @@
                     </a:ln>
                     <a:extLst>
                       <a:ext uri="{53640926-AAD7-44D8-BBD7-CCE9431645EC}">
-                        <a14:shadowObscured xmlns:a14="http://schemas.microsoft.com/office/drawing/2010/main" xmlns:wps="http://schemas.microsoft.com/office/word/2010/wordprocessingShape" xmlns:wpi="http://schemas.microsoft.com/office/word/2010/wordprocessingInk" xmlns:wpg="http://schemas.microsoft.com/office/word/2010/wordprocessingGroup" xmlns:w14="http://schemas.microsoft.com/office/word/2010/wordml" xmlns:w="http://schemas.openxmlformats.org/wordprocessingml/2006/main" xmlns:w10="urn:schemas-microsoft-com:office:word" xmlns:wp14="http://schemas.microsoft.com/office/word/2010/wordprocessingDrawing" xmlns:v="urn:schemas-microsoft-com:vml" xmlns:o="urn:schemas-microsoft-com:office:office" xmlns:mc="http://schemas.openxmlformats.org/markup-compatibility/2006" xmlns:wpc="http://schemas.microsoft.com/office/word/2010/wordprocessingCanvas" xmlns=""/>
+                        <a14:shadowObscured xmlns="" xmlns:wpc="http://schemas.microsoft.com/office/word/2010/wordprocessingCanvas" xmlns:mc="http://schemas.openxmlformats.org/markup-compatibility/2006" xmlns:o="urn:schemas-microsoft-com:office:office" xmlns:v="urn:schemas-microsoft-com:vml" xmlns:wp14="http://schemas.microsoft.com/office/word/2010/wordprocessingDrawing" xmlns:w10="urn:schemas-microsoft-com:office:word" xmlns:w="http://schemas.openxmlformats.org/wordprocessingml/2006/main" xmlns:w14="http://schemas.microsoft.com/office/word/2010/wordml" xmlns:wpg="http://schemas.microsoft.com/office/word/2010/wordprocessingGroup" xmlns:wpi="http://schemas.microsoft.com/office/word/2010/wordprocessingInk" xmlns:wps="http://schemas.microsoft.com/office/word/2010/wordprocessingShape" xmlns:a14="http://schemas.microsoft.com/office/drawing/2010/main"/>
                       </a:ext>
                     </a:extLst>
                   </pic:spPr>
@@ -989,7 +989,7 @@
                     <a:blip r:embed="rId9" cstate="print">
                       <a:extLst>
                         <a:ext uri="{28A0092B-C50C-407E-A947-70E740481C1C}">
-                          <a14:useLocalDpi xmlns:a14="http://schemas.microsoft.com/office/drawing/2010/main" xmlns:wps="http://schemas.microsoft.com/office/word/2010/wordprocessingShape" xmlns:wpi="http://schemas.microsoft.com/office/word/2010/wordprocessingInk" xmlns:wpg="http://schemas.microsoft.com/office/word/2010/wordprocessingGroup" xmlns:w14="http://schemas.microsoft.com/office/word/2010/wordml" xmlns:w="http://schemas.openxmlformats.org/wordprocessingml/2006/main" xmlns:w10="urn:schemas-microsoft-com:office:word" xmlns:wp14="http://schemas.microsoft.com/office/word/2010/wordprocessingDrawing" xmlns:v="urn:schemas-microsoft-com:vml" xmlns:o="urn:schemas-microsoft-com:office:office" xmlns:mc="http://schemas.openxmlformats.org/markup-compatibility/2006" xmlns:wpc="http://schemas.microsoft.com/office/word/2010/wordprocessingCanvas" xmlns="" val="0"/>
+                          <a14:useLocalDpi xmlns="" xmlns:wpc="http://schemas.microsoft.com/office/word/2010/wordprocessingCanvas" xmlns:mc="http://schemas.openxmlformats.org/markup-compatibility/2006" xmlns:o="urn:schemas-microsoft-com:office:office" xmlns:v="urn:schemas-microsoft-com:vml" xmlns:wp14="http://schemas.microsoft.com/office/word/2010/wordprocessingDrawing" xmlns:w10="urn:schemas-microsoft-com:office:word" xmlns:w="http://schemas.openxmlformats.org/wordprocessingml/2006/main" xmlns:w14="http://schemas.microsoft.com/office/word/2010/wordml" xmlns:wpg="http://schemas.microsoft.com/office/word/2010/wordprocessingGroup" xmlns:wpi="http://schemas.microsoft.com/office/word/2010/wordprocessingInk" xmlns:wps="http://schemas.microsoft.com/office/word/2010/wordprocessingShape" xmlns:a14="http://schemas.microsoft.com/office/drawing/2010/main" val="0"/>
                         </a:ext>
                       </a:extLst>
                     </a:blip>
@@ -2233,7 +2233,6 @@
           <w:lang w:val="en-GB"/>
         </w:rPr>
       </w:pPr>
-      <w:proofErr w:type="spellStart"/>
       <w:r>
         <w:rPr>
           <w:rStyle w:val="normaltextrun"/>
@@ -2244,9 +2243,8 @@
           <w:szCs w:val="22"/>
           <w:lang w:val="en-GB"/>
         </w:rPr>
-        <w:t>Everyday</w:t>
-      </w:r>
-      <w:proofErr w:type="spellEnd"/>
+        <w:t>Every day</w:t>
+      </w:r>
       <w:r>
         <w:rPr>
           <w:rStyle w:val="normaltextrun"/>
@@ -10587,7 +10585,7 @@
                     <a:blip r:embed="rId12" cstate="print">
                       <a:extLst>
                         <a:ext uri="{28A0092B-C50C-407E-A947-70E740481C1C}">
-                          <a14:useLocalDpi xmlns:a14="http://schemas.microsoft.com/office/drawing/2010/main" xmlns:wps="http://schemas.microsoft.com/office/word/2010/wordprocessingShape" xmlns:wpi="http://schemas.microsoft.com/office/word/2010/wordprocessingInk" xmlns:wpg="http://schemas.microsoft.com/office/word/2010/wordprocessingGroup" xmlns:w14="http://schemas.microsoft.com/office/word/2010/wordml" xmlns:w="http://schemas.openxmlformats.org/wordprocessingml/2006/main" xmlns:w10="urn:schemas-microsoft-com:office:word" xmlns:wp14="http://schemas.microsoft.com/office/word/2010/wordprocessingDrawing" xmlns:v="urn:schemas-microsoft-com:vml" xmlns:o="urn:schemas-microsoft-com:office:office" xmlns:mc="http://schemas.openxmlformats.org/markup-compatibility/2006" xmlns:wpc="http://schemas.microsoft.com/office/word/2010/wordprocessingCanvas" xmlns="" val="0"/>
+                          <a14:useLocalDpi xmlns="" xmlns:wpc="http://schemas.microsoft.com/office/word/2010/wordprocessingCanvas" xmlns:mc="http://schemas.openxmlformats.org/markup-compatibility/2006" xmlns:o="urn:schemas-microsoft-com:office:office" xmlns:v="urn:schemas-microsoft-com:vml" xmlns:wp14="http://schemas.microsoft.com/office/word/2010/wordprocessingDrawing" xmlns:w10="urn:schemas-microsoft-com:office:word" xmlns:w="http://schemas.openxmlformats.org/wordprocessingml/2006/main" xmlns:w14="http://schemas.microsoft.com/office/word/2010/wordml" xmlns:wpg="http://schemas.microsoft.com/office/word/2010/wordprocessingGroup" xmlns:wpi="http://schemas.microsoft.com/office/word/2010/wordprocessingInk" xmlns:wps="http://schemas.microsoft.com/office/word/2010/wordprocessingShape" xmlns:a14="http://schemas.microsoft.com/office/drawing/2010/main" val="0"/>
                         </a:ext>
                       </a:extLst>
                     </a:blip>
@@ -10608,7 +10606,7 @@
                     </a:ln>
                     <a:extLst>
                       <a:ext uri="{53640926-AAD7-44D8-BBD7-CCE9431645EC}">
-                        <a14:shadowObscured xmlns:a14="http://schemas.microsoft.com/office/drawing/2010/main" xmlns:wps="http://schemas.microsoft.com/office/word/2010/wordprocessingShape" xmlns:wpi="http://schemas.microsoft.com/office/word/2010/wordprocessingInk" xmlns:wpg="http://schemas.microsoft.com/office/word/2010/wordprocessingGroup" xmlns:w14="http://schemas.microsoft.com/office/word/2010/wordml" xmlns:w="http://schemas.openxmlformats.org/wordprocessingml/2006/main" xmlns:w10="urn:schemas-microsoft-com:office:word" xmlns:wp14="http://schemas.microsoft.com/office/word/2010/wordprocessingDrawing" xmlns:v="urn:schemas-microsoft-com:vml" xmlns:o="urn:schemas-microsoft-com:office:office" xmlns:mc="http://schemas.openxmlformats.org/markup-compatibility/2006" xmlns:wpc="http://schemas.microsoft.com/office/word/2010/wordprocessingCanvas" xmlns=""/>
+                        <a14:shadowObscured xmlns="" xmlns:wpc="http://schemas.microsoft.com/office/word/2010/wordprocessingCanvas" xmlns:mc="http://schemas.openxmlformats.org/markup-compatibility/2006" xmlns:o="urn:schemas-microsoft-com:office:office" xmlns:v="urn:schemas-microsoft-com:vml" xmlns:wp14="http://schemas.microsoft.com/office/word/2010/wordprocessingDrawing" xmlns:w10="urn:schemas-microsoft-com:office:word" xmlns:w="http://schemas.openxmlformats.org/wordprocessingml/2006/main" xmlns:w14="http://schemas.microsoft.com/office/word/2010/wordml" xmlns:wpg="http://schemas.microsoft.com/office/word/2010/wordprocessingGroup" xmlns:wpi="http://schemas.microsoft.com/office/word/2010/wordprocessingInk" xmlns:wps="http://schemas.microsoft.com/office/word/2010/wordprocessingShape" xmlns:a14="http://schemas.microsoft.com/office/drawing/2010/main"/>
                       </a:ext>
                     </a:extLst>
                   </pic:spPr>
@@ -11081,7 +11079,7 @@
                     <a:blip r:embed="rId13" cstate="print">
                       <a:extLst>
                         <a:ext uri="{28A0092B-C50C-407E-A947-70E740481C1C}">
-                          <a14:useLocalDpi xmlns:a14="http://schemas.microsoft.com/office/drawing/2010/main" xmlns:wps="http://schemas.microsoft.com/office/word/2010/wordprocessingShape" xmlns:wpi="http://schemas.microsoft.com/office/word/2010/wordprocessingInk" xmlns:wpg="http://schemas.microsoft.com/office/word/2010/wordprocessingGroup" xmlns:w14="http://schemas.microsoft.com/office/word/2010/wordml" xmlns:w="http://schemas.openxmlformats.org/wordprocessingml/2006/main" xmlns:w10="urn:schemas-microsoft-com:office:word" xmlns:wp14="http://schemas.microsoft.com/office/word/2010/wordprocessingDrawing" xmlns:v="urn:schemas-microsoft-com:vml" xmlns:o="urn:schemas-microsoft-com:office:office" xmlns:mc="http://schemas.openxmlformats.org/markup-compatibility/2006" xmlns:wpc="http://schemas.microsoft.com/office/word/2010/wordprocessingCanvas" xmlns="" val="0"/>
+                          <a14:useLocalDpi xmlns="" xmlns:wpc="http://schemas.microsoft.com/office/word/2010/wordprocessingCanvas" xmlns:mc="http://schemas.openxmlformats.org/markup-compatibility/2006" xmlns:o="urn:schemas-microsoft-com:office:office" xmlns:v="urn:schemas-microsoft-com:vml" xmlns:wp14="http://schemas.microsoft.com/office/word/2010/wordprocessingDrawing" xmlns:w10="urn:schemas-microsoft-com:office:word" xmlns:w="http://schemas.openxmlformats.org/wordprocessingml/2006/main" xmlns:w14="http://schemas.microsoft.com/office/word/2010/wordml" xmlns:wpg="http://schemas.microsoft.com/office/word/2010/wordprocessingGroup" xmlns:wpi="http://schemas.microsoft.com/office/word/2010/wordprocessingInk" xmlns:wps="http://schemas.microsoft.com/office/word/2010/wordprocessingShape" xmlns:a14="http://schemas.microsoft.com/office/drawing/2010/main" val="0"/>
                         </a:ext>
                       </a:extLst>
                     </a:blip>
@@ -11669,7 +11667,7 @@
                     <a:blip r:embed="rId14" cstate="print">
                       <a:extLst>
                         <a:ext uri="{28A0092B-C50C-407E-A947-70E740481C1C}">
-                          <a14:useLocalDpi xmlns:a14="http://schemas.microsoft.com/office/drawing/2010/main" xmlns:wps="http://schemas.microsoft.com/office/word/2010/wordprocessingShape" xmlns:wpi="http://schemas.microsoft.com/office/word/2010/wordprocessingInk" xmlns:wpg="http://schemas.microsoft.com/office/word/2010/wordprocessingGroup" xmlns:w14="http://schemas.microsoft.com/office/word/2010/wordml" xmlns:w="http://schemas.openxmlformats.org/wordprocessingml/2006/main" xmlns:w10="urn:schemas-microsoft-com:office:word" xmlns:wp14="http://schemas.microsoft.com/office/word/2010/wordprocessingDrawing" xmlns:v="urn:schemas-microsoft-com:vml" xmlns:o="urn:schemas-microsoft-com:office:office" xmlns:mc="http://schemas.openxmlformats.org/markup-compatibility/2006" xmlns:wpc="http://schemas.microsoft.com/office/word/2010/wordprocessingCanvas" xmlns="" val="0"/>
+                          <a14:useLocalDpi xmlns="" xmlns:wpc="http://schemas.microsoft.com/office/word/2010/wordprocessingCanvas" xmlns:mc="http://schemas.openxmlformats.org/markup-compatibility/2006" xmlns:o="urn:schemas-microsoft-com:office:office" xmlns:v="urn:schemas-microsoft-com:vml" xmlns:wp14="http://schemas.microsoft.com/office/word/2010/wordprocessingDrawing" xmlns:w10="urn:schemas-microsoft-com:office:word" xmlns:w="http://schemas.openxmlformats.org/wordprocessingml/2006/main" xmlns:w14="http://schemas.microsoft.com/office/word/2010/wordml" xmlns:wpg="http://schemas.microsoft.com/office/word/2010/wordprocessingGroup" xmlns:wpi="http://schemas.microsoft.com/office/word/2010/wordprocessingInk" xmlns:wps="http://schemas.microsoft.com/office/word/2010/wordprocessingShape" xmlns:a14="http://schemas.microsoft.com/office/drawing/2010/main" val="0"/>
                         </a:ext>
                       </a:extLst>
                     </a:blip>
@@ -11690,7 +11688,7 @@
                     </a:ln>
                     <a:extLst>
                       <a:ext uri="{53640926-AAD7-44D8-BBD7-CCE9431645EC}">
-                        <a14:shadowObscured xmlns:a14="http://schemas.microsoft.com/office/drawing/2010/main" xmlns:wps="http://schemas.microsoft.com/office/word/2010/wordprocessingShape" xmlns:wpi="http://schemas.microsoft.com/office/word/2010/wordprocessingInk" xmlns:wpg="http://schemas.microsoft.com/office/word/2010/wordprocessingGroup" xmlns:w14="http://schemas.microsoft.com/office/word/2010/wordml" xmlns:w="http://schemas.openxmlformats.org/wordprocessingml/2006/main" xmlns:w10="urn:schemas-microsoft-com:office:word" xmlns:wp14="http://schemas.microsoft.com/office/word/2010/wordprocessingDrawing" xmlns:v="urn:schemas-microsoft-com:vml" xmlns:o="urn:schemas-microsoft-com:office:office" xmlns:mc="http://schemas.openxmlformats.org/markup-compatibility/2006" xmlns:wpc="http://schemas.microsoft.com/office/word/2010/wordprocessingCanvas" xmlns=""/>
+                        <a14:shadowObscured xmlns="" xmlns:wpc="http://schemas.microsoft.com/office/word/2010/wordprocessingCanvas" xmlns:mc="http://schemas.openxmlformats.org/markup-compatibility/2006" xmlns:o="urn:schemas-microsoft-com:office:office" xmlns:v="urn:schemas-microsoft-com:vml" xmlns:wp14="http://schemas.microsoft.com/office/word/2010/wordprocessingDrawing" xmlns:w10="urn:schemas-microsoft-com:office:word" xmlns:w="http://schemas.openxmlformats.org/wordprocessingml/2006/main" xmlns:w14="http://schemas.microsoft.com/office/word/2010/wordml" xmlns:wpg="http://schemas.microsoft.com/office/word/2010/wordprocessingGroup" xmlns:wpi="http://schemas.microsoft.com/office/word/2010/wordprocessingInk" xmlns:wps="http://schemas.microsoft.com/office/word/2010/wordprocessingShape" xmlns:a14="http://schemas.microsoft.com/office/drawing/2010/main"/>
                       </a:ext>
                     </a:extLst>
                   </pic:spPr>
@@ -12201,7 +12199,7 @@
                     <a:blip r:embed="rId15" cstate="print">
                       <a:extLst>
                         <a:ext uri="{28A0092B-C50C-407E-A947-70E740481C1C}">
-                          <a14:useLocalDpi xmlns:a14="http://schemas.microsoft.com/office/drawing/2010/main" xmlns:wps="http://schemas.microsoft.com/office/word/2010/wordprocessingShape" xmlns:wpi="http://schemas.microsoft.com/office/word/2010/wordprocessingInk" xmlns:wpg="http://schemas.microsoft.com/office/word/2010/wordprocessingGroup" xmlns:w14="http://schemas.microsoft.com/office/word/2010/wordml" xmlns:w="http://schemas.openxmlformats.org/wordprocessingml/2006/main" xmlns:w10="urn:schemas-microsoft-com:office:word" xmlns:wp14="http://schemas.microsoft.com/office/word/2010/wordprocessingDrawing" xmlns:v="urn:schemas-microsoft-com:vml" xmlns:o="urn:schemas-microsoft-com:office:office" xmlns:mc="http://schemas.openxmlformats.org/markup-compatibility/2006" xmlns:wpc="http://schemas.microsoft.com/office/word/2010/wordprocessingCanvas" xmlns="" val="0"/>
+                          <a14:useLocalDpi xmlns="" xmlns:wpc="http://schemas.microsoft.com/office/word/2010/wordprocessingCanvas" xmlns:mc="http://schemas.openxmlformats.org/markup-compatibility/2006" xmlns:o="urn:schemas-microsoft-com:office:office" xmlns:v="urn:schemas-microsoft-com:vml" xmlns:wp14="http://schemas.microsoft.com/office/word/2010/wordprocessingDrawing" xmlns:w10="urn:schemas-microsoft-com:office:word" xmlns:w="http://schemas.openxmlformats.org/wordprocessingml/2006/main" xmlns:w14="http://schemas.microsoft.com/office/word/2010/wordml" xmlns:wpg="http://schemas.microsoft.com/office/word/2010/wordprocessingGroup" xmlns:wpi="http://schemas.microsoft.com/office/word/2010/wordprocessingInk" xmlns:wps="http://schemas.microsoft.com/office/word/2010/wordprocessingShape" xmlns:a14="http://schemas.microsoft.com/office/drawing/2010/main" val="0"/>
                         </a:ext>
                       </a:extLst>
                     </a:blip>
@@ -15762,6 +15760,10 @@
         <w:jc w:val="both"/>
       </w:pPr>
       <w:r>
+        <w:rPr>
+          <w:noProof/>
+          <w:lang w:eastAsia="fr-FR"/>
+        </w:rPr>
         <w:drawing>
           <wp:inline distT="0" distB="0" distL="0" distR="0">
             <wp:extent cx="6001503" cy="2447925"/>
@@ -16189,7 +16191,7 @@
         </w:rPr>
         <w:drawing>
           <wp:inline distT="0" distB="0" distL="0" distR="0">
-            <wp:extent cx="4002074" cy="1476375"/>
+            <wp:extent cx="3048000" cy="1124414"/>
             <wp:effectExtent l="19050" t="0" r="0" b="0"/>
             <wp:docPr id="10" name="Image 9" descr="C:\Users\benoit\AppData\Local\Microsoft\Windows\INetCache\Content.Word\piCode.png"/>
             <wp:cNvGraphicFramePr>
@@ -16214,7 +16216,7 @@
                   <pic:spPr bwMode="auto">
                     <a:xfrm>
                       <a:off x="0" y="0"/>
-                      <a:ext cx="4002074" cy="1476375"/>
+                      <a:ext cx="3058494" cy="1128285"/>
                     </a:xfrm>
                     <a:prstGeom prst="rect">
                       <a:avLst/>
@@ -16282,10 +16284,410 @@
         <w:jc w:val="both"/>
       </w:pPr>
       <w:r>
+        <w:rPr>
+          <w:noProof/>
+          <w:lang w:eastAsia="fr-FR"/>
+        </w:rPr>
+      </w:r>
+      <w:r>
+        <w:pict>
+          <v:group id="_x0000_s1029" editas="canvas" style="width:451.3pt;height:53.85pt;mso-position-horizontal-relative:char;mso-position-vertical-relative:line" coordorigin="1440,9543" coordsize="9026,1077">
+            <o:lock v:ext="edit" aspectratio="t"/>
+            <v:shapetype id="_x0000_t75" coordsize="21600,21600" o:spt="75" o:preferrelative="t" path="m@4@5l@4@11@9@11@9@5xe" filled="f" stroked="f">
+              <v:stroke joinstyle="miter"/>
+              <v:formulas>
+                <v:f eqn="if lineDrawn pixelLineWidth 0"/>
+                <v:f eqn="sum @0 1 0"/>
+                <v:f eqn="sum 0 0 @1"/>
+                <v:f eqn="prod @2 1 2"/>
+                <v:f eqn="prod @3 21600 pixelWidth"/>
+                <v:f eqn="prod @3 21600 pixelHeight"/>
+                <v:f eqn="sum @0 0 1"/>
+                <v:f eqn="prod @6 1 2"/>
+                <v:f eqn="prod @7 21600 pixelWidth"/>
+                <v:f eqn="sum @8 21600 0"/>
+                <v:f eqn="prod @7 21600 pixelHeight"/>
+                <v:f eqn="sum @10 21600 0"/>
+              </v:formulas>
+              <v:path o:extrusionok="f" gradientshapeok="t" o:connecttype="rect"/>
+              <o:lock v:ext="edit" aspectratio="t"/>
+            </v:shapetype>
+            <v:shape id="_x0000_s1028" type="#_x0000_t75" style="position:absolute;left:1440;top:9543;width:9026;height:1077" o:preferrelative="f">
+              <v:fill o:detectmouseclick="t"/>
+              <v:path o:extrusionok="t" o:connecttype="none"/>
+              <o:lock v:ext="edit" text="t"/>
+            </v:shape>
+            <v:group id="_x0000_s1036" style="position:absolute;left:1440;top:9543;width:9026;height:1077" coordorigin="1440,9543" coordsize="9026,1077">
+              <v:shape id="_x0000_s1032" type="#_x0000_t75" style="position:absolute;left:1440;top:9543;width:9026;height:1077">
+                <v:imagedata r:id="rId20" o:title=""/>
+              </v:shape>
+              <v:shape id="_x0000_s1033" type="#_x0000_t202" style="position:absolute;left:6135;top:10049;width:885;height:466" stroked="f">
+                <v:fill opacity="0"/>
+                <v:textbox>
+                  <w:txbxContent>
+                    <w:p>
+                      <w:pPr>
+                        <w:jc w:val="center"/>
+                        <w:rPr>
+                          <w:b/>
+                          <w:color w:val="FF0000"/>
+                          <w:sz w:val="28"/>
+                          <w:szCs w:val="28"/>
+                        </w:rPr>
+                      </w:pPr>
+                      <w:r>
+                        <w:rPr>
+                          <w:b/>
+                          <w:color w:val="FF0000"/>
+                          <w:sz w:val="28"/>
+                          <w:szCs w:val="28"/>
+                        </w:rPr>
+                        <w:t>AF</w:t>
+                      </w:r>
+                    </w:p>
+                  </w:txbxContent>
+                </v:textbox>
+              </v:shape>
+              <v:shape id="_x0000_s1035" type="#_x0000_t202" style="position:absolute;left:7875;top:10049;width:1470;height:466" stroked="f">
+                <v:fill opacity="0"/>
+                <v:textbox>
+                  <w:txbxContent>
+                    <w:p>
+                      <w:pPr>
+                        <w:jc w:val="center"/>
+                        <w:rPr>
+                          <w:b/>
+                          <w:color w:val="FF0000"/>
+                          <w:sz w:val="28"/>
+                          <w:szCs w:val="28"/>
+                        </w:rPr>
+                      </w:pPr>
+                      <w:r>
+                        <w:rPr>
+                          <w:b/>
+                          <w:color w:val="FF0000"/>
+                          <w:sz w:val="28"/>
+                          <w:szCs w:val="28"/>
+                        </w:rPr>
+                        <w:t>Données</w:t>
+                      </w:r>
+                    </w:p>
+                  </w:txbxContent>
+                </v:textbox>
+              </v:shape>
+            </v:group>
+            <w10:wrap type="none"/>
+            <w10:anchorlock/>
+          </v:group>
+        </w:pict>
+      </w:r>
+    </w:p>
+    <w:p>
+      <w:pPr>
+        <w:jc w:val="both"/>
+      </w:pPr>
+    </w:p>
+    <w:p>
+      <w:pPr>
+        <w:jc w:val="both"/>
+      </w:pPr>
+      <w:r>
+        <w:rPr>
+          <w:noProof/>
+          <w:lang w:eastAsia="fr-FR"/>
+        </w:rPr>
+      </w:r>
+      <w:r>
+        <w:pict>
+          <v:group id="_x0000_s1050" editas="canvas" style="width:451.3pt;height:53.85pt;mso-position-horizontal-relative:char;mso-position-vertical-relative:line" coordorigin="2362,9300" coordsize="7200,859">
+            <o:lock v:ext="edit" aspectratio="t"/>
+            <v:shape id="_x0000_s1049" type="#_x0000_t75" style="position:absolute;left:2362;top:9300;width:7200;height:859" o:preferrelative="f">
+              <v:fill o:detectmouseclick="t"/>
+              <v:path o:extrusionok="t" o:connecttype="none"/>
+              <o:lock v:ext="edit" text="t"/>
+            </v:shape>
+            <v:group id="_x0000_s1055" style="position:absolute;left:2362;top:9300;width:7200;height:859" coordorigin="2362,9300" coordsize="7200,859">
+              <v:shape id="_x0000_s1052" type="#_x0000_t75" style="position:absolute;left:2362;top:9300;width:7200;height:859" o:regroupid="1">
+                <v:imagedata r:id="rId20" o:title=""/>
+              </v:shape>
+              <v:shape id="_x0000_s1053" type="#_x0000_t202" style="position:absolute;left:5904;top:9704;width:1125;height:371" o:regroupid="1" stroked="f">
+                <v:fill opacity="0"/>
+                <v:textbox>
+                  <w:txbxContent>
+                    <w:p>
+                      <w:pPr>
+                        <w:jc w:val="center"/>
+                        <w:rPr>
+                          <w:b/>
+                          <w:color w:val="FF0000"/>
+                          <w:sz w:val="28"/>
+                          <w:szCs w:val="28"/>
+                        </w:rPr>
+                      </w:pPr>
+                      <w:r>
+                        <w:rPr>
+                          <w:b/>
+                          <w:color w:val="FF0000"/>
+                          <w:sz w:val="28"/>
+                          <w:szCs w:val="28"/>
+                        </w:rPr>
+                        <w:t>Données</w:t>
+                      </w:r>
+                    </w:p>
+                  </w:txbxContent>
+                </v:textbox>
+              </v:shape>
+              <v:shape id="_x0000_s1054" type="#_x0000_t202" style="position:absolute;left:7157;top:9704;width:1869;height:371" o:regroupid="1" stroked="f">
+                <v:fill opacity="0"/>
+                <v:textbox>
+                  <w:txbxContent>
+                    <w:p>
+                      <w:pPr>
+                        <w:jc w:val="center"/>
+                        <w:rPr>
+                          <w:b/>
+                          <w:color w:val="FF0000"/>
+                          <w:sz w:val="28"/>
+                          <w:szCs w:val="28"/>
+                        </w:rPr>
+                      </w:pPr>
+                      <w:r>
+                        <w:rPr>
+                          <w:b/>
+                          <w:color w:val="FF0000"/>
+                          <w:sz w:val="28"/>
+                          <w:szCs w:val="28"/>
+                        </w:rPr>
+                        <w:t>Données</w:t>
+                      </w:r>
+                    </w:p>
+                  </w:txbxContent>
+                </v:textbox>
+              </v:shape>
+            </v:group>
+            <w10:wrap type="none"/>
+            <w10:anchorlock/>
+          </v:group>
+        </w:pict>
+      </w:r>
+    </w:p>
+    <w:p>
+      <w:pPr>
+        <w:jc w:val="both"/>
+      </w:pPr>
+    </w:p>
+    <w:p>
+      <w:pPr>
+        <w:jc w:val="both"/>
+      </w:pPr>
+      <w:r>
         <w:t>Les champs suivants sont pour indiquer si on envoie des informations sur le trafic routier et le type de programme diffusé par la radio, par exemple Sports, Information, Rock, …</w:t>
       </w:r>
     </w:p>
-    <w:p/>
+    <w:p>
+      <w:pPr>
+        <w:jc w:val="center"/>
+      </w:pPr>
+      <w:r>
+        <w:pict>
+          <v:shape id="_x0000_i1027" type="#_x0000_t75" style="width:284.25pt;height:74.25pt">
+            <v:imagedata r:id="rId21" o:title="blocB"/>
+          </v:shape>
+        </w:pict>
+      </w:r>
+    </w:p>
+    <w:p>
+      <w:pPr>
+        <w:jc w:val="both"/>
+      </w:pPr>
+      <w:r>
+        <w:lastRenderedPageBreak/>
+        <w:t xml:space="preserve">Les autres bits du bloc correspondent aux informations de base (Basic </w:t>
+      </w:r>
+      <w:proofErr w:type="spellStart"/>
+      <w:r>
+        <w:t>tuning</w:t>
+      </w:r>
+      <w:proofErr w:type="spellEnd"/>
+      <w:r>
+        <w:t>). Les informations de base</w:t>
+      </w:r>
+      <w:r>
+        <w:t xml:space="preserve"> dépendent du groupe est de la version choisit.</w:t>
+      </w:r>
+    </w:p>
+    <w:p>
+      <w:pPr>
+        <w:jc w:val="both"/>
+      </w:pPr>
+      <w:r>
+        <w:t xml:space="preserve">Pour le PSN, les informations de bases sont les </w:t>
+      </w:r>
+      <w:r>
+        <w:t>suivantes :</w:t>
+      </w:r>
+    </w:p>
+    <w:p>
+      <w:pPr>
+        <w:pStyle w:val="Paragraphedeliste"/>
+        <w:numPr>
+          <w:ilvl w:val="0"/>
+          <w:numId w:val="16"/>
+        </w:numPr>
+        <w:jc w:val="both"/>
+      </w:pPr>
+      <w:r>
+        <w:t>TA (</w:t>
+      </w:r>
+      <w:proofErr w:type="spellStart"/>
+      <w:r>
+        <w:t>Traffic</w:t>
+      </w:r>
+      <w:proofErr w:type="spellEnd"/>
+      <w:r>
+        <w:t xml:space="preserve"> </w:t>
+      </w:r>
+      <w:proofErr w:type="spellStart"/>
+      <w:r>
+        <w:t>Annoucement</w:t>
+      </w:r>
+      <w:proofErr w:type="spellEnd"/>
+      <w:r>
+        <w:t>) : permet de savoir si des informations routières sont en cours de diffusion ou non.</w:t>
+      </w:r>
+    </w:p>
+    <w:p>
+      <w:pPr>
+        <w:pStyle w:val="Paragraphedeliste"/>
+        <w:numPr>
+          <w:ilvl w:val="0"/>
+          <w:numId w:val="16"/>
+        </w:numPr>
+        <w:jc w:val="both"/>
+      </w:pPr>
+      <w:r>
+        <w:t>M/S (Music / speech) : Si une transmission de type discussion est en cours de transmission le flag a pour valeur 0, sinon c’est émission musicale et le flag est à 1.</w:t>
+      </w:r>
+    </w:p>
+    <w:p>
+      <w:pPr>
+        <w:pStyle w:val="Paragraphedeliste"/>
+        <w:numPr>
+          <w:ilvl w:val="0"/>
+          <w:numId w:val="16"/>
+        </w:numPr>
+        <w:jc w:val="both"/>
+      </w:pPr>
+      <w:r>
+        <w:t>DI (</w:t>
+      </w:r>
+      <w:proofErr w:type="spellStart"/>
+      <w:r>
+        <w:t>Decoder</w:t>
+      </w:r>
+      <w:proofErr w:type="spellEnd"/>
+      <w:r>
+        <w:t xml:space="preserve"> Information) : </w:t>
+      </w:r>
+      <w:r>
+        <w:t xml:space="preserve">Ce paramètre permet de donner des informations au récepteur sur le type de transmission utilisé, par exemple stéréo non compressé. </w:t>
+      </w:r>
+    </w:p>
+    <w:p>
+      <w:pPr>
+        <w:pStyle w:val="Paragraphedeliste"/>
+        <w:numPr>
+          <w:ilvl w:val="0"/>
+          <w:numId w:val="16"/>
+        </w:numPr>
+        <w:jc w:val="both"/>
+      </w:pPr>
+      <w:r>
+        <w:t xml:space="preserve">Les 2 derniers bits permettent d’ordonner les groupes. </w:t>
+      </w:r>
+      <w:r>
+        <w:t>Il est donc possible d’envoyé que 4 (2^2) groupes séquentiellement.</w:t>
+      </w:r>
+    </w:p>
+    <w:p>
+      <w:pPr>
+        <w:jc w:val="both"/>
+      </w:pPr>
+      <w:r>
+        <w:t xml:space="preserve">Pour le Radio </w:t>
+      </w:r>
+      <w:proofErr w:type="spellStart"/>
+      <w:r>
+        <w:t>Text</w:t>
+      </w:r>
+      <w:proofErr w:type="spellEnd"/>
+      <w:r>
+        <w:t>, les informations de bases sont :</w:t>
+      </w:r>
+    </w:p>
+    <w:p>
+      <w:pPr>
+        <w:pStyle w:val="Paragraphedeliste"/>
+        <w:numPr>
+          <w:ilvl w:val="0"/>
+          <w:numId w:val="17"/>
+        </w:numPr>
+        <w:jc w:val="both"/>
+      </w:pPr>
+      <w:r>
+        <w:t>Un flag qui permet d’effacer l’affichage en cours.</w:t>
+      </w:r>
+    </w:p>
+    <w:p>
+      <w:pPr>
+        <w:pStyle w:val="Paragraphedeliste"/>
+        <w:numPr>
+          <w:ilvl w:val="0"/>
+          <w:numId w:val="17"/>
+        </w:numPr>
+        <w:jc w:val="both"/>
+      </w:pPr>
+      <w:r>
+        <w:t>Les 4 derniers bits permettent de déterminer l’adresse des caractères contenus dans le bloc D.</w:t>
+      </w:r>
+    </w:p>
+    <w:p>
+      <w:pPr>
+        <w:jc w:val="both"/>
+      </w:pPr>
+      <w:r>
+        <w:t>Pour le bloc C, comme on n’envoie pas de fréquence alternative il sera égale au bloc A, c'est-à-dire il contiendra l’identifiant de la radio.</w:t>
+      </w:r>
+    </w:p>
+    <w:p>
+      <w:pPr>
+        <w:jc w:val="both"/>
+      </w:pPr>
+      <w:r>
+        <w:t xml:space="preserve">Pour le bloc D, les données envoyées, le nom de la station ou le radio </w:t>
+      </w:r>
+      <w:proofErr w:type="spellStart"/>
+      <w:r>
+        <w:t>text</w:t>
+      </w:r>
+      <w:proofErr w:type="spellEnd"/>
+      <w:r>
+        <w:t xml:space="preserve">, sont codé en ASCII. Comme un bloc de données comporte que 16 bits, il est possible d’envoyer que 2 caractères dans un groupe. Pour le PSN, le nom de la radio est limité à 8 caractères (4 adresses possibles * 2 caractères) et le radio </w:t>
+      </w:r>
+      <w:proofErr w:type="spellStart"/>
+      <w:r>
+        <w:t>text</w:t>
+      </w:r>
+      <w:proofErr w:type="spellEnd"/>
+      <w:r>
+        <w:t xml:space="preserve"> à 32 caractères (2 ^4 = 16 adresses possibles * 2 caractères).</w:t>
+      </w:r>
+    </w:p>
+    <w:p>
+      <w:pPr>
+        <w:jc w:val="both"/>
+      </w:pPr>
+    </w:p>
     <w:sectPr>
       <w:pgSz w:w="11906" w:h="16838"/>
       <w:pgMar w:top="1440" w:right="1440" w:bottom="1440" w:left="1440" w:header="720" w:footer="720" w:gutter="0"/>
@@ -16437,7 +16839,7 @@
               <w:sz w:val="18"/>
               <w:szCs w:val="18"/>
             </w:rPr>
-            <w:t>15</w:t>
+            <w:t>16</w:t>
           </w:r>
           <w:r>
             <w:rPr>
@@ -16543,7 +16945,7 @@
                   <a:blip r:embed="rId1" cstate="print">
                     <a:extLst>
                       <a:ext uri="{28A0092B-C50C-407E-A947-70E740481C1C}">
-                        <a14:useLocalDpi xmlns:a14="http://schemas.microsoft.com/office/drawing/2010/main" xmlns:wps="http://schemas.microsoft.com/office/word/2010/wordprocessingShape" xmlns:wpi="http://schemas.microsoft.com/office/word/2010/wordprocessingInk" xmlns:wpg="http://schemas.microsoft.com/office/word/2010/wordprocessingGroup" xmlns:w14="http://schemas.microsoft.com/office/word/2010/wordml" xmlns:w="http://schemas.openxmlformats.org/wordprocessingml/2006/main" xmlns:w10="urn:schemas-microsoft-com:office:word" xmlns:wp14="http://schemas.microsoft.com/office/word/2010/wordprocessingDrawing" xmlns:v="urn:schemas-microsoft-com:vml" xmlns:o="urn:schemas-microsoft-com:office:office" xmlns:mc="http://schemas.openxmlformats.org/markup-compatibility/2006" xmlns:wpc="http://schemas.microsoft.com/office/word/2010/wordprocessingCanvas" xmlns="" val="0"/>
+                        <a14:useLocalDpi xmlns="" xmlns:wpc="http://schemas.microsoft.com/office/word/2010/wordprocessingCanvas" xmlns:mc="http://schemas.openxmlformats.org/markup-compatibility/2006" xmlns:o="urn:schemas-microsoft-com:office:office" xmlns:v="urn:schemas-microsoft-com:vml" xmlns:wp14="http://schemas.microsoft.com/office/word/2010/wordprocessingDrawing" xmlns:w10="urn:schemas-microsoft-com:office:word" xmlns:w="http://schemas.openxmlformats.org/wordprocessingml/2006/main" xmlns:w14="http://schemas.microsoft.com/office/word/2010/wordml" xmlns:wpg="http://schemas.microsoft.com/office/word/2010/wordprocessingGroup" xmlns:wpi="http://schemas.microsoft.com/office/word/2010/wordprocessingInk" xmlns:wps="http://schemas.microsoft.com/office/word/2010/wordprocessingShape" xmlns:a14="http://schemas.microsoft.com/office/drawing/2010/main" val="0"/>
                       </a:ext>
                     </a:extLst>
                   </a:blip>
@@ -16903,6 +17305,119 @@
     </w:lvl>
   </w:abstractNum>
   <w:abstractNum w:abstractNumId="3">
+    <w:nsid w:val="34741564"/>
+    <w:multiLevelType w:val="hybridMultilevel"/>
+    <w:tmpl w:val="95E61F5A"/>
+    <w:lvl w:ilvl="0" w:tplc="040C0001">
+      <w:start w:val="1"/>
+      <w:numFmt w:val="bullet"/>
+      <w:lvlText w:val=""/>
+      <w:lvlJc w:val="left"/>
+      <w:pPr>
+        <w:ind w:left="720" w:hanging="360"/>
+      </w:pPr>
+      <w:rPr>
+        <w:rFonts w:ascii="Symbol" w:hAnsi="Symbol" w:hint="default"/>
+      </w:rPr>
+    </w:lvl>
+    <w:lvl w:ilvl="1" w:tplc="040C0003" w:tentative="1">
+      <w:start w:val="1"/>
+      <w:numFmt w:val="bullet"/>
+      <w:lvlText w:val="o"/>
+      <w:lvlJc w:val="left"/>
+      <w:pPr>
+        <w:ind w:left="1440" w:hanging="360"/>
+      </w:pPr>
+      <w:rPr>
+        <w:rFonts w:ascii="Courier New" w:hAnsi="Courier New" w:cs="Courier New" w:hint="default"/>
+      </w:rPr>
+    </w:lvl>
+    <w:lvl w:ilvl="2" w:tplc="040C0005" w:tentative="1">
+      <w:start w:val="1"/>
+      <w:numFmt w:val="bullet"/>
+      <w:lvlText w:val=""/>
+      <w:lvlJc w:val="left"/>
+      <w:pPr>
+        <w:ind w:left="2160" w:hanging="360"/>
+      </w:pPr>
+      <w:rPr>
+        <w:rFonts w:ascii="Wingdings" w:hAnsi="Wingdings" w:hint="default"/>
+      </w:rPr>
+    </w:lvl>
+    <w:lvl w:ilvl="3" w:tplc="040C0001" w:tentative="1">
+      <w:start w:val="1"/>
+      <w:numFmt w:val="bullet"/>
+      <w:lvlText w:val=""/>
+      <w:lvlJc w:val="left"/>
+      <w:pPr>
+        <w:ind w:left="2880" w:hanging="360"/>
+      </w:pPr>
+      <w:rPr>
+        <w:rFonts w:ascii="Symbol" w:hAnsi="Symbol" w:hint="default"/>
+      </w:rPr>
+    </w:lvl>
+    <w:lvl w:ilvl="4" w:tplc="040C0003" w:tentative="1">
+      <w:start w:val="1"/>
+      <w:numFmt w:val="bullet"/>
+      <w:lvlText w:val="o"/>
+      <w:lvlJc w:val="left"/>
+      <w:pPr>
+        <w:ind w:left="3600" w:hanging="360"/>
+      </w:pPr>
+      <w:rPr>
+        <w:rFonts w:ascii="Courier New" w:hAnsi="Courier New" w:cs="Courier New" w:hint="default"/>
+      </w:rPr>
+    </w:lvl>
+    <w:lvl w:ilvl="5" w:tplc="040C0005" w:tentative="1">
+      <w:start w:val="1"/>
+      <w:numFmt w:val="bullet"/>
+      <w:lvlText w:val=""/>
+      <w:lvlJc w:val="left"/>
+      <w:pPr>
+        <w:ind w:left="4320" w:hanging="360"/>
+      </w:pPr>
+      <w:rPr>
+        <w:rFonts w:ascii="Wingdings" w:hAnsi="Wingdings" w:hint="default"/>
+      </w:rPr>
+    </w:lvl>
+    <w:lvl w:ilvl="6" w:tplc="040C0001" w:tentative="1">
+      <w:start w:val="1"/>
+      <w:numFmt w:val="bullet"/>
+      <w:lvlText w:val=""/>
+      <w:lvlJc w:val="left"/>
+      <w:pPr>
+        <w:ind w:left="5040" w:hanging="360"/>
+      </w:pPr>
+      <w:rPr>
+        <w:rFonts w:ascii="Symbol" w:hAnsi="Symbol" w:hint="default"/>
+      </w:rPr>
+    </w:lvl>
+    <w:lvl w:ilvl="7" w:tplc="040C0003" w:tentative="1">
+      <w:start w:val="1"/>
+      <w:numFmt w:val="bullet"/>
+      <w:lvlText w:val="o"/>
+      <w:lvlJc w:val="left"/>
+      <w:pPr>
+        <w:ind w:left="5760" w:hanging="360"/>
+      </w:pPr>
+      <w:rPr>
+        <w:rFonts w:ascii="Courier New" w:hAnsi="Courier New" w:cs="Courier New" w:hint="default"/>
+      </w:rPr>
+    </w:lvl>
+    <w:lvl w:ilvl="8" w:tplc="040C0005" w:tentative="1">
+      <w:start w:val="1"/>
+      <w:numFmt w:val="bullet"/>
+      <w:lvlText w:val=""/>
+      <w:lvlJc w:val="left"/>
+      <w:pPr>
+        <w:ind w:left="6480" w:hanging="360"/>
+      </w:pPr>
+      <w:rPr>
+        <w:rFonts w:ascii="Wingdings" w:hAnsi="Wingdings" w:hint="default"/>
+      </w:rPr>
+    </w:lvl>
+  </w:abstractNum>
+  <w:abstractNum w:abstractNumId="4">
     <w:nsid w:val="3FE042A8"/>
     <w:multiLevelType w:val="hybridMultilevel"/>
     <w:tmpl w:val="EBCC7BD2"/>
@@ -16988,7 +17503,120 @@
       </w:pPr>
     </w:lvl>
   </w:abstractNum>
-  <w:abstractNum w:abstractNumId="4">
+  <w:abstractNum w:abstractNumId="5">
+    <w:nsid w:val="485533B8"/>
+    <w:multiLevelType w:val="hybridMultilevel"/>
+    <w:tmpl w:val="B360101A"/>
+    <w:lvl w:ilvl="0" w:tplc="040C0001">
+      <w:start w:val="1"/>
+      <w:numFmt w:val="bullet"/>
+      <w:lvlText w:val=""/>
+      <w:lvlJc w:val="left"/>
+      <w:pPr>
+        <w:ind w:left="720" w:hanging="360"/>
+      </w:pPr>
+      <w:rPr>
+        <w:rFonts w:ascii="Symbol" w:hAnsi="Symbol" w:hint="default"/>
+      </w:rPr>
+    </w:lvl>
+    <w:lvl w:ilvl="1" w:tplc="040C0003" w:tentative="1">
+      <w:start w:val="1"/>
+      <w:numFmt w:val="bullet"/>
+      <w:lvlText w:val="o"/>
+      <w:lvlJc w:val="left"/>
+      <w:pPr>
+        <w:ind w:left="1440" w:hanging="360"/>
+      </w:pPr>
+      <w:rPr>
+        <w:rFonts w:ascii="Courier New" w:hAnsi="Courier New" w:cs="Courier New" w:hint="default"/>
+      </w:rPr>
+    </w:lvl>
+    <w:lvl w:ilvl="2" w:tplc="040C0005" w:tentative="1">
+      <w:start w:val="1"/>
+      <w:numFmt w:val="bullet"/>
+      <w:lvlText w:val=""/>
+      <w:lvlJc w:val="left"/>
+      <w:pPr>
+        <w:ind w:left="2160" w:hanging="360"/>
+      </w:pPr>
+      <w:rPr>
+        <w:rFonts w:ascii="Wingdings" w:hAnsi="Wingdings" w:hint="default"/>
+      </w:rPr>
+    </w:lvl>
+    <w:lvl w:ilvl="3" w:tplc="040C0001" w:tentative="1">
+      <w:start w:val="1"/>
+      <w:numFmt w:val="bullet"/>
+      <w:lvlText w:val=""/>
+      <w:lvlJc w:val="left"/>
+      <w:pPr>
+        <w:ind w:left="2880" w:hanging="360"/>
+      </w:pPr>
+      <w:rPr>
+        <w:rFonts w:ascii="Symbol" w:hAnsi="Symbol" w:hint="default"/>
+      </w:rPr>
+    </w:lvl>
+    <w:lvl w:ilvl="4" w:tplc="040C0003" w:tentative="1">
+      <w:start w:val="1"/>
+      <w:numFmt w:val="bullet"/>
+      <w:lvlText w:val="o"/>
+      <w:lvlJc w:val="left"/>
+      <w:pPr>
+        <w:ind w:left="3600" w:hanging="360"/>
+      </w:pPr>
+      <w:rPr>
+        <w:rFonts w:ascii="Courier New" w:hAnsi="Courier New" w:cs="Courier New" w:hint="default"/>
+      </w:rPr>
+    </w:lvl>
+    <w:lvl w:ilvl="5" w:tplc="040C0005" w:tentative="1">
+      <w:start w:val="1"/>
+      <w:numFmt w:val="bullet"/>
+      <w:lvlText w:val=""/>
+      <w:lvlJc w:val="left"/>
+      <w:pPr>
+        <w:ind w:left="4320" w:hanging="360"/>
+      </w:pPr>
+      <w:rPr>
+        <w:rFonts w:ascii="Wingdings" w:hAnsi="Wingdings" w:hint="default"/>
+      </w:rPr>
+    </w:lvl>
+    <w:lvl w:ilvl="6" w:tplc="040C0001" w:tentative="1">
+      <w:start w:val="1"/>
+      <w:numFmt w:val="bullet"/>
+      <w:lvlText w:val=""/>
+      <w:lvlJc w:val="left"/>
+      <w:pPr>
+        <w:ind w:left="5040" w:hanging="360"/>
+      </w:pPr>
+      <w:rPr>
+        <w:rFonts w:ascii="Symbol" w:hAnsi="Symbol" w:hint="default"/>
+      </w:rPr>
+    </w:lvl>
+    <w:lvl w:ilvl="7" w:tplc="040C0003" w:tentative="1">
+      <w:start w:val="1"/>
+      <w:numFmt w:val="bullet"/>
+      <w:lvlText w:val="o"/>
+      <w:lvlJc w:val="left"/>
+      <w:pPr>
+        <w:ind w:left="5760" w:hanging="360"/>
+      </w:pPr>
+      <w:rPr>
+        <w:rFonts w:ascii="Courier New" w:hAnsi="Courier New" w:cs="Courier New" w:hint="default"/>
+      </w:rPr>
+    </w:lvl>
+    <w:lvl w:ilvl="8" w:tplc="040C0005" w:tentative="1">
+      <w:start w:val="1"/>
+      <w:numFmt w:val="bullet"/>
+      <w:lvlText w:val=""/>
+      <w:lvlJc w:val="left"/>
+      <w:pPr>
+        <w:ind w:left="6480" w:hanging="360"/>
+      </w:pPr>
+      <w:rPr>
+        <w:rFonts w:ascii="Wingdings" w:hAnsi="Wingdings" w:hint="default"/>
+      </w:rPr>
+    </w:lvl>
+  </w:abstractNum>
+  <w:abstractNum w:abstractNumId="6">
     <w:nsid w:val="511E2C49"/>
     <w:multiLevelType w:val="hybridMultilevel"/>
     <w:tmpl w:val="AE986AE4"/>
@@ -17077,7 +17705,7 @@
       </w:pPr>
     </w:lvl>
   </w:abstractNum>
-  <w:abstractNum w:abstractNumId="5">
+  <w:abstractNum w:abstractNumId="7">
     <w:nsid w:val="56B22964"/>
     <w:multiLevelType w:val="multilevel"/>
     <w:tmpl w:val="040C001D"/>
@@ -17163,7 +17791,7 @@
       </w:pPr>
     </w:lvl>
   </w:abstractNum>
-  <w:abstractNum w:abstractNumId="6">
+  <w:abstractNum w:abstractNumId="8">
     <w:nsid w:val="5CA8561D"/>
     <w:multiLevelType w:val="hybridMultilevel"/>
     <w:tmpl w:val="A7C83DAA"/>
@@ -17254,7 +17882,7 @@
       </w:pPr>
     </w:lvl>
   </w:abstractNum>
-  <w:abstractNum w:abstractNumId="7">
+  <w:abstractNum w:abstractNumId="9">
     <w:nsid w:val="5E65090C"/>
     <w:multiLevelType w:val="hybridMultilevel"/>
     <w:tmpl w:val="A240209E"/>
@@ -17340,7 +17968,7 @@
       </w:pPr>
     </w:lvl>
   </w:abstractNum>
-  <w:abstractNum w:abstractNumId="8">
+  <w:abstractNum w:abstractNumId="10">
     <w:nsid w:val="5EE5355A"/>
     <w:multiLevelType w:val="hybridMultilevel"/>
     <w:tmpl w:val="AE986AE4"/>
@@ -17429,7 +18057,7 @@
       </w:pPr>
     </w:lvl>
   </w:abstractNum>
-  <w:abstractNum w:abstractNumId="9">
+  <w:abstractNum w:abstractNumId="11">
     <w:nsid w:val="654E255E"/>
     <w:multiLevelType w:val="hybridMultilevel"/>
     <w:tmpl w:val="25302F96"/>
@@ -17515,7 +18143,7 @@
       </w:pPr>
     </w:lvl>
   </w:abstractNum>
-  <w:abstractNum w:abstractNumId="10">
+  <w:abstractNum w:abstractNumId="12">
     <w:nsid w:val="68F67AF0"/>
     <w:multiLevelType w:val="hybridMultilevel"/>
     <w:tmpl w:val="1FF6871A"/>
@@ -17628,7 +18256,7 @@
       </w:rPr>
     </w:lvl>
   </w:abstractNum>
-  <w:abstractNum w:abstractNumId="11">
+  <w:abstractNum w:abstractNumId="13">
     <w:nsid w:val="6A4F22D3"/>
     <w:multiLevelType w:val="hybridMultilevel"/>
     <w:tmpl w:val="C1D6CB20"/>
@@ -17714,7 +18342,7 @@
       </w:pPr>
     </w:lvl>
   </w:abstractNum>
-  <w:abstractNum w:abstractNumId="12">
+  <w:abstractNum w:abstractNumId="14">
     <w:nsid w:val="6F5A2A8B"/>
     <w:multiLevelType w:val="hybridMultilevel"/>
     <w:tmpl w:val="A104AD92"/>
@@ -17800,7 +18428,7 @@
       </w:pPr>
     </w:lvl>
   </w:abstractNum>
-  <w:abstractNum w:abstractNumId="13">
+  <w:abstractNum w:abstractNumId="15">
     <w:nsid w:val="78A65BD7"/>
     <w:multiLevelType w:val="hybridMultilevel"/>
     <w:tmpl w:val="38EE5AB6"/>
@@ -17889,7 +18517,7 @@
       </w:pPr>
     </w:lvl>
   </w:abstractNum>
-  <w:abstractNum w:abstractNumId="14">
+  <w:abstractNum w:abstractNumId="16">
     <w:nsid w:val="7E3E6E24"/>
     <w:multiLevelType w:val="hybridMultilevel"/>
     <w:tmpl w:val="4B626114"/>
@@ -17976,49 +18604,55 @@
     </w:lvl>
   </w:abstractNum>
   <w:num w:numId="1">
-    <w:abstractNumId w:val="10"/>
+    <w:abstractNumId w:val="12"/>
   </w:num>
   <w:num w:numId="2">
-    <w:abstractNumId w:val="13"/>
+    <w:abstractNumId w:val="15"/>
   </w:num>
   <w:num w:numId="3">
     <w:abstractNumId w:val="2"/>
   </w:num>
   <w:num w:numId="4">
-    <w:abstractNumId w:val="6"/>
+    <w:abstractNumId w:val="8"/>
   </w:num>
   <w:num w:numId="5">
     <w:abstractNumId w:val="0"/>
   </w:num>
   <w:num w:numId="6">
-    <w:abstractNumId w:val="3"/>
+    <w:abstractNumId w:val="4"/>
   </w:num>
   <w:num w:numId="7">
-    <w:abstractNumId w:val="8"/>
+    <w:abstractNumId w:val="10"/>
   </w:num>
   <w:num w:numId="8">
-    <w:abstractNumId w:val="4"/>
+    <w:abstractNumId w:val="6"/>
   </w:num>
   <w:num w:numId="9">
-    <w:abstractNumId w:val="11"/>
+    <w:abstractNumId w:val="13"/>
   </w:num>
   <w:num w:numId="10">
-    <w:abstractNumId w:val="14"/>
+    <w:abstractNumId w:val="16"/>
   </w:num>
   <w:num w:numId="11">
-    <w:abstractNumId w:val="7"/>
+    <w:abstractNumId w:val="9"/>
   </w:num>
   <w:num w:numId="12">
-    <w:abstractNumId w:val="5"/>
+    <w:abstractNumId w:val="7"/>
   </w:num>
   <w:num w:numId="13">
     <w:abstractNumId w:val="1"/>
   </w:num>
   <w:num w:numId="14">
-    <w:abstractNumId w:val="9"/>
+    <w:abstractNumId w:val="11"/>
   </w:num>
   <w:num w:numId="15">
-    <w:abstractNumId w:val="12"/>
+    <w:abstractNumId w:val="14"/>
+  </w:num>
+  <w:num w:numId="16">
+    <w:abstractNumId w:val="5"/>
+  </w:num>
+  <w:num w:numId="17">
+    <w:abstractNumId w:val="3"/>
   </w:num>
 </w:numbering>
 </file>
@@ -19305,7 +19939,7 @@
   <a:extraClrSchemeLst/>
   <a:extLst>
     <a:ext uri="{05A4C25C-085E-4340-85A3-A5531E510DB2}">
-      <thm15:themeFamily xmlns="" xmlns:thm15="http://schemas.microsoft.com/office/thememl/2012/main" name="Office Theme" id="{62F939B6-93AF-4DB8-9C6B-D6C7DFDC589F}" vid="{4A3C46E8-61CC-4603-A589-7422A47A8E4A}"/>
+      <thm15:themeFamily xmlns:thm15="http://schemas.microsoft.com/office/thememl/2012/main" xmlns="" name="Office Theme" id="{62F939B6-93AF-4DB8-9C6B-D6C7DFDC589F}" vid="{4A3C46E8-61CC-4603-A589-7422A47A8E4A}"/>
     </a:ext>
   </a:extLst>
 </a:theme>

</xml_diff>

<commit_message>
Maxime suce des bites
</commit_message>
<xml_diff>
--- a/Radio logicielle.docx
+++ b/Radio logicielle.docx
@@ -48,7 +48,7 @@
                     <a:blip r:embed="rId9" cstate="print">
                       <a:extLst>
                         <a:ext uri="{28A0092B-C50C-407E-A947-70E740481C1C}">
-                          <a14:useLocalDpi xmlns:a14="http://schemas.microsoft.com/office/drawing/2010/main" xmlns:wps="http://schemas.microsoft.com/office/word/2010/wordprocessingShape" xmlns:wpi="http://schemas.microsoft.com/office/word/2010/wordprocessingInk" xmlns:wpg="http://schemas.microsoft.com/office/word/2010/wordprocessingGroup" xmlns:w14="http://schemas.microsoft.com/office/word/2010/wordml" xmlns:w="http://schemas.openxmlformats.org/wordprocessingml/2006/main" xmlns:w10="urn:schemas-microsoft-com:office:word" xmlns:wp14="http://schemas.microsoft.com/office/word/2010/wordprocessingDrawing" xmlns:v="urn:schemas-microsoft-com:vml" xmlns:o="urn:schemas-microsoft-com:office:office" xmlns:mc="http://schemas.openxmlformats.org/markup-compatibility/2006" xmlns:wpc="http://schemas.microsoft.com/office/word/2010/wordprocessingCanvas" xmlns="" val="0"/>
+                          <a14:useLocalDpi xmlns="" xmlns:wpc="http://schemas.microsoft.com/office/word/2010/wordprocessingCanvas" xmlns:mc="http://schemas.openxmlformats.org/markup-compatibility/2006" xmlns:o="urn:schemas-microsoft-com:office:office" xmlns:v="urn:schemas-microsoft-com:vml" xmlns:wp14="http://schemas.microsoft.com/office/word/2010/wordprocessingDrawing" xmlns:w10="urn:schemas-microsoft-com:office:word" xmlns:w="http://schemas.openxmlformats.org/wordprocessingml/2006/main" xmlns:w14="http://schemas.microsoft.com/office/word/2010/wordml" xmlns:wpg="http://schemas.microsoft.com/office/word/2010/wordprocessingGroup" xmlns:wpi="http://schemas.microsoft.com/office/word/2010/wordprocessingInk" xmlns:wps="http://schemas.microsoft.com/office/word/2010/wordprocessingShape" xmlns:a14="http://schemas.microsoft.com/office/drawing/2010/main" val="0"/>
                         </a:ext>
                       </a:extLst>
                     </a:blip>
@@ -69,7 +69,7 @@
                     </a:ln>
                     <a:extLst>
                       <a:ext uri="{53640926-AAD7-44D8-BBD7-CCE9431645EC}">
-                        <a14:shadowObscured xmlns:a14="http://schemas.microsoft.com/office/drawing/2010/main" xmlns:wps="http://schemas.microsoft.com/office/word/2010/wordprocessingShape" xmlns:wpi="http://schemas.microsoft.com/office/word/2010/wordprocessingInk" xmlns:wpg="http://schemas.microsoft.com/office/word/2010/wordprocessingGroup" xmlns:w14="http://schemas.microsoft.com/office/word/2010/wordml" xmlns:w="http://schemas.openxmlformats.org/wordprocessingml/2006/main" xmlns:w10="urn:schemas-microsoft-com:office:word" xmlns:wp14="http://schemas.microsoft.com/office/word/2010/wordprocessingDrawing" xmlns:v="urn:schemas-microsoft-com:vml" xmlns:o="urn:schemas-microsoft-com:office:office" xmlns:mc="http://schemas.openxmlformats.org/markup-compatibility/2006" xmlns:wpc="http://schemas.microsoft.com/office/word/2010/wordprocessingCanvas" xmlns=""/>
+                        <a14:shadowObscured xmlns="" xmlns:wpc="http://schemas.microsoft.com/office/word/2010/wordprocessingCanvas" xmlns:mc="http://schemas.openxmlformats.org/markup-compatibility/2006" xmlns:o="urn:schemas-microsoft-com:office:office" xmlns:v="urn:schemas-microsoft-com:vml" xmlns:wp14="http://schemas.microsoft.com/office/word/2010/wordprocessingDrawing" xmlns:w10="urn:schemas-microsoft-com:office:word" xmlns:w="http://schemas.openxmlformats.org/wordprocessingml/2006/main" xmlns:w14="http://schemas.microsoft.com/office/word/2010/wordml" xmlns:wpg="http://schemas.microsoft.com/office/word/2010/wordprocessingGroup" xmlns:wpi="http://schemas.microsoft.com/office/word/2010/wordprocessingInk" xmlns:wps="http://schemas.microsoft.com/office/word/2010/wordprocessingShape" xmlns:a14="http://schemas.microsoft.com/office/drawing/2010/main"/>
                       </a:ext>
                     </a:extLst>
                   </pic:spPr>
@@ -980,7 +980,7 @@
                     <a:blip r:embed="rId10" cstate="print">
                       <a:extLst>
                         <a:ext uri="{28A0092B-C50C-407E-A947-70E740481C1C}">
-                          <a14:useLocalDpi xmlns:a14="http://schemas.microsoft.com/office/drawing/2010/main" xmlns:wps="http://schemas.microsoft.com/office/word/2010/wordprocessingShape" xmlns:wpi="http://schemas.microsoft.com/office/word/2010/wordprocessingInk" xmlns:wpg="http://schemas.microsoft.com/office/word/2010/wordprocessingGroup" xmlns:w14="http://schemas.microsoft.com/office/word/2010/wordml" xmlns:w="http://schemas.openxmlformats.org/wordprocessingml/2006/main" xmlns:w10="urn:schemas-microsoft-com:office:word" xmlns:wp14="http://schemas.microsoft.com/office/word/2010/wordprocessingDrawing" xmlns:v="urn:schemas-microsoft-com:vml" xmlns:o="urn:schemas-microsoft-com:office:office" xmlns:mc="http://schemas.openxmlformats.org/markup-compatibility/2006" xmlns:wpc="http://schemas.microsoft.com/office/word/2010/wordprocessingCanvas" xmlns="" val="0"/>
+                          <a14:useLocalDpi xmlns="" xmlns:wpc="http://schemas.microsoft.com/office/word/2010/wordprocessingCanvas" xmlns:mc="http://schemas.openxmlformats.org/markup-compatibility/2006" xmlns:o="urn:schemas-microsoft-com:office:office" xmlns:v="urn:schemas-microsoft-com:vml" xmlns:wp14="http://schemas.microsoft.com/office/word/2010/wordprocessingDrawing" xmlns:w10="urn:schemas-microsoft-com:office:word" xmlns:w="http://schemas.openxmlformats.org/wordprocessingml/2006/main" xmlns:w14="http://schemas.microsoft.com/office/word/2010/wordml" xmlns:wpg="http://schemas.microsoft.com/office/word/2010/wordprocessingGroup" xmlns:wpi="http://schemas.microsoft.com/office/word/2010/wordprocessingInk" xmlns:wps="http://schemas.microsoft.com/office/word/2010/wordprocessingShape" xmlns:a14="http://schemas.microsoft.com/office/drawing/2010/main" val="0"/>
                         </a:ext>
                       </a:extLst>
                     </a:blip>
@@ -14127,6 +14127,7 @@
       </w:r>
       <w:bookmarkEnd w:id="4"/>
     </w:p>
+    <w:p/>
     <w:p>
       <w:pPr>
         <w:rPr>
@@ -15944,6 +15945,7 @@
       </w:r>
       <w:bookmarkEnd w:id="5"/>
     </w:p>
+    <w:p/>
     <w:p>
       <w:pPr>
         <w:spacing w:after="0"/>
@@ -16229,7 +16231,7 @@
                     <a:blip r:embed="rId13" cstate="print">
                       <a:extLst>
                         <a:ext uri="{28A0092B-C50C-407E-A947-70E740481C1C}">
-                          <a14:useLocalDpi xmlns:a14="http://schemas.microsoft.com/office/drawing/2010/main" xmlns:wps="http://schemas.microsoft.com/office/word/2010/wordprocessingShape" xmlns:wpi="http://schemas.microsoft.com/office/word/2010/wordprocessingInk" xmlns:wpg="http://schemas.microsoft.com/office/word/2010/wordprocessingGroup" xmlns:w14="http://schemas.microsoft.com/office/word/2010/wordml" xmlns:w="http://schemas.openxmlformats.org/wordprocessingml/2006/main" xmlns:w10="urn:schemas-microsoft-com:office:word" xmlns:wp14="http://schemas.microsoft.com/office/word/2010/wordprocessingDrawing" xmlns:v="urn:schemas-microsoft-com:vml" xmlns:o="urn:schemas-microsoft-com:office:office" xmlns:mc="http://schemas.openxmlformats.org/markup-compatibility/2006" xmlns:wpc="http://schemas.microsoft.com/office/word/2010/wordprocessingCanvas" xmlns="" val="0"/>
+                          <a14:useLocalDpi xmlns="" xmlns:wpc="http://schemas.microsoft.com/office/word/2010/wordprocessingCanvas" xmlns:mc="http://schemas.openxmlformats.org/markup-compatibility/2006" xmlns:o="urn:schemas-microsoft-com:office:office" xmlns:v="urn:schemas-microsoft-com:vml" xmlns:wp14="http://schemas.microsoft.com/office/word/2010/wordprocessingDrawing" xmlns:w10="urn:schemas-microsoft-com:office:word" xmlns:w="http://schemas.openxmlformats.org/wordprocessingml/2006/main" xmlns:w14="http://schemas.microsoft.com/office/word/2010/wordml" xmlns:wpg="http://schemas.microsoft.com/office/word/2010/wordprocessingGroup" xmlns:wpi="http://schemas.microsoft.com/office/word/2010/wordprocessingInk" xmlns:wps="http://schemas.microsoft.com/office/word/2010/wordprocessingShape" xmlns:a14="http://schemas.microsoft.com/office/drawing/2010/main" val="0"/>
                         </a:ext>
                       </a:extLst>
                     </a:blip>
@@ -16250,7 +16252,7 @@
                     </a:ln>
                     <a:extLst>
                       <a:ext uri="{53640926-AAD7-44D8-BBD7-CCE9431645EC}">
-                        <a14:shadowObscured xmlns:a14="http://schemas.microsoft.com/office/drawing/2010/main" xmlns:wps="http://schemas.microsoft.com/office/word/2010/wordprocessingShape" xmlns:wpi="http://schemas.microsoft.com/office/word/2010/wordprocessingInk" xmlns:wpg="http://schemas.microsoft.com/office/word/2010/wordprocessingGroup" xmlns:w14="http://schemas.microsoft.com/office/word/2010/wordml" xmlns:w="http://schemas.openxmlformats.org/wordprocessingml/2006/main" xmlns:w10="urn:schemas-microsoft-com:office:word" xmlns:wp14="http://schemas.microsoft.com/office/word/2010/wordprocessingDrawing" xmlns:v="urn:schemas-microsoft-com:vml" xmlns:o="urn:schemas-microsoft-com:office:office" xmlns:mc="http://schemas.openxmlformats.org/markup-compatibility/2006" xmlns:wpc="http://schemas.microsoft.com/office/word/2010/wordprocessingCanvas" xmlns=""/>
+                        <a14:shadowObscured xmlns="" xmlns:wpc="http://schemas.microsoft.com/office/word/2010/wordprocessingCanvas" xmlns:mc="http://schemas.openxmlformats.org/markup-compatibility/2006" xmlns:o="urn:schemas-microsoft-com:office:office" xmlns:v="urn:schemas-microsoft-com:vml" xmlns:wp14="http://schemas.microsoft.com/office/word/2010/wordprocessingDrawing" xmlns:w10="urn:schemas-microsoft-com:office:word" xmlns:w="http://schemas.openxmlformats.org/wordprocessingml/2006/main" xmlns:w14="http://schemas.microsoft.com/office/word/2010/wordml" xmlns:wpg="http://schemas.microsoft.com/office/word/2010/wordprocessingGroup" xmlns:wpi="http://schemas.microsoft.com/office/word/2010/wordprocessingInk" xmlns:wps="http://schemas.microsoft.com/office/word/2010/wordprocessingShape" xmlns:a14="http://schemas.microsoft.com/office/drawing/2010/main"/>
                       </a:ext>
                     </a:extLst>
                   </pic:spPr>
@@ -16721,7 +16723,7 @@
         </w:rPr>
         <w:drawing>
           <wp:inline distT="0" distB="0" distL="0" distR="0">
-            <wp:extent cx="3609975" cy="2256234"/>
+            <wp:extent cx="2962275" cy="1851421"/>
             <wp:effectExtent l="19050" t="0" r="9525" b="0"/>
             <wp:docPr id="9" name="Image 9" descr="Afficher l'image d'origine"/>
             <wp:cNvGraphicFramePr>
@@ -16740,7 +16742,7 @@
                     <a:blip r:embed="rId14" cstate="print">
                       <a:extLst>
                         <a:ext uri="{28A0092B-C50C-407E-A947-70E740481C1C}">
-                          <a14:useLocalDpi xmlns:a14="http://schemas.microsoft.com/office/drawing/2010/main" xmlns:wps="http://schemas.microsoft.com/office/word/2010/wordprocessingShape" xmlns:wpi="http://schemas.microsoft.com/office/word/2010/wordprocessingInk" xmlns:wpg="http://schemas.microsoft.com/office/word/2010/wordprocessingGroup" xmlns:w14="http://schemas.microsoft.com/office/word/2010/wordml" xmlns:w="http://schemas.openxmlformats.org/wordprocessingml/2006/main" xmlns:w10="urn:schemas-microsoft-com:office:word" xmlns:wp14="http://schemas.microsoft.com/office/word/2010/wordprocessingDrawing" xmlns:v="urn:schemas-microsoft-com:vml" xmlns:o="urn:schemas-microsoft-com:office:office" xmlns:mc="http://schemas.openxmlformats.org/markup-compatibility/2006" xmlns:wpc="http://schemas.microsoft.com/office/word/2010/wordprocessingCanvas" xmlns="" val="0"/>
+                          <a14:useLocalDpi xmlns="" xmlns:wpc="http://schemas.microsoft.com/office/word/2010/wordprocessingCanvas" xmlns:mc="http://schemas.openxmlformats.org/markup-compatibility/2006" xmlns:o="urn:schemas-microsoft-com:office:office" xmlns:v="urn:schemas-microsoft-com:vml" xmlns:wp14="http://schemas.microsoft.com/office/word/2010/wordprocessingDrawing" xmlns:w10="urn:schemas-microsoft-com:office:word" xmlns:w="http://schemas.openxmlformats.org/wordprocessingml/2006/main" xmlns:w14="http://schemas.microsoft.com/office/word/2010/wordml" xmlns:wpg="http://schemas.microsoft.com/office/word/2010/wordprocessingGroup" xmlns:wpi="http://schemas.microsoft.com/office/word/2010/wordprocessingInk" xmlns:wps="http://schemas.microsoft.com/office/word/2010/wordprocessingShape" xmlns:a14="http://schemas.microsoft.com/office/drawing/2010/main" val="0"/>
                         </a:ext>
                       </a:extLst>
                     </a:blip>
@@ -16752,7 +16754,7 @@
                   <pic:spPr bwMode="auto">
                     <a:xfrm>
                       <a:off x="0" y="0"/>
-                      <a:ext cx="3613245" cy="2258277"/>
+                      <a:ext cx="2964958" cy="1853098"/>
                     </a:xfrm>
                     <a:prstGeom prst="rect">
                       <a:avLst/>
@@ -17301,8 +17303,8 @@
         </w:rPr>
         <w:drawing>
           <wp:inline distT="0" distB="0" distL="0" distR="0">
-            <wp:extent cx="5229225" cy="2442657"/>
-            <wp:effectExtent l="19050" t="0" r="9525" b="0"/>
+            <wp:extent cx="4514850" cy="2108961"/>
+            <wp:effectExtent l="19050" t="0" r="0" b="0"/>
             <wp:docPr id="11" name="Image 11" descr="Afficher l'image d'origine"/>
             <wp:cNvGraphicFramePr>
               <a:graphicFrameLocks xmlns:a="http://schemas.openxmlformats.org/drawingml/2006/main" noChangeAspect="1"/>
@@ -17320,7 +17322,7 @@
                     <a:blip r:embed="rId15" cstate="print">
                       <a:extLst>
                         <a:ext uri="{28A0092B-C50C-407E-A947-70E740481C1C}">
-                          <a14:useLocalDpi xmlns:a14="http://schemas.microsoft.com/office/drawing/2010/main" xmlns:wps="http://schemas.microsoft.com/office/word/2010/wordprocessingShape" xmlns:wpi="http://schemas.microsoft.com/office/word/2010/wordprocessingInk" xmlns:wpg="http://schemas.microsoft.com/office/word/2010/wordprocessingGroup" xmlns:w14="http://schemas.microsoft.com/office/word/2010/wordml" xmlns:w="http://schemas.openxmlformats.org/wordprocessingml/2006/main" xmlns:w10="urn:schemas-microsoft-com:office:word" xmlns:wp14="http://schemas.microsoft.com/office/word/2010/wordprocessingDrawing" xmlns:v="urn:schemas-microsoft-com:vml" xmlns:o="urn:schemas-microsoft-com:office:office" xmlns:mc="http://schemas.openxmlformats.org/markup-compatibility/2006" xmlns:wpc="http://schemas.microsoft.com/office/word/2010/wordprocessingCanvas" xmlns="" val="0"/>
+                          <a14:useLocalDpi xmlns="" xmlns:wpc="http://schemas.microsoft.com/office/word/2010/wordprocessingCanvas" xmlns:mc="http://schemas.openxmlformats.org/markup-compatibility/2006" xmlns:o="urn:schemas-microsoft-com:office:office" xmlns:v="urn:schemas-microsoft-com:vml" xmlns:wp14="http://schemas.microsoft.com/office/word/2010/wordprocessingDrawing" xmlns:w10="urn:schemas-microsoft-com:office:word" xmlns:w="http://schemas.openxmlformats.org/wordprocessingml/2006/main" xmlns:w14="http://schemas.microsoft.com/office/word/2010/wordml" xmlns:wpg="http://schemas.microsoft.com/office/word/2010/wordprocessingGroup" xmlns:wpi="http://schemas.microsoft.com/office/word/2010/wordprocessingInk" xmlns:wps="http://schemas.microsoft.com/office/word/2010/wordprocessingShape" xmlns:a14="http://schemas.microsoft.com/office/drawing/2010/main" val="0"/>
                         </a:ext>
                       </a:extLst>
                     </a:blip>
@@ -17330,7 +17332,7 @@
                   <pic:spPr bwMode="auto">
                     <a:xfrm>
                       <a:off x="0" y="0"/>
-                      <a:ext cx="5229225" cy="2442657"/>
+                      <a:ext cx="4527091" cy="2114679"/>
                     </a:xfrm>
                     <a:prstGeom prst="rect">
                       <a:avLst/>
@@ -17341,7 +17343,7 @@
                     </a:ln>
                     <a:extLst>
                       <a:ext uri="{53640926-AAD7-44D8-BBD7-CCE9431645EC}">
-                        <a14:shadowObscured xmlns:a14="http://schemas.microsoft.com/office/drawing/2010/main" xmlns:wps="http://schemas.microsoft.com/office/word/2010/wordprocessingShape" xmlns:wpi="http://schemas.microsoft.com/office/word/2010/wordprocessingInk" xmlns:wpg="http://schemas.microsoft.com/office/word/2010/wordprocessingGroup" xmlns:w14="http://schemas.microsoft.com/office/word/2010/wordml" xmlns:w="http://schemas.openxmlformats.org/wordprocessingml/2006/main" xmlns:w10="urn:schemas-microsoft-com:office:word" xmlns:wp14="http://schemas.microsoft.com/office/word/2010/wordprocessingDrawing" xmlns:v="urn:schemas-microsoft-com:vml" xmlns:o="urn:schemas-microsoft-com:office:office" xmlns:mc="http://schemas.openxmlformats.org/markup-compatibility/2006" xmlns:wpc="http://schemas.microsoft.com/office/word/2010/wordprocessingCanvas" xmlns=""/>
+                        <a14:shadowObscured xmlns="" xmlns:wpc="http://schemas.microsoft.com/office/word/2010/wordprocessingCanvas" xmlns:mc="http://schemas.openxmlformats.org/markup-compatibility/2006" xmlns:o="urn:schemas-microsoft-com:office:office" xmlns:v="urn:schemas-microsoft-com:vml" xmlns:wp14="http://schemas.microsoft.com/office/word/2010/wordprocessingDrawing" xmlns:w10="urn:schemas-microsoft-com:office:word" xmlns:w="http://schemas.openxmlformats.org/wordprocessingml/2006/main" xmlns:w14="http://schemas.microsoft.com/office/word/2010/wordml" xmlns:wpg="http://schemas.microsoft.com/office/word/2010/wordprocessingGroup" xmlns:wpi="http://schemas.microsoft.com/office/word/2010/wordprocessingInk" xmlns:wps="http://schemas.microsoft.com/office/word/2010/wordprocessingShape" xmlns:a14="http://schemas.microsoft.com/office/drawing/2010/main"/>
                       </a:ext>
                     </a:extLst>
                   </pic:spPr>
@@ -17833,8 +17835,8 @@
         </w:rPr>
         <w:drawing>
           <wp:inline distT="0" distB="0" distL="0" distR="0">
-            <wp:extent cx="4429125" cy="2487262"/>
-            <wp:effectExtent l="19050" t="0" r="9525" b="0"/>
+            <wp:extent cx="3752850" cy="2107486"/>
+            <wp:effectExtent l="19050" t="0" r="0" b="0"/>
             <wp:docPr id="12" name="Image 12" descr="Afficher l'image d'origine"/>
             <wp:cNvGraphicFramePr>
               <a:graphicFrameLocks xmlns:a="http://schemas.openxmlformats.org/drawingml/2006/main" noChangeAspect="1"/>
@@ -17852,7 +17854,7 @@
                     <a:blip r:embed="rId16" cstate="print">
                       <a:extLst>
                         <a:ext uri="{28A0092B-C50C-407E-A947-70E740481C1C}">
-                          <a14:useLocalDpi xmlns:a14="http://schemas.microsoft.com/office/drawing/2010/main" xmlns:wps="http://schemas.microsoft.com/office/word/2010/wordprocessingShape" xmlns:wpi="http://schemas.microsoft.com/office/word/2010/wordprocessingInk" xmlns:wpg="http://schemas.microsoft.com/office/word/2010/wordprocessingGroup" xmlns:w14="http://schemas.microsoft.com/office/word/2010/wordml" xmlns:w="http://schemas.openxmlformats.org/wordprocessingml/2006/main" xmlns:w10="urn:schemas-microsoft-com:office:word" xmlns:wp14="http://schemas.microsoft.com/office/word/2010/wordprocessingDrawing" xmlns:v="urn:schemas-microsoft-com:vml" xmlns:o="urn:schemas-microsoft-com:office:office" xmlns:mc="http://schemas.openxmlformats.org/markup-compatibility/2006" xmlns:wpc="http://schemas.microsoft.com/office/word/2010/wordprocessingCanvas" xmlns="" val="0"/>
+                          <a14:useLocalDpi xmlns="" xmlns:wpc="http://schemas.microsoft.com/office/word/2010/wordprocessingCanvas" xmlns:mc="http://schemas.openxmlformats.org/markup-compatibility/2006" xmlns:o="urn:schemas-microsoft-com:office:office" xmlns:v="urn:schemas-microsoft-com:vml" xmlns:wp14="http://schemas.microsoft.com/office/word/2010/wordprocessingDrawing" xmlns:w10="urn:schemas-microsoft-com:office:word" xmlns:w="http://schemas.openxmlformats.org/wordprocessingml/2006/main" xmlns:w14="http://schemas.microsoft.com/office/word/2010/wordml" xmlns:wpg="http://schemas.microsoft.com/office/word/2010/wordprocessingGroup" xmlns:wpi="http://schemas.microsoft.com/office/word/2010/wordprocessingInk" xmlns:wps="http://schemas.microsoft.com/office/word/2010/wordprocessingShape" xmlns:a14="http://schemas.microsoft.com/office/drawing/2010/main" val="0"/>
                         </a:ext>
                       </a:extLst>
                     </a:blip>
@@ -17864,7 +17866,7 @@
                   <pic:spPr bwMode="auto">
                     <a:xfrm>
                       <a:off x="0" y="0"/>
-                      <a:ext cx="4428014" cy="2486638"/>
+                      <a:ext cx="3753776" cy="2108006"/>
                     </a:xfrm>
                     <a:prstGeom prst="rect">
                       <a:avLst/>
@@ -17913,12 +17915,18 @@
     <w:p>
       <w:pPr>
         <w:pStyle w:val="Titre2"/>
+        <w:ind w:left="720"/>
+      </w:pPr>
+      <w:bookmarkStart w:id="10" w:name="_Toc444681758"/>
+    </w:p>
+    <w:p>
+      <w:pPr>
+        <w:pStyle w:val="Titre2"/>
         <w:numPr>
           <w:ilvl w:val="0"/>
           <w:numId w:val="5"/>
         </w:numPr>
       </w:pPr>
-      <w:bookmarkStart w:id="10" w:name="_Toc444681758"/>
       <w:r>
         <w:t>Gnu</w:t>
       </w:r>
@@ -18590,6 +18598,68 @@
       </w:r>
       <w:r>
         <w:t>graphiquement.</w:t>
+      </w:r>
+    </w:p>
+    <w:p>
+      <w:pPr>
+        <w:spacing w:after="0"/>
+      </w:pPr>
+    </w:p>
+    <w:p>
+      <w:pPr>
+        <w:spacing w:after="0"/>
+        <w:jc w:val="center"/>
+      </w:pPr>
+      <w:r>
+        <w:rPr>
+          <w:noProof/>
+          <w:lang w:eastAsia="fr-FR"/>
+        </w:rPr>
+        <w:drawing>
+          <wp:inline distT="0" distB="0" distL="0" distR="0">
+            <wp:extent cx="3962400" cy="3169920"/>
+            <wp:effectExtent l="19050" t="0" r="0" b="0"/>
+            <wp:docPr id="19" name="Image 5" descr="https://c1.staticflickr.com/3/2491/4018608029_1b40d4c3e1.jpg"/>
+            <wp:cNvGraphicFramePr>
+              <a:graphicFrameLocks xmlns:a="http://schemas.openxmlformats.org/drawingml/2006/main" noChangeAspect="1"/>
+            </wp:cNvGraphicFramePr>
+            <a:graphic xmlns:a="http://schemas.openxmlformats.org/drawingml/2006/main">
+              <a:graphicData uri="http://schemas.openxmlformats.org/drawingml/2006/picture">
+                <pic:pic xmlns:pic="http://schemas.openxmlformats.org/drawingml/2006/picture">
+                  <pic:nvPicPr>
+                    <pic:cNvPr id="0" name="Picture 5" descr="https://c1.staticflickr.com/3/2491/4018608029_1b40d4c3e1.jpg"/>
+                    <pic:cNvPicPr>
+                      <a:picLocks noChangeAspect="1" noChangeArrowheads="1"/>
+                    </pic:cNvPicPr>
+                  </pic:nvPicPr>
+                  <pic:blipFill>
+                    <a:blip r:embed="rId17" cstate="print"/>
+                    <a:srcRect/>
+                    <a:stretch>
+                      <a:fillRect/>
+                    </a:stretch>
+                  </pic:blipFill>
+                  <pic:spPr bwMode="auto">
+                    <a:xfrm>
+                      <a:off x="0" y="0"/>
+                      <a:ext cx="3962400" cy="3169920"/>
+                    </a:xfrm>
+                    <a:prstGeom prst="rect">
+                      <a:avLst/>
+                    </a:prstGeom>
+                    <a:noFill/>
+                    <a:ln w="9525">
+                      <a:noFill/>
+                      <a:miter lim="800000"/>
+                      <a:headEnd/>
+                      <a:tailEnd/>
+                    </a:ln>
+                  </pic:spPr>
+                </pic:pic>
+              </a:graphicData>
+            </a:graphic>
+          </wp:inline>
+        </w:drawing>
       </w:r>
     </w:p>
     <w:p>
@@ -19247,7 +19317,7 @@
                     </pic:cNvPicPr>
                   </pic:nvPicPr>
                   <pic:blipFill>
-                    <a:blip r:embed="rId17" cstate="print"/>
+                    <a:blip r:embed="rId18" cstate="print"/>
                     <a:srcRect/>
                     <a:stretch>
                       <a:fillRect/>
@@ -20707,7 +20777,7 @@
             <wp:extent cx="3381375" cy="2327757"/>
             <wp:effectExtent l="0" t="0" r="9525" b="0"/>
             <wp:docPr id="16" name="Image 1" descr="https://upload.wikimedia.org/wikipedia/commons/thumb/4/48/Modulation_radiodiffusion_FM.svg/330px-Modulation_radiodiffusion_FM.svg.png">
-              <a:hlinkClick xmlns:a="http://schemas.openxmlformats.org/drawingml/2006/main" r:id="rId18"/>
+              <a:hlinkClick xmlns:a="http://schemas.openxmlformats.org/drawingml/2006/main" r:id="rId19"/>
             </wp:docPr>
             <wp:cNvGraphicFramePr>
               <a:graphicFrameLocks xmlns:a="http://schemas.openxmlformats.org/drawingml/2006/main" noChangeAspect="1"/>
@@ -20717,14 +20787,14 @@
                 <pic:pic xmlns:pic="http://schemas.openxmlformats.org/drawingml/2006/picture">
                   <pic:nvPicPr>
                     <pic:cNvPr id="0" name="Picture 1" descr="https://upload.wikimedia.org/wikipedia/commons/thumb/4/48/Modulation_radiodiffusion_FM.svg/330px-Modulation_radiodiffusion_FM.svg.png">
-                      <a:hlinkClick r:id="rId18"/>
+                      <a:hlinkClick r:id="rId19"/>
                     </pic:cNvPr>
                     <pic:cNvPicPr>
                       <a:picLocks noChangeAspect="1" noChangeArrowheads="1"/>
                     </pic:cNvPicPr>
                   </pic:nvPicPr>
                   <pic:blipFill>
-                    <a:blip r:embed="rId19" cstate="print"/>
+                    <a:blip r:embed="rId20" cstate="print"/>
                     <a:srcRect t="10937" r="9607"/>
                     <a:stretch>
                       <a:fillRect/>
@@ -20813,7 +20883,7 @@
                     <pic:cNvPicPr preferRelativeResize="0"/>
                   </pic:nvPicPr>
                   <pic:blipFill>
-                    <a:blip r:embed="rId20" cstate="print"/>
+                    <a:blip r:embed="rId21" cstate="print"/>
                     <a:srcRect b="43659"/>
                     <a:stretch>
                       <a:fillRect/>
@@ -21260,6 +21330,7 @@
         <w:t xml:space="preserve"> </w:t>
       </w:r>
     </w:p>
+    <w:p/>
     <w:p>
       <w:pPr>
         <w:pStyle w:val="Titre3"/>
@@ -21646,7 +21717,11 @@
         <w:t>(4*26).</w:t>
       </w:r>
     </w:p>
-    <w:p>
+    <w:p/>
+    <w:p>
+      <w:pPr>
+        <w:jc w:val="center"/>
+      </w:pPr>
       <w:r>
         <w:rPr>
           <w:noProof/>
@@ -21654,8 +21729,8 @@
         </w:rPr>
         <w:drawing>
           <wp:inline distT="0" distB="0" distL="0" distR="0">
-            <wp:extent cx="6001503" cy="2447925"/>
-            <wp:effectExtent l="19050" t="0" r="0" b="0"/>
+            <wp:extent cx="5651216" cy="2305050"/>
+            <wp:effectExtent l="19050" t="0" r="6634" b="0"/>
             <wp:docPr id="4" name="Image 3" descr="C:\Users\benoit\AppData\Local\Microsoft\Windows\INetCache\Content.Word\trameRDS.PNG"/>
             <wp:cNvGraphicFramePr>
               <a:graphicFrameLocks xmlns:a="http://schemas.openxmlformats.org/drawingml/2006/main" noChangeAspect="1"/>
@@ -21670,7 +21745,7 @@
                     </pic:cNvPicPr>
                   </pic:nvPicPr>
                   <pic:blipFill>
-                    <a:blip r:embed="rId21" cstate="print"/>
+                    <a:blip r:embed="rId22" cstate="print"/>
                     <a:srcRect l="3661" b="12343"/>
                     <a:stretch>
                       <a:fillRect/>
@@ -21679,7 +21754,7 @@
                   <pic:spPr bwMode="auto">
                     <a:xfrm>
                       <a:off x="0" y="0"/>
-                      <a:ext cx="6012237" cy="2452303"/>
+                      <a:ext cx="5665888" cy="2311035"/>
                     </a:xfrm>
                     <a:prstGeom prst="rect">
                       <a:avLst/>
@@ -21699,6 +21774,7 @@
         </w:drawing>
       </w:r>
     </w:p>
+    <w:p/>
     <w:p>
       <w:r>
         <w:t>Le</w:t>
@@ -21934,6 +22010,7 @@
         </w:numPr>
       </w:pPr>
       <w:r>
+        <w:lastRenderedPageBreak/>
         <w:t xml:space="preserve">La transmission de messages </w:t>
       </w:r>
       <w:r>
@@ -21955,7 +22032,6 @@
         </w:numPr>
       </w:pPr>
       <w:r>
-        <w:lastRenderedPageBreak/>
         <w:t>La transmission d’informations relative au trafic sur le réseau routier (code TMC – Traffic Message Channel). Ces informations permettent de prévenir, les automobilistes, au sujet de bouchons, de zones de travaux ou d’accidents.</w:t>
       </w:r>
     </w:p>
@@ -21964,6 +22040,7 @@
         <w:t>Dans le projet, nous nous sommes intéressés au PSN et au Radio Text. Nous voulions émettre, lors de la journée porte ouverte de l’Isima, le nom de l’école comme nom de radio et un petit message pour mettre en avant notre filière, la filière F5.</w:t>
       </w:r>
     </w:p>
+    <w:p/>
     <w:p>
       <w:pPr>
         <w:pStyle w:val="Titre3"/>
@@ -22010,8 +22087,8 @@
         </w:rPr>
         <w:drawing>
           <wp:inline distT="0" distB="0" distL="0" distR="0">
-            <wp:extent cx="3048000" cy="1124414"/>
-            <wp:effectExtent l="19050" t="0" r="0" b="0"/>
+            <wp:extent cx="3614780" cy="1333500"/>
+            <wp:effectExtent l="19050" t="0" r="4720" b="0"/>
             <wp:docPr id="10" name="Image 9" descr="C:\Users\benoit\AppData\Local\Microsoft\Windows\INetCache\Content.Word\piCode.png"/>
             <wp:cNvGraphicFramePr>
               <a:graphicFrameLocks xmlns:a="http://schemas.openxmlformats.org/drawingml/2006/main" noChangeAspect="1"/>
@@ -22026,7 +22103,7 @@
                     </pic:cNvPicPr>
                   </pic:nvPicPr>
                   <pic:blipFill>
-                    <a:blip r:embed="rId22" cstate="print"/>
+                    <a:blip r:embed="rId23" cstate="print"/>
                     <a:srcRect/>
                     <a:stretch>
                       <a:fillRect/>
@@ -22035,7 +22112,7 @@
                   <pic:spPr bwMode="auto">
                     <a:xfrm>
                       <a:off x="0" y="0"/>
-                      <a:ext cx="3058494" cy="1128285"/>
+                      <a:ext cx="3633461" cy="1340392"/>
                     </a:xfrm>
                     <a:prstGeom prst="rect">
                       <a:avLst/>
@@ -22057,7 +22134,16 @@
     </w:p>
     <w:p/>
     <w:p>
-      <w:r>
+      <w:pPr>
+        <w:jc w:val="left"/>
+      </w:pPr>
+      <w:r>
+        <w:br w:type="page"/>
+      </w:r>
+    </w:p>
+    <w:p>
+      <w:r>
+        <w:lastRenderedPageBreak/>
         <w:t xml:space="preserve">Le bloc suivant va identifier le type de données qu’on va envoyer. Dans notre cas, nous voulons afficher le nom de station, le PSN et une chaine d’information, Radio text. La norme indique que le groupe 0 permet de transmettre le PSN, pour le radio text le groupe est 2. </w:t>
       </w:r>
       <w:r>
@@ -22079,6 +22165,7 @@
         <w:t xml:space="preserve"> </w:t>
       </w:r>
     </w:p>
+    <w:p/>
     <w:p>
       <w:r>
         <w:pict>
@@ -22110,7 +22197,7 @@
             </v:shape>
             <v:group id="_x0000_s1036" style="position:absolute;left:1440;top:9543;width:9026;height:1077" coordorigin="1440,9543" coordsize="9026,1077">
               <v:shape id="_x0000_s1032" type="#_x0000_t75" style="position:absolute;left:1440;top:9543;width:9026;height:1077">
-                <v:imagedata r:id="rId23" o:title=""/>
+                <v:imagedata r:id="rId24" o:title=""/>
               </v:shape>
               <v:shape id="_x0000_s1033" type="#_x0000_t202" style="position:absolute;left:6135;top:10049;width:885;height:466" stroked="f">
                 <v:fill opacity="0"/>
@@ -22186,7 +22273,7 @@
             </v:shape>
             <v:group id="_x0000_s1055" style="position:absolute;left:2362;top:9300;width:7200;height:859" coordorigin="2362,9300" coordsize="7200,859">
               <v:shape id="_x0000_s1052" type="#_x0000_t75" style="position:absolute;left:2362;top:9300;width:7200;height:859" o:regroupid="1">
-                <v:imagedata r:id="rId23" o:title=""/>
+                <v:imagedata r:id="rId24" o:title=""/>
               </v:shape>
               <v:shape id="_x0000_s1053" type="#_x0000_t202" style="position:absolute;left:5904;top:9704;width:1125;height:371" o:regroupid="1" stroked="f">
                 <v:fill opacity="0"/>
@@ -22255,6 +22342,7 @@
         <w:t>Les champs suivants sont pour indiquer si on envoie des informations sur le trafic routier et le type de programme diffusé par la radio, par exemple Sports, Information, Rock, …</w:t>
       </w:r>
     </w:p>
+    <w:p/>
     <w:p>
       <w:pPr>
         <w:jc w:val="center"/>
@@ -22262,12 +22350,17 @@
       <w:r>
         <w:pict>
           <v:shape id="_x0000_i1027" type="#_x0000_t75" style="width:284.25pt;height:74.25pt">
-            <v:imagedata r:id="rId24" o:title="blocB"/>
+            <v:imagedata r:id="rId25" o:title="blocB"/>
           </v:shape>
         </w:pict>
       </w:r>
     </w:p>
     <w:p>
+      <w:pPr>
+        <w:jc w:val="center"/>
+      </w:pPr>
+    </w:p>
+    <w:p>
       <w:r>
         <w:t>Les autres bits du bloc correspondent aux informations de base (Basic tuning). Les informations de base</w:t>
       </w:r>
@@ -22276,7 +22369,16 @@
       </w:r>
     </w:p>
     <w:p>
-      <w:r>
+      <w:pPr>
+        <w:jc w:val="left"/>
+      </w:pPr>
+      <w:r>
+        <w:br w:type="page"/>
+      </w:r>
+    </w:p>
+    <w:p>
+      <w:r>
+        <w:lastRenderedPageBreak/>
         <w:t xml:space="preserve">Pour le PSN, les informations de bases sont les </w:t>
       </w:r>
       <w:r>
@@ -22364,7 +22466,7 @@
                     </pic:cNvPicPr>
                   </pic:nvPicPr>
                   <pic:blipFill>
-                    <a:blip r:embed="rId25" cstate="print"/>
+                    <a:blip r:embed="rId26" cstate="print"/>
                     <a:srcRect t="28261"/>
                     <a:stretch>
                       <a:fillRect/>
@@ -22429,7 +22531,7 @@
       <w:r>
         <w:pict>
           <v:shape id="_x0000_i1028" type="#_x0000_t75" style="width:302.25pt;height:59.25pt">
-            <v:imagedata r:id="rId26" o:title="infosBase"/>
+            <v:imagedata r:id="rId27" o:title="infosBase"/>
           </v:shape>
         </w:pict>
       </w:r>
@@ -22441,11 +22543,25 @@
     </w:p>
     <w:p>
       <w:r>
-        <w:lastRenderedPageBreak/>
         <w:t>Pour le bloc D, les données envoyées, le nom de la station ou le radio text, sont codé en ASCII. Comme un bloc de données comporte que 16 bits, il est possible d’envoyer que 2 caractères dans un groupe. Pour le PSN, le nom de la radio est limité à 8 caractères (4 adresses possibles * 2 caractères) et le radio text à 32 caractères (2 ^4 = 16 adresses possibles * 2 caractères).</w:t>
       </w:r>
     </w:p>
     <w:p/>
+    <w:p>
+      <w:pPr>
+        <w:jc w:val="left"/>
+        <w:rPr>
+          <w:rFonts w:asciiTheme="majorHAnsi" w:eastAsiaTheme="majorEastAsia" w:hAnsiTheme="majorHAnsi" w:cstheme="majorBidi"/>
+          <w:b/>
+          <w:bCs/>
+          <w:color w:val="5B9BD5" w:themeColor="accent1"/>
+        </w:rPr>
+      </w:pPr>
+      <w:bookmarkStart w:id="18" w:name="_Toc444681765"/>
+      <w:r>
+        <w:br w:type="page"/>
+      </w:r>
+    </w:p>
     <w:p>
       <w:pPr>
         <w:pStyle w:val="Titre3"/>
@@ -22454,8 +22570,8 @@
           <w:numId w:val="14"/>
         </w:numPr>
       </w:pPr>
-      <w:bookmarkStart w:id="18" w:name="_Toc444681765"/>
-      <w:r>
+      <w:r>
+        <w:lastRenderedPageBreak/>
         <w:t>Réalisation de la solution</w:t>
       </w:r>
       <w:bookmarkEnd w:id="18"/>
@@ -22587,7 +22703,7 @@
                     </pic:cNvPicPr>
                   </pic:nvPicPr>
                   <pic:blipFill>
-                    <a:blip r:embed="rId27" cstate="print"/>
+                    <a:blip r:embed="rId28" cstate="print"/>
                     <a:srcRect/>
                     <a:stretch>
                       <a:fillRect/>
@@ -22617,14 +22733,118 @@
       </w:r>
     </w:p>
     <w:p>
+      <w:r>
+        <w:t xml:space="preserve">Le dossier include et lib vont contenir les fichiers </w:t>
+      </w:r>
+      <w:r>
+        <w:t>C</w:t>
+      </w:r>
+      <w:r>
+        <w:t>++, respectivement les headers et les fichiers sources.</w:t>
+      </w:r>
+      <w:r>
+        <w:t xml:space="preserve"> </w:t>
+      </w:r>
+      <w:r>
+        <w:t>Le dossier python va contenir les scripts python. Le dossier grc contient la description du bloc au format xml pour pouvoir être intégrer à companion. Le fichier xml contiendra la description des paramètres du bloc ainsi que les entrées et les sorties. Le dossier apps contient les applications réalisé dans GnuRadio.</w:t>
+      </w:r>
+    </w:p>
+    <w:p>
+      <w:r>
+        <w:t>L'outil gr_modtool permet également de générer automatiquement le squelette du code qui sera utilisé pour le bloc.</w:t>
+      </w:r>
+    </w:p>
+    <w:p>
+      <w:pPr>
+        <w:jc w:val="center"/>
+      </w:pPr>
+      <w:r>
+        <w:rPr>
+          <w:noProof/>
+          <w:lang w:eastAsia="fr-FR"/>
+        </w:rPr>
+        <w:lastRenderedPageBreak/>
+        <w:drawing>
+          <wp:inline distT="0" distB="0" distL="0" distR="0">
+            <wp:extent cx="3298980" cy="3124200"/>
+            <wp:effectExtent l="19050" t="0" r="0" b="0"/>
+            <wp:docPr id="20" name="Image 8"/>
+            <wp:cNvGraphicFramePr>
+              <a:graphicFrameLocks xmlns:a="http://schemas.openxmlformats.org/drawingml/2006/main" noChangeAspect="1"/>
+            </wp:cNvGraphicFramePr>
+            <a:graphic xmlns:a="http://schemas.openxmlformats.org/drawingml/2006/main">
+              <a:graphicData uri="http://schemas.openxmlformats.org/drawingml/2006/picture">
+                <pic:pic xmlns:pic="http://schemas.openxmlformats.org/drawingml/2006/picture">
+                  <pic:nvPicPr>
+                    <pic:cNvPr id="0" name="Picture 8"/>
+                    <pic:cNvPicPr>
+                      <a:picLocks noChangeAspect="1" noChangeArrowheads="1"/>
+                    </pic:cNvPicPr>
+                  </pic:nvPicPr>
+                  <pic:blipFill>
+                    <a:blip r:embed="rId29" cstate="print"/>
+                    <a:srcRect/>
+                    <a:stretch>
+                      <a:fillRect/>
+                    </a:stretch>
+                  </pic:blipFill>
+                  <pic:spPr bwMode="auto">
+                    <a:xfrm>
+                      <a:off x="0" y="0"/>
+                      <a:ext cx="3298980" cy="3124200"/>
+                    </a:xfrm>
+                    <a:prstGeom prst="rect">
+                      <a:avLst/>
+                    </a:prstGeom>
+                    <a:noFill/>
+                    <a:ln w="9525">
+                      <a:noFill/>
+                      <a:miter lim="800000"/>
+                      <a:headEnd/>
+                      <a:tailEnd/>
+                    </a:ln>
+                  </pic:spPr>
+                </pic:pic>
+              </a:graphicData>
+            </a:graphic>
+          </wp:inline>
+        </w:drawing>
+      </w:r>
+    </w:p>
+    <w:p>
       <w:pPr>
         <w:jc w:val="left"/>
       </w:pPr>
-      <w:r>
-        <w:lastRenderedPageBreak/>
-        <w:t>Le dossier include et lib vont contenir les fichiers c++, respectivement les headers et les fichiers sources.</w:t>
-      </w:r>
-    </w:p>
+    </w:p>
+    <w:p>
+      <w:r>
+        <w:t xml:space="preserve">Le module comporte deux méthodes, une méthode init et une méthode work. </w:t>
+      </w:r>
+      <w:r>
+        <w:t xml:space="preserve">La méthode init permet d'initialiser les entrées et les sorties du bloc. C'est dans la méthode work que le traitement sera effectué. </w:t>
+      </w:r>
+    </w:p>
+    <w:p/>
+    <w:p>
+      <w:r>
+        <w:t>&lt;Code du rds&gt;</w:t>
+      </w:r>
+    </w:p>
+    <w:p>
+      <w:r>
+        <w:t xml:space="preserve">Dans notre bloc, nous nous sommes concentrés sur la transmission du nom de la station, le </w:t>
+      </w:r>
+      <w:r>
+        <w:t>PSN</w:t>
+      </w:r>
+      <w:r>
+        <w:t xml:space="preserve"> et l'envoie d'un message text</w:t>
+      </w:r>
+      <w:r>
+        <w:t>, le radio text. Malgré nos efforts nous ne sommes pas parvenues à le faire fonctionner. Au moment de l'exécution du bloc, nous avons une erreur au niveau de la capacité de stockage des données.</w:t>
+      </w:r>
+    </w:p>
+    <w:p/>
     <w:p/>
     <w:p/>
     <w:p/>
@@ -22720,7 +22940,7 @@
                     <pic:cNvPicPr preferRelativeResize="0"/>
                   </pic:nvPicPr>
                   <pic:blipFill>
-                    <a:blip r:embed="rId28" cstate="print"/>
+                    <a:blip r:embed="rId30" cstate="print"/>
                     <a:srcRect/>
                     <a:stretch>
                       <a:fillRect/>
@@ -22928,7 +23148,7 @@
                     <pic:cNvPicPr preferRelativeResize="0"/>
                   </pic:nvPicPr>
                   <pic:blipFill>
-                    <a:blip r:embed="rId29" cstate="print"/>
+                    <a:blip r:embed="rId31" cstate="print"/>
                     <a:srcRect/>
                     <a:stretch>
                       <a:fillRect/>
@@ -23239,7 +23459,7 @@
                     <pic:cNvPicPr preferRelativeResize="0"/>
                   </pic:nvPicPr>
                   <pic:blipFill>
-                    <a:blip r:embed="rId30" cstate="print"/>
+                    <a:blip r:embed="rId32" cstate="print"/>
                     <a:srcRect/>
                     <a:stretch>
                       <a:fillRect/>
@@ -23359,7 +23579,7 @@
                     <pic:cNvPicPr preferRelativeResize="0"/>
                   </pic:nvPicPr>
                   <pic:blipFill>
-                    <a:blip r:embed="rId31" cstate="print"/>
+                    <a:blip r:embed="rId33" cstate="print"/>
                     <a:srcRect/>
                     <a:stretch>
                       <a:fillRect/>
@@ -23631,7 +23851,7 @@
                     <pic:cNvPicPr preferRelativeResize="0"/>
                   </pic:nvPicPr>
                   <pic:blipFill>
-                    <a:blip r:embed="rId32" cstate="print"/>
+                    <a:blip r:embed="rId34" cstate="print"/>
                     <a:srcRect/>
                     <a:stretch>
                       <a:fillRect/>
@@ -23818,7 +24038,7 @@
       </w:r>
     </w:p>
     <w:sectPr>
-      <w:footerReference w:type="default" r:id="rId33"/>
+      <w:footerReference w:type="default" r:id="rId35"/>
       <w:pgSz w:w="11906" w:h="16838"/>
       <w:pgMar w:top="1440" w:right="1440" w:bottom="1440" w:left="1440" w:header="720" w:footer="720" w:gutter="0"/>
       <w:pgNumType w:start="1"/>
@@ -24005,7 +24225,7 @@
               <w:sz w:val="18"/>
               <w:szCs w:val="18"/>
             </w:rPr>
-            <w:t>11</w:t>
+            <w:t>13</w:t>
           </w:r>
           <w:r>
             <w:rPr>
@@ -24111,7 +24331,7 @@
                   <a:blip r:embed="rId1" cstate="print">
                     <a:extLst>
                       <a:ext uri="{28A0092B-C50C-407E-A947-70E740481C1C}">
-                        <a14:useLocalDpi xmlns:a14="http://schemas.microsoft.com/office/drawing/2010/main" xmlns:wps="http://schemas.microsoft.com/office/word/2010/wordprocessingShape" xmlns:wpi="http://schemas.microsoft.com/office/word/2010/wordprocessingInk" xmlns:wpg="http://schemas.microsoft.com/office/word/2010/wordprocessingGroup" xmlns:w14="http://schemas.microsoft.com/office/word/2010/wordml" xmlns:w="http://schemas.openxmlformats.org/wordprocessingml/2006/main" xmlns:w10="urn:schemas-microsoft-com:office:word" xmlns:wp14="http://schemas.microsoft.com/office/word/2010/wordprocessingDrawing" xmlns:v="urn:schemas-microsoft-com:vml" xmlns:o="urn:schemas-microsoft-com:office:office" xmlns:mc="http://schemas.openxmlformats.org/markup-compatibility/2006" xmlns:wpc="http://schemas.microsoft.com/office/word/2010/wordprocessingCanvas" xmlns="" val="0"/>
+                        <a14:useLocalDpi xmlns="" xmlns:wpc="http://schemas.microsoft.com/office/word/2010/wordprocessingCanvas" xmlns:mc="http://schemas.openxmlformats.org/markup-compatibility/2006" xmlns:o="urn:schemas-microsoft-com:office:office" xmlns:v="urn:schemas-microsoft-com:vml" xmlns:wp14="http://schemas.microsoft.com/office/word/2010/wordprocessingDrawing" xmlns:w10="urn:schemas-microsoft-com:office:word" xmlns:w="http://schemas.openxmlformats.org/wordprocessingml/2006/main" xmlns:w14="http://schemas.microsoft.com/office/word/2010/wordml" xmlns:wpg="http://schemas.microsoft.com/office/word/2010/wordprocessingGroup" xmlns:wpi="http://schemas.microsoft.com/office/word/2010/wordprocessingInk" xmlns:wps="http://schemas.microsoft.com/office/word/2010/wordprocessingShape" xmlns:a14="http://schemas.microsoft.com/office/drawing/2010/main" val="0"/>
                       </a:ext>
                     </a:extLst>
                   </a:blip>
@@ -28135,7 +28355,7 @@
   <a:extraClrSchemeLst/>
   <a:extLst>
     <a:ext uri="{05A4C25C-085E-4340-85A3-A5531E510DB2}">
-      <thm15:themeFamily xmlns="" xmlns:thm15="http://schemas.microsoft.com/office/thememl/2012/main" name="Office Theme" id="{62F939B6-93AF-4DB8-9C6B-D6C7DFDC589F}" vid="{4A3C46E8-61CC-4603-A589-7422A47A8E4A}"/>
+      <thm15:themeFamily xmlns:thm15="http://schemas.microsoft.com/office/thememl/2012/main" xmlns="" name="Office Theme" id="{62F939B6-93AF-4DB8-9C6B-D6C7DFDC589F}" vid="{4A3C46E8-61CC-4603-A589-7422A47A8E4A}"/>
     </a:ext>
   </a:extLst>
 </a:theme>
@@ -28165,7 +28385,7 @@
 </file>
 
 <file path=customXml/itemProps2.xml><?xml version="1.0" encoding="utf-8"?>
-<ds:datastoreItem xmlns:ds="http://schemas.openxmlformats.org/officeDocument/2006/customXml" ds:itemID="{3BAC6E12-654A-41B3-9625-E5E74D5197D1}">
+<ds:datastoreItem xmlns:ds="http://schemas.openxmlformats.org/officeDocument/2006/customXml" ds:itemID="{7D39F798-20EA-4B30-BEB7-B2E3681F8962}">
   <ds:schemaRefs>
     <ds:schemaRef ds:uri="http://schemas.openxmlformats.org/officeDocument/2006/bibliography"/>
   </ds:schemaRefs>

</xml_diff>